<commit_message>
revision correcciones de la profe
</commit_message>
<xml_diff>
--- a/Trabajo Memoria/Segundo Semestre/Matias_Pardo_Informe_Final.docx
+++ b/Trabajo Memoria/Segundo Semestre/Matias_Pardo_Informe_Final.docx
@@ -8312,64 +8312,16 @@
           <w:szCs w:val="24"/>
           <w:lang w:val="es-CL"/>
         </w:rPr>
-        <w:t>e</w:t>
-      </w:r>
-      <w:r>
-        <w:rPr>
-          <w:rFonts w:ascii="Tahoma" w:eastAsia="Tahoma" w:hAnsi="Tahoma" w:cs="Tahoma"/>
-          <w:sz w:val="24"/>
-          <w:szCs w:val="24"/>
-          <w:lang w:val="es-CL"/>
-        </w:rPr>
-        <w:t>n</w:t>
-      </w:r>
-      <w:r>
-        <w:rPr>
-          <w:rFonts w:ascii="Tahoma" w:eastAsia="Tahoma" w:hAnsi="Tahoma" w:cs="Tahoma"/>
-          <w:spacing w:val="-1"/>
-          <w:sz w:val="24"/>
-          <w:szCs w:val="24"/>
-          <w:lang w:val="es-CL"/>
-        </w:rPr>
-        <w:t>s</w:t>
-      </w:r>
-      <w:r>
-        <w:rPr>
-          <w:rFonts w:ascii="Tahoma" w:eastAsia="Tahoma" w:hAnsi="Tahoma" w:cs="Tahoma"/>
-          <w:spacing w:val="1"/>
-          <w:sz w:val="24"/>
-          <w:szCs w:val="24"/>
-          <w:lang w:val="es-CL"/>
-        </w:rPr>
-        <w:t>e</w:t>
-      </w:r>
-      <w:r>
-        <w:rPr>
-          <w:rFonts w:ascii="Tahoma" w:eastAsia="Tahoma" w:hAnsi="Tahoma" w:cs="Tahoma"/>
-          <w:sz w:val="24"/>
-          <w:szCs w:val="24"/>
-          <w:lang w:val="es-CL"/>
-        </w:rPr>
-        <w:t>ñ</w:t>
-      </w:r>
-      <w:r>
-        <w:rPr>
-          <w:rFonts w:ascii="Tahoma" w:eastAsia="Tahoma" w:hAnsi="Tahoma" w:cs="Tahoma"/>
-          <w:spacing w:val="-1"/>
-          <w:sz w:val="24"/>
-          <w:szCs w:val="24"/>
-          <w:lang w:val="es-CL"/>
-        </w:rPr>
-        <w:t>a</w:t>
-      </w:r>
-      <w:r>
-        <w:rPr>
-          <w:rFonts w:ascii="Tahoma" w:eastAsia="Tahoma" w:hAnsi="Tahoma" w:cs="Tahoma"/>
-          <w:sz w:val="24"/>
-          <w:szCs w:val="24"/>
-          <w:lang w:val="es-CL"/>
-        </w:rPr>
-        <w:t>r y</w:t>
+        <w:t>el aprendizaje</w:t>
+      </w:r>
+      <w:r>
+        <w:rPr>
+          <w:rFonts w:ascii="Tahoma" w:eastAsia="Tahoma" w:hAnsi="Tahoma" w:cs="Tahoma"/>
+          <w:sz w:val="24"/>
+          <w:szCs w:val="24"/>
+          <w:lang w:val="es-CL"/>
+        </w:rPr>
+        <w:t xml:space="preserve"> y</w:t>
       </w:r>
       <w:r>
         <w:rPr>
@@ -8388,55 +8340,7 @@
           <w:szCs w:val="24"/>
           <w:lang w:val="es-CL"/>
         </w:rPr>
-        <w:t>de</w:t>
-      </w:r>
-      <w:r>
-        <w:rPr>
-          <w:rFonts w:ascii="Tahoma" w:eastAsia="Tahoma" w:hAnsi="Tahoma" w:cs="Tahoma"/>
-          <w:spacing w:val="1"/>
-          <w:sz w:val="24"/>
-          <w:szCs w:val="24"/>
-          <w:lang w:val="es-CL"/>
-        </w:rPr>
-        <w:t>s</w:t>
-      </w:r>
-      <w:r>
-        <w:rPr>
-          <w:rFonts w:ascii="Tahoma" w:eastAsia="Tahoma" w:hAnsi="Tahoma" w:cs="Tahoma"/>
-          <w:spacing w:val="-1"/>
-          <w:sz w:val="24"/>
-          <w:szCs w:val="24"/>
-          <w:lang w:val="es-CL"/>
-        </w:rPr>
-        <w:t>a</w:t>
-      </w:r>
-      <w:r>
-        <w:rPr>
-          <w:rFonts w:ascii="Tahoma" w:eastAsia="Tahoma" w:hAnsi="Tahoma" w:cs="Tahoma"/>
-          <w:sz w:val="24"/>
-          <w:szCs w:val="24"/>
-          <w:lang w:val="es-CL"/>
-        </w:rPr>
-        <w:t>rr</w:t>
-      </w:r>
-      <w:r>
-        <w:rPr>
-          <w:rFonts w:ascii="Tahoma" w:eastAsia="Tahoma" w:hAnsi="Tahoma" w:cs="Tahoma"/>
-          <w:spacing w:val="-1"/>
-          <w:sz w:val="24"/>
-          <w:szCs w:val="24"/>
-          <w:lang w:val="es-CL"/>
-        </w:rPr>
-        <w:t>o</w:t>
-      </w:r>
-      <w:r>
-        <w:rPr>
-          <w:rFonts w:ascii="Tahoma" w:eastAsia="Tahoma" w:hAnsi="Tahoma" w:cs="Tahoma"/>
-          <w:sz w:val="24"/>
-          <w:szCs w:val="24"/>
-          <w:lang w:val="es-CL"/>
-        </w:rPr>
-        <w:t>llar</w:t>
+        <w:t>desarrollo de</w:t>
       </w:r>
       <w:r>
         <w:rPr>
@@ -11230,7 +11134,27 @@
           <w:szCs w:val="24"/>
           <w:lang w:val="es-CL"/>
         </w:rPr>
-        <w:t xml:space="preserve"> consiste en un juego de rol en que el usuario viaja a través de tres zonas geográficas de Chile dónde varias interacciones con espacios y personajes ocurren. El Juego se vale de sonido 3D para la ubicación espacial del </w:t>
+        <w:t xml:space="preserve"> consiste en un juego de rol en que el usuario viaja a través de tres zonas geográficas de Chile dónde varias interacciones con espacios y personajes ocurren. El Juego se vale de sonido 3D para la ubicación espacial del usuario.</w:t>
+      </w:r>
+    </w:p>
+    <w:p>
+      <w:pPr>
+        <w:jc w:val="both"/>
+        <w:rPr>
+          <w:rFonts w:ascii="Tahoma" w:hAnsi="Tahoma" w:cs="Tahoma"/>
+          <w:b/>
+          <w:sz w:val="24"/>
+          <w:szCs w:val="24"/>
+        </w:rPr>
+      </w:pPr>
+      <w:r>
+        <w:rPr>
+          <w:rFonts w:ascii="Tahoma" w:hAnsi="Tahoma" w:cs="Tahoma"/>
+          <w:b/>
+          <w:sz w:val="24"/>
+          <w:szCs w:val="24"/>
+        </w:rPr>
+        <w:t xml:space="preserve">    </w:t>
       </w:r>
       <w:proofErr w:type="spellStart"/>
       <w:r>
@@ -11240,60 +11164,18 @@
           <w:szCs w:val="24"/>
           <w:lang w:val="es-CL"/>
         </w:rPr>
-        <w:t>usuario.</w:t>
+        <w:t>AudioLink</w:t>
       </w:r>
       <w:proofErr w:type="spellEnd"/>
-    </w:p>
-    <w:p>
-      <w:pPr>
-        <w:jc w:val="both"/>
-        <w:rPr>
-          <w:rFonts w:ascii="Tahoma" w:hAnsi="Tahoma" w:cs="Tahoma"/>
-          <w:b/>
-          <w:sz w:val="24"/>
-          <w:szCs w:val="24"/>
-        </w:rPr>
-      </w:pPr>
-      <w:r>
-        <w:rPr>
-          <w:rFonts w:ascii="Tahoma" w:hAnsi="Tahoma" w:cs="Tahoma"/>
-          <w:b/>
-          <w:sz w:val="24"/>
-          <w:szCs w:val="24"/>
-        </w:rPr>
-        <w:t xml:space="preserve">    </w:t>
-      </w:r>
-      <w:proofErr w:type="spellStart"/>
-      <w:r>
-        <w:rPr>
-          <w:rFonts w:ascii="Tahoma" w:hAnsi="Tahoma" w:cs="Tahoma"/>
-          <w:sz w:val="24"/>
-          <w:szCs w:val="24"/>
-          <w:lang w:val="es-CL"/>
-        </w:rPr>
-        <w:t>AudioLink</w:t>
-      </w:r>
-      <w:proofErr w:type="spellEnd"/>
-      <w:r>
-        <w:rPr>
-          <w:rFonts w:ascii="Tahoma" w:hAnsi="Tahoma" w:cs="Tahoma"/>
-          <w:sz w:val="24"/>
-          <w:szCs w:val="24"/>
-          <w:lang w:val="es-CL"/>
-        </w:rPr>
-        <w:t xml:space="preserve"> es un videojuego de rol en el que existen diversas actividades y misiones relacionadas con el aprendizaje de distintos conceptos de </w:t>
-      </w:r>
-      <w:proofErr w:type="spellStart"/>
-      <w:r>
-        <w:rPr>
-          <w:rFonts w:ascii="Tahoma" w:hAnsi="Tahoma" w:cs="Tahoma"/>
-          <w:sz w:val="24"/>
-          <w:szCs w:val="24"/>
-          <w:lang w:val="es-CL"/>
-        </w:rPr>
-        <w:t>Ciencias.</w:t>
-      </w:r>
-      <w:proofErr w:type="spellEnd"/>
+      <w:r>
+        <w:rPr>
+          <w:rFonts w:ascii="Tahoma" w:hAnsi="Tahoma" w:cs="Tahoma"/>
+          <w:sz w:val="24"/>
+          <w:szCs w:val="24"/>
+          <w:lang w:val="es-CL"/>
+        </w:rPr>
+        <w:t xml:space="preserve"> es un videojuego de rol en el que existen diversas actividades y misiones relacionadas con el aprendizaje de distintos conceptos de Ciencias.</w:t>
+      </w:r>
     </w:p>
     <w:p>
       <w:pPr>
@@ -11785,9 +11667,9 @@
       <w:r>
         <w:rPr>
           <w:rFonts w:ascii="Tahoma" w:hAnsi="Tahoma" w:cs="Tahoma"/>
-          <w:sz w:val="24"/>
-          <w:szCs w:val="24"/>
-          <w:lang w:val="es-CL"/>
+          <w:noProof/>
+          <w:sz w:val="24"/>
+          <w:szCs w:val="24"/>
         </w:rPr>
         <w:drawing>
           <wp:anchor distT="0" distB="0" distL="114300" distR="114300" simplePos="0" relativeHeight="251664384" behindDoc="0" locked="0" layoutInCell="1" allowOverlap="1">
@@ -12021,6 +11903,7 @@
       <w:r>
         <w:rPr>
           <w:rFonts w:ascii="Tahoma" w:hAnsi="Tahoma" w:cs="Tahoma"/>
+          <w:noProof/>
           <w:sz w:val="24"/>
           <w:szCs w:val="24"/>
         </w:rPr>
@@ -12299,9 +12182,9 @@
       <w:r>
         <w:rPr>
           <w:rFonts w:ascii="Tahoma" w:hAnsi="Tahoma" w:cs="Tahoma"/>
-          <w:sz w:val="24"/>
-          <w:szCs w:val="24"/>
-          <w:lang w:val="es-CL"/>
+          <w:noProof/>
+          <w:sz w:val="24"/>
+          <w:szCs w:val="24"/>
         </w:rPr>
         <w:lastRenderedPageBreak/>
         <w:drawing>
@@ -12569,7 +12452,65 @@
           <w:szCs w:val="24"/>
           <w:lang w:val="es-CL"/>
         </w:rPr>
-        <w:t>además es más accesible y de menor costo en comparación con las alternativas antes descartadas.</w:t>
+        <w:t xml:space="preserve">además es más accesible y de menor costo en comparación </w:t>
+      </w:r>
+      <w:r>
+        <w:rPr>
+          <w:rFonts w:ascii="Tahoma" w:hAnsi="Tahoma" w:cs="Tahoma"/>
+          <w:sz w:val="24"/>
+          <w:szCs w:val="24"/>
+          <w:lang w:val="es-CL"/>
+        </w:rPr>
+        <w:t xml:space="preserve">con el </w:t>
+      </w:r>
+      <w:proofErr w:type="spellStart"/>
+      <w:r>
+        <w:rPr>
+          <w:rFonts w:ascii="Tahoma" w:hAnsi="Tahoma" w:cs="Tahoma"/>
+          <w:sz w:val="24"/>
+          <w:szCs w:val="24"/>
+          <w:lang w:val="es-CL"/>
+        </w:rPr>
+        <w:t>Novint</w:t>
+      </w:r>
+      <w:proofErr w:type="spellEnd"/>
+      <w:r>
+        <w:rPr>
+          <w:rFonts w:ascii="Tahoma" w:hAnsi="Tahoma" w:cs="Tahoma"/>
+          <w:sz w:val="24"/>
+          <w:szCs w:val="24"/>
+          <w:lang w:val="es-CL"/>
+        </w:rPr>
+        <w:t xml:space="preserve"> </w:t>
+      </w:r>
+      <w:proofErr w:type="spellStart"/>
+      <w:r>
+        <w:rPr>
+          <w:rFonts w:ascii="Tahoma" w:hAnsi="Tahoma" w:cs="Tahoma"/>
+          <w:sz w:val="24"/>
+          <w:szCs w:val="24"/>
+          <w:lang w:val="es-CL"/>
+        </w:rPr>
+        <w:t>Falcon</w:t>
+      </w:r>
+      <w:proofErr w:type="spellEnd"/>
+      <w:r>
+        <w:rPr>
+          <w:rFonts w:ascii="Tahoma" w:hAnsi="Tahoma" w:cs="Tahoma"/>
+          <w:sz w:val="24"/>
+          <w:szCs w:val="24"/>
+          <w:lang w:val="es-CL"/>
+        </w:rPr>
+        <w:t>, alternativa que fue descartada</w:t>
+      </w:r>
+      <w:r>
+        <w:rPr>
+          <w:rFonts w:ascii="Tahoma" w:hAnsi="Tahoma" w:cs="Tahoma"/>
+          <w:sz w:val="24"/>
+          <w:szCs w:val="24"/>
+          <w:lang w:val="es-CL"/>
+        </w:rPr>
+        <w:t>.</w:t>
       </w:r>
     </w:p>
     <w:p>
@@ -12584,6 +12525,7 @@
       <w:r>
         <w:rPr>
           <w:rFonts w:ascii="Tahoma" w:hAnsi="Tahoma" w:cs="Tahoma"/>
+          <w:noProof/>
           <w:sz w:val="24"/>
           <w:szCs w:val="24"/>
         </w:rPr>
@@ -12778,23 +12720,6 @@
     </w:p>
     <w:p>
       <w:pPr>
-        <w:rPr>
-          <w:rFonts w:ascii="Tahoma" w:hAnsi="Tahoma" w:cs="Tahoma"/>
-          <w:sz w:val="24"/>
-          <w:szCs w:val="24"/>
-        </w:rPr>
-      </w:pPr>
-      <w:r>
-        <w:rPr>
-          <w:rFonts w:ascii="Tahoma" w:hAnsi="Tahoma" w:cs="Tahoma"/>
-          <w:sz w:val="24"/>
-          <w:szCs w:val="24"/>
-        </w:rPr>
-        <w:br w:type="page"/>
-      </w:r>
-    </w:p>
-    <w:p>
-      <w:pPr>
         <w:jc w:val="both"/>
         <w:rPr>
           <w:rFonts w:ascii="Tahoma" w:hAnsi="Tahoma" w:cs="Tahoma"/>
@@ -13964,9 +13889,18 @@
           <w:szCs w:val="24"/>
           <w:lang w:val="es-CL"/>
         </w:rPr>
-        <w:t>affordance.</w:t>
+        <w:t>affordance</w:t>
       </w:r>
       <w:proofErr w:type="spellEnd"/>
+      <w:r>
+        <w:rPr>
+          <w:rFonts w:ascii="Tahoma" w:hAnsi="Tahoma" w:cs="Tahoma"/>
+          <w:sz w:val="24"/>
+          <w:szCs w:val="24"/>
+          <w:lang w:val="es-CL"/>
+        </w:rPr>
+        <w:t>.</w:t>
+      </w:r>
     </w:p>
     <w:p>
       <w:pPr>
@@ -14263,6 +14197,7 @@
         <w:rPr>
           <w:rFonts w:ascii="Tahoma" w:hAnsi="Tahoma" w:cs="Tahoma"/>
           <w:b/>
+          <w:noProof/>
           <w:sz w:val="24"/>
           <w:szCs w:val="24"/>
         </w:rPr>
@@ -14323,6 +14258,7 @@
       <w:r>
         <w:rPr>
           <w:rFonts w:ascii="Tahoma" w:hAnsi="Tahoma" w:cs="Tahoma"/>
+          <w:noProof/>
           <w:sz w:val="24"/>
           <w:szCs w:val="24"/>
         </w:rPr>
@@ -23654,9 +23590,18 @@
           <w:szCs w:val="24"/>
           <w:lang w:val="es-CL"/>
         </w:rPr>
-        <w:t>Likert.</w:t>
+        <w:t>Likert</w:t>
       </w:r>
       <w:proofErr w:type="spellEnd"/>
+      <w:r>
+        <w:rPr>
+          <w:rFonts w:ascii="Tahoma" w:hAnsi="Tahoma" w:cs="Tahoma"/>
+          <w:sz w:val="24"/>
+          <w:szCs w:val="24"/>
+          <w:lang w:val="es-CL"/>
+        </w:rPr>
+        <w:t>.</w:t>
+      </w:r>
     </w:p>
     <w:p>
       <w:pPr>
@@ -23963,6 +23908,7 @@
         <w:rPr>
           <w:rFonts w:ascii="Tahoma" w:hAnsi="Tahoma" w:cs="Tahoma"/>
           <w:b/>
+          <w:noProof/>
           <w:sz w:val="24"/>
           <w:szCs w:val="24"/>
         </w:rPr>
@@ -24363,9 +24309,9 @@
       <w:r>
         <w:rPr>
           <w:rFonts w:ascii="Tahoma" w:hAnsi="Tahoma" w:cs="Tahoma"/>
-          <w:sz w:val="24"/>
-          <w:szCs w:val="24"/>
-          <w:lang w:val="es-CL"/>
+          <w:noProof/>
+          <w:sz w:val="24"/>
+          <w:szCs w:val="24"/>
         </w:rPr>
         <w:drawing>
           <wp:anchor distT="0" distB="0" distL="114300" distR="114300" simplePos="0" relativeHeight="251678720" behindDoc="0" locked="0" layoutInCell="1" allowOverlap="1">
@@ -24554,27 +24500,61 @@
           <w:szCs w:val="24"/>
           <w:lang w:val="es-CL"/>
         </w:rPr>
-        <w:t xml:space="preserve"> Se agregarán nuevos niveles en </w:t>
-      </w:r>
-      <w:proofErr w:type="spellStart"/>
-      <w:r>
-        <w:rPr>
-          <w:rFonts w:ascii="Tahoma" w:hAnsi="Tahoma" w:cs="Tahoma"/>
-          <w:sz w:val="24"/>
-          <w:szCs w:val="24"/>
-          <w:lang w:val="es-CL"/>
-        </w:rPr>
-        <w:t>el</w:t>
-      </w:r>
-      <w:proofErr w:type="spellEnd"/>
-      <w:r>
-        <w:rPr>
-          <w:rFonts w:ascii="Tahoma" w:hAnsi="Tahoma" w:cs="Tahoma"/>
-          <w:sz w:val="24"/>
-          <w:szCs w:val="24"/>
-          <w:lang w:val="es-CL"/>
-        </w:rPr>
-        <w:t xml:space="preserve"> para introducir de la historia del juego y además introducir paulatinamente al usuario a los distintos elementos del juego (giros, trampas, cofres), y después de introducir los elementos se usarán constantemente en niveles siguientes para ir ejercitando lo que se desea que el usuario aprenda.</w:t>
+        <w:t xml:space="preserve"> </w:t>
+      </w:r>
+      <w:r>
+        <w:rPr>
+          <w:rFonts w:ascii="Tahoma" w:hAnsi="Tahoma" w:cs="Tahoma"/>
+          <w:sz w:val="24"/>
+          <w:szCs w:val="24"/>
+          <w:lang w:val="es-CL"/>
+        </w:rPr>
+        <w:t>Se agregarán nuevos niveles en e</w:t>
+      </w:r>
+      <w:r>
+        <w:rPr>
+          <w:rFonts w:ascii="Tahoma" w:hAnsi="Tahoma" w:cs="Tahoma"/>
+          <w:sz w:val="24"/>
+          <w:szCs w:val="24"/>
+          <w:lang w:val="es-CL"/>
+        </w:rPr>
+        <w:t>l</w:t>
+      </w:r>
+      <w:r>
+        <w:rPr>
+          <w:rFonts w:ascii="Tahoma" w:hAnsi="Tahoma" w:cs="Tahoma"/>
+          <w:sz w:val="24"/>
+          <w:szCs w:val="24"/>
+          <w:lang w:val="es-CL"/>
+        </w:rPr>
+        <w:t xml:space="preserve"> juego para desarrollar su</w:t>
+      </w:r>
+      <w:r>
+        <w:rPr>
+          <w:rFonts w:ascii="Tahoma" w:hAnsi="Tahoma" w:cs="Tahoma"/>
+          <w:sz w:val="24"/>
+          <w:szCs w:val="24"/>
+          <w:lang w:val="es-CL"/>
+        </w:rPr>
+        <w:t xml:space="preserve"> historia y además introducir paulatinamente al usuario a los distintos elementos del juego (giros, trampas, cofres), y después de introducir los elementos</w:t>
+      </w:r>
+      <w:r>
+        <w:rPr>
+          <w:rFonts w:ascii="Tahoma" w:hAnsi="Tahoma" w:cs="Tahoma"/>
+          <w:sz w:val="24"/>
+          <w:szCs w:val="24"/>
+          <w:lang w:val="es-CL"/>
+        </w:rPr>
+        <w:t xml:space="preserve"> que</w:t>
+      </w:r>
+      <w:r>
+        <w:rPr>
+          <w:rFonts w:ascii="Tahoma" w:hAnsi="Tahoma" w:cs="Tahoma"/>
+          <w:sz w:val="24"/>
+          <w:szCs w:val="24"/>
+          <w:lang w:val="es-CL"/>
+        </w:rPr>
+        <w:t xml:space="preserve"> se usarán constantemente en niveles siguientes para ir ejercitando lo que se desea que el usuario aprenda.</w:t>
       </w:r>
     </w:p>
     <w:p>

</xml_diff>

<commit_message>
avance, evaluacion heuristica e impacto
</commit_message>
<xml_diff>
--- a/Trabajo Memoria/Segundo Semestre/Matias_Pardo_Informe_Final.docx
+++ b/Trabajo Memoria/Segundo Semestre/Matias_Pardo_Informe_Final.docx
@@ -24934,7 +24934,55 @@
           <w:sz w:val="24"/>
           <w:szCs w:val="24"/>
         </w:rPr>
-        <w:t xml:space="preserve">    Este instrumento corresponde  a la "Pauta de Usabilidad de Videojuegos"[] utilizada en el ramo CC6502 Taller de Usabilidad de Interfaces de Software. El nombre completo de este instrumento es una pauta resumida de evaluación para el Usuario final destinada a evaluar la Usabilidad de Software para niños ciegos.</w:t>
+        <w:t xml:space="preserve"> </w:t>
+      </w:r>
+      <w:r>
+        <w:rPr>
+          <w:rFonts w:ascii="Tahoma" w:hAnsi="Tahoma" w:cs="Tahoma"/>
+          <w:sz w:val="24"/>
+          <w:szCs w:val="24"/>
+        </w:rPr>
+        <w:t xml:space="preserve">   Este instrumento corresponde</w:t>
+      </w:r>
+      <w:r>
+        <w:rPr>
+          <w:rFonts w:ascii="Tahoma" w:hAnsi="Tahoma" w:cs="Tahoma"/>
+          <w:sz w:val="24"/>
+          <w:szCs w:val="24"/>
+        </w:rPr>
+        <w:t xml:space="preserve"> a la "Pauta de Usabilidad de Videojuegos"[] utilizada en el ramo CC6502 Taller de Usabilidad de Interfaces de Software. El nombre comp</w:t>
+      </w:r>
+      <w:r>
+        <w:rPr>
+          <w:rFonts w:ascii="Tahoma" w:hAnsi="Tahoma" w:cs="Tahoma"/>
+          <w:sz w:val="24"/>
+          <w:szCs w:val="24"/>
+        </w:rPr>
+        <w:t>leto de este instrumento es "P</w:t>
+      </w:r>
+      <w:r>
+        <w:rPr>
+          <w:rFonts w:ascii="Tahoma" w:hAnsi="Tahoma" w:cs="Tahoma"/>
+          <w:sz w:val="24"/>
+          <w:szCs w:val="24"/>
+        </w:rPr>
+        <w:t>auta resumida de evaluación para el Usuario final destinada a evaluar la Usabilidad de Software para niños ciegos</w:t>
+      </w:r>
+      <w:r>
+        <w:rPr>
+          <w:rFonts w:ascii="Tahoma" w:hAnsi="Tahoma" w:cs="Tahoma"/>
+          <w:sz w:val="24"/>
+          <w:szCs w:val="24"/>
+        </w:rPr>
+        <w:t>"</w:t>
+      </w:r>
+      <w:r>
+        <w:rPr>
+          <w:rFonts w:ascii="Tahoma" w:hAnsi="Tahoma" w:cs="Tahoma"/>
+          <w:sz w:val="24"/>
+          <w:szCs w:val="24"/>
+        </w:rPr>
+        <w:t>.</w:t>
       </w:r>
     </w:p>
     <w:p>
@@ -25372,25 +25420,25 @@
           <w:sz w:val="24"/>
           <w:szCs w:val="24"/>
         </w:rPr>
+        <w:t>- Los sonidos del videojuego me transmiten información.</w:t>
+      </w:r>
+    </w:p>
+    <w:p>
+      <w:pPr>
+        <w:jc w:val="both"/>
+        <w:rPr>
+          <w:rFonts w:ascii="Tahoma" w:hAnsi="Tahoma" w:cs="Tahoma"/>
+          <w:sz w:val="24"/>
+          <w:szCs w:val="24"/>
+        </w:rPr>
+      </w:pPr>
+      <w:r>
+        <w:rPr>
+          <w:rFonts w:ascii="Tahoma" w:hAnsi="Tahoma" w:cs="Tahoma"/>
+          <w:sz w:val="24"/>
+          <w:szCs w:val="24"/>
+        </w:rPr>
         <w:lastRenderedPageBreak/>
-        <w:t>- Los sonidos del videojuego me transmiten información.</w:t>
-      </w:r>
-    </w:p>
-    <w:p>
-      <w:pPr>
-        <w:jc w:val="both"/>
-        <w:rPr>
-          <w:rFonts w:ascii="Tahoma" w:hAnsi="Tahoma" w:cs="Tahoma"/>
-          <w:sz w:val="24"/>
-          <w:szCs w:val="24"/>
-        </w:rPr>
-      </w:pPr>
-      <w:r>
-        <w:rPr>
-          <w:rFonts w:ascii="Tahoma" w:hAnsi="Tahoma" w:cs="Tahoma"/>
-          <w:sz w:val="24"/>
-          <w:szCs w:val="24"/>
-        </w:rPr>
         <w:t>- Me gustan las imágenes del videojuego.</w:t>
       </w:r>
     </w:p>
@@ -25751,7 +25799,7 @@
           <w:sz w:val="24"/>
           <w:szCs w:val="24"/>
         </w:rPr>
-        <w:t xml:space="preserve">Se sentó al usuario final frente al equipo con los auriculares y el joystick. Se le explicó de qué se trataba más o menos el juego y en qué consistiría la experiencia. Se le consulta si está familiarizado con el joystick, si no se le explican la ubicación de los botones (el usuario de todas formas podía consultar </w:t>
+        <w:t xml:space="preserve">Se sentó al usuario final frente al equipo con los auriculares y el joystick. Se le explicó de qué se trataba más o menos el juego y en qué consistiría la experiencia. Se le consulta si está familiarizado con el joystick, si no se le explican la ubicación de los botones (el usuario de todas formas podía consultar con el evaluador). Se le pasaban los auriculares y el joystick, se le decía "ahora pondremos el juego, debes iniciar un juego nuevo" y se ejecutaba el </w:t>
       </w:r>
       <w:r>
         <w:rPr>
@@ -25760,7 +25808,7 @@
           <w:szCs w:val="24"/>
         </w:rPr>
         <w:lastRenderedPageBreak/>
-        <w:t>con el evaluador). Se le pasaban los auriculares y el joystick, se le decía "ahora pondremos el juego, debes iniciar un juego nuevo" y se ejecutaba el videojuego. Durante la experiencia se tomaba nota de lo que decía el usuario o sobre ciertos comportamientos o dificultades con el videojuego. Una vez terminada la sesión de juego se procedía a completar el cuestionario de usuario final. Se le explicaba de qué trataba al usuario y se le iba realizando las preguntas.</w:t>
+        <w:t>videojuego. Durante la experiencia se tomaba nota de lo que decía el usuario o sobre ciertos comportamientos o dificultades con el videojuego. Una vez terminada la sesión de juego se procedía a completar el cuestionario de usuario final. Se le explicaba de qué trataba al usuario y se le iba realizando las preguntas.</w:t>
       </w:r>
     </w:p>
     <w:p>
@@ -25816,7 +25864,7 @@
           <w:sz w:val="24"/>
           <w:szCs w:val="24"/>
         </w:rPr>
-        <w:t xml:space="preserve">    -</w:t>
+        <w:t xml:space="preserve">    Para la entrevista no se llevaron preguntas pre-hechas, si no que la idea era una conversación entre el entrevistado y el evaluador del videojuego. Los entrevistados son personas que tienen que ver con la docencia y que eventualmente podrían utilizar el videojuego como apoyo a sus actividades docentes, por eso es bueno ver qué piensan al respecto.</w:t>
       </w:r>
     </w:p>
     <w:p>
@@ -25872,8 +25920,1163 @@
           <w:sz w:val="24"/>
           <w:szCs w:val="24"/>
         </w:rPr>
-        <w:t xml:space="preserve">    -</w:t>
-      </w:r>
+        <w:t xml:space="preserve">    </w:t>
+      </w:r>
+      <w:r>
+        <w:rPr>
+          <w:rFonts w:ascii="Tahoma" w:hAnsi="Tahoma" w:cs="Tahoma"/>
+          <w:sz w:val="24"/>
+          <w:szCs w:val="24"/>
+        </w:rPr>
+        <w:t>Este instrumento corresponde</w:t>
+      </w:r>
+      <w:r>
+        <w:rPr>
+          <w:rFonts w:ascii="Tahoma" w:hAnsi="Tahoma" w:cs="Tahoma"/>
+          <w:sz w:val="24"/>
+          <w:szCs w:val="24"/>
+        </w:rPr>
+        <w:t xml:space="preserve"> al documento de evaluación de impacto diseñado por las educadoras diferenciales tomando en cuenta las actividades del videojuego y la evaluación de otras habilidades</w:t>
+      </w:r>
+      <w:r>
+        <w:rPr>
+          <w:rFonts w:ascii="Tahoma" w:hAnsi="Tahoma" w:cs="Tahoma"/>
+          <w:sz w:val="24"/>
+          <w:szCs w:val="24"/>
+        </w:rPr>
+        <w:t xml:space="preserve"> que son evaluadas en el documento original</w:t>
+      </w:r>
+      <w:r>
+        <w:rPr>
+          <w:rFonts w:ascii="Tahoma" w:hAnsi="Tahoma" w:cs="Tahoma"/>
+          <w:sz w:val="24"/>
+          <w:szCs w:val="24"/>
+        </w:rPr>
+        <w:t>. El instrumento tiene como nombre "Instrumento de evaluación de habilidades Matemático Geométricas y de representación mental para niños y niñas con discapacidad visual entre 11 y 13 años"</w:t>
+      </w:r>
+      <w:r>
+        <w:rPr>
+          <w:rFonts w:ascii="Tahoma" w:hAnsi="Tahoma" w:cs="Tahoma"/>
+          <w:color w:val="FF0000"/>
+          <w:sz w:val="24"/>
+          <w:szCs w:val="24"/>
+        </w:rPr>
+        <w:t>[]</w:t>
+      </w:r>
+      <w:r>
+        <w:rPr>
+          <w:rFonts w:ascii="Tahoma" w:hAnsi="Tahoma" w:cs="Tahoma"/>
+          <w:sz w:val="24"/>
+          <w:szCs w:val="24"/>
+        </w:rPr>
+        <w:t>.</w:t>
+      </w:r>
+    </w:p>
+    <w:p>
+      <w:pPr>
+        <w:jc w:val="both"/>
+        <w:rPr>
+          <w:rFonts w:ascii="Tahoma" w:hAnsi="Tahoma" w:cs="Tahoma"/>
+          <w:b/>
+          <w:sz w:val="24"/>
+          <w:szCs w:val="24"/>
+        </w:rPr>
+      </w:pPr>
+      <w:r>
+        <w:rPr>
+          <w:rFonts w:ascii="Tahoma" w:hAnsi="Tahoma" w:cs="Tahoma"/>
+          <w:sz w:val="24"/>
+          <w:szCs w:val="24"/>
+        </w:rPr>
+        <w:t xml:space="preserve">        </w:t>
+      </w:r>
+      <w:r>
+        <w:rPr>
+          <w:rFonts w:ascii="Tahoma" w:hAnsi="Tahoma" w:cs="Tahoma"/>
+          <w:b/>
+          <w:sz w:val="24"/>
+          <w:szCs w:val="24"/>
+        </w:rPr>
+        <w:t>6.3.3.1 Composición del instrumento</w:t>
+      </w:r>
+    </w:p>
+    <w:p>
+      <w:pPr>
+        <w:jc w:val="both"/>
+        <w:rPr>
+          <w:rFonts w:ascii="Tahoma" w:hAnsi="Tahoma" w:cs="Tahoma"/>
+          <w:sz w:val="24"/>
+          <w:szCs w:val="24"/>
+        </w:rPr>
+      </w:pPr>
+      <w:r>
+        <w:rPr>
+          <w:rFonts w:ascii="Tahoma" w:hAnsi="Tahoma" w:cs="Tahoma"/>
+          <w:sz w:val="24"/>
+          <w:szCs w:val="24"/>
+        </w:rPr>
+        <w:t>La primera página del instrumento es para anotar datos relativos al usuario al que se le realizará la evaluación de impacto.</w:t>
+      </w:r>
+      <w:r>
+        <w:rPr>
+          <w:rFonts w:ascii="Tahoma" w:hAnsi="Tahoma" w:cs="Tahoma"/>
+          <w:sz w:val="24"/>
+          <w:szCs w:val="24"/>
+        </w:rPr>
+        <w:t xml:space="preserve"> Luego el instrumento posee 4 ítems que son para evaluar 4 grandes temas. En cada ítem hay un set de </w:t>
+      </w:r>
+      <w:r>
+        <w:rPr>
+          <w:rFonts w:ascii="Tahoma" w:hAnsi="Tahoma" w:cs="Tahoma"/>
+          <w:sz w:val="24"/>
+          <w:szCs w:val="24"/>
+        </w:rPr>
+        <w:t>indicadores</w:t>
+      </w:r>
+      <w:r>
+        <w:rPr>
+          <w:rFonts w:ascii="Tahoma" w:hAnsi="Tahoma" w:cs="Tahoma"/>
+          <w:sz w:val="24"/>
+          <w:szCs w:val="24"/>
+        </w:rPr>
+        <w:t xml:space="preserve"> con un espacio para anotar los resultados observados en pre-evaluación y post-evaluación</w:t>
+      </w:r>
+      <w:r>
+        <w:rPr>
+          <w:rFonts w:ascii="Tahoma" w:hAnsi="Tahoma" w:cs="Tahoma"/>
+          <w:sz w:val="24"/>
+          <w:szCs w:val="24"/>
+        </w:rPr>
+        <w:t xml:space="preserve">. Los resultados posibles para un indicador, cómo se señala en la primera página del instrumento, son: </w:t>
+      </w:r>
+    </w:p>
+    <w:p>
+      <w:pPr>
+        <w:jc w:val="both"/>
+        <w:rPr>
+          <w:rFonts w:ascii="Tahoma" w:hAnsi="Tahoma" w:cs="Tahoma"/>
+          <w:sz w:val="24"/>
+          <w:szCs w:val="24"/>
+        </w:rPr>
+      </w:pPr>
+      <w:r>
+        <w:rPr>
+          <w:rFonts w:ascii="Tahoma" w:hAnsi="Tahoma" w:cs="Tahoma"/>
+          <w:sz w:val="24"/>
+          <w:szCs w:val="24"/>
+        </w:rPr>
+        <w:t xml:space="preserve"> - Logrado (L) si al momento de realizar la evaluación, la actividad puede ser realizada en su totalidad con independencia.</w:t>
+      </w:r>
+    </w:p>
+    <w:p>
+      <w:pPr>
+        <w:jc w:val="both"/>
+        <w:rPr>
+          <w:rFonts w:ascii="Tahoma" w:hAnsi="Tahoma" w:cs="Tahoma"/>
+          <w:sz w:val="24"/>
+          <w:szCs w:val="24"/>
+        </w:rPr>
+      </w:pPr>
+      <w:r>
+        <w:rPr>
+          <w:rFonts w:ascii="Tahoma" w:hAnsi="Tahoma" w:cs="Tahoma"/>
+          <w:sz w:val="24"/>
+          <w:szCs w:val="24"/>
+        </w:rPr>
+        <w:t>- En Proceso (EP) si al momento de la evaluación, puede realizar la actividad sólo parcialmente.</w:t>
+      </w:r>
+    </w:p>
+    <w:p>
+      <w:pPr>
+        <w:jc w:val="both"/>
+        <w:rPr>
+          <w:rFonts w:ascii="Tahoma" w:hAnsi="Tahoma" w:cs="Tahoma"/>
+          <w:sz w:val="24"/>
+          <w:szCs w:val="24"/>
+        </w:rPr>
+      </w:pPr>
+      <w:r>
+        <w:rPr>
+          <w:rFonts w:ascii="Tahoma" w:hAnsi="Tahoma" w:cs="Tahoma"/>
+          <w:sz w:val="24"/>
+          <w:szCs w:val="24"/>
+        </w:rPr>
+        <w:t>- No Logrado (NL) si al momento de la evaluación, es incapaz de realizar la actividad.</w:t>
+      </w:r>
+    </w:p>
+    <w:p>
+      <w:pPr>
+        <w:jc w:val="both"/>
+        <w:rPr>
+          <w:rFonts w:ascii="Tahoma" w:hAnsi="Tahoma" w:cs="Tahoma"/>
+          <w:sz w:val="24"/>
+          <w:szCs w:val="24"/>
+        </w:rPr>
+      </w:pPr>
+      <w:r>
+        <w:rPr>
+          <w:rFonts w:ascii="Tahoma" w:hAnsi="Tahoma" w:cs="Tahoma"/>
+          <w:sz w:val="24"/>
+          <w:szCs w:val="24"/>
+        </w:rPr>
+        <w:t>Numéricamente corresponden a 2, 1 y 0 respectivamente. Los ítems e indicadores del instrumento son los que siguen:</w:t>
+      </w:r>
+    </w:p>
+    <w:p>
+      <w:pPr>
+        <w:jc w:val="both"/>
+        <w:rPr>
+          <w:rFonts w:ascii="Tahoma" w:hAnsi="Tahoma" w:cs="Tahoma"/>
+          <w:b/>
+          <w:sz w:val="24"/>
+          <w:szCs w:val="24"/>
+        </w:rPr>
+      </w:pPr>
+      <w:r>
+        <w:rPr>
+          <w:rFonts w:ascii="Tahoma" w:hAnsi="Tahoma" w:cs="Tahoma"/>
+          <w:b/>
+          <w:sz w:val="24"/>
+          <w:szCs w:val="24"/>
+        </w:rPr>
+        <w:t xml:space="preserve">I. Habilidades </w:t>
+      </w:r>
+      <w:proofErr w:type="spellStart"/>
+      <w:r>
+        <w:rPr>
+          <w:rFonts w:ascii="Tahoma" w:hAnsi="Tahoma" w:cs="Tahoma"/>
+          <w:b/>
+          <w:sz w:val="24"/>
+          <w:szCs w:val="24"/>
+        </w:rPr>
+        <w:t>sensoperceptivas</w:t>
+      </w:r>
+      <w:proofErr w:type="spellEnd"/>
+      <w:r>
+        <w:rPr>
+          <w:rFonts w:ascii="Tahoma" w:hAnsi="Tahoma" w:cs="Tahoma"/>
+          <w:b/>
+          <w:sz w:val="24"/>
+          <w:szCs w:val="24"/>
+        </w:rPr>
+        <w:t xml:space="preserve"> </w:t>
+      </w:r>
+      <w:proofErr w:type="spellStart"/>
+      <w:r>
+        <w:rPr>
+          <w:rFonts w:ascii="Tahoma" w:hAnsi="Tahoma" w:cs="Tahoma"/>
+          <w:b/>
+          <w:sz w:val="24"/>
+          <w:szCs w:val="24"/>
+        </w:rPr>
+        <w:t>hápticas</w:t>
+      </w:r>
+      <w:proofErr w:type="spellEnd"/>
+      <w:r>
+        <w:rPr>
+          <w:rFonts w:ascii="Tahoma" w:hAnsi="Tahoma" w:cs="Tahoma"/>
+          <w:b/>
+          <w:sz w:val="24"/>
+          <w:szCs w:val="24"/>
+        </w:rPr>
+        <w:t xml:space="preserve"> y auditivas</w:t>
+      </w:r>
+    </w:p>
+    <w:p>
+      <w:pPr>
+        <w:jc w:val="both"/>
+        <w:rPr>
+          <w:rFonts w:ascii="Tahoma" w:hAnsi="Tahoma" w:cs="Tahoma"/>
+          <w:sz w:val="24"/>
+          <w:szCs w:val="24"/>
+        </w:rPr>
+      </w:pPr>
+      <w:r>
+        <w:rPr>
+          <w:rFonts w:ascii="Tahoma" w:hAnsi="Tahoma" w:cs="Tahoma"/>
+          <w:sz w:val="24"/>
+          <w:szCs w:val="24"/>
+        </w:rPr>
+        <w:lastRenderedPageBreak/>
+        <w:t xml:space="preserve">    a) Comprensión de indicadores táctil-</w:t>
+      </w:r>
+      <w:proofErr w:type="spellStart"/>
+      <w:r>
+        <w:rPr>
+          <w:rFonts w:ascii="Tahoma" w:hAnsi="Tahoma" w:cs="Tahoma"/>
+          <w:sz w:val="24"/>
+          <w:szCs w:val="24"/>
+        </w:rPr>
+        <w:t>kinéstesicos</w:t>
+      </w:r>
+      <w:proofErr w:type="spellEnd"/>
+    </w:p>
+    <w:p>
+      <w:pPr>
+        <w:jc w:val="both"/>
+        <w:rPr>
+          <w:rFonts w:ascii="Tahoma" w:hAnsi="Tahoma" w:cs="Tahoma"/>
+          <w:sz w:val="24"/>
+          <w:szCs w:val="24"/>
+        </w:rPr>
+      </w:pPr>
+      <w:r>
+        <w:rPr>
+          <w:rFonts w:ascii="Tahoma" w:hAnsi="Tahoma" w:cs="Tahoma"/>
+          <w:sz w:val="24"/>
+          <w:szCs w:val="24"/>
+        </w:rPr>
+        <w:t>1. Identifica táctilmente en tarjetas, siete texturas: suave liso rugoso, áspero frío, húmedo, blando.</w:t>
+      </w:r>
+    </w:p>
+    <w:p>
+      <w:pPr>
+        <w:jc w:val="both"/>
+        <w:rPr>
+          <w:rFonts w:ascii="Tahoma" w:hAnsi="Tahoma" w:cs="Tahoma"/>
+          <w:sz w:val="24"/>
+          <w:szCs w:val="24"/>
+        </w:rPr>
+      </w:pPr>
+      <w:r>
+        <w:rPr>
+          <w:rFonts w:ascii="Tahoma" w:hAnsi="Tahoma" w:cs="Tahoma"/>
+          <w:sz w:val="24"/>
+          <w:szCs w:val="24"/>
+        </w:rPr>
+        <w:t>2. Percibe y clasifica 6 láminas según grosor de relieve.</w:t>
+      </w:r>
+    </w:p>
+    <w:p>
+      <w:pPr>
+        <w:jc w:val="both"/>
+        <w:rPr>
+          <w:rFonts w:ascii="Tahoma" w:hAnsi="Tahoma" w:cs="Tahoma"/>
+          <w:sz w:val="24"/>
+          <w:szCs w:val="24"/>
+        </w:rPr>
+      </w:pPr>
+      <w:r>
+        <w:rPr>
+          <w:rFonts w:ascii="Tahoma" w:hAnsi="Tahoma" w:cs="Tahoma"/>
+          <w:sz w:val="24"/>
+          <w:szCs w:val="24"/>
+        </w:rPr>
+        <w:t>3. Percibe y empareja cuatro láminas según tamaño.</w:t>
+      </w:r>
+    </w:p>
+    <w:p>
+      <w:pPr>
+        <w:jc w:val="both"/>
+        <w:rPr>
+          <w:rFonts w:ascii="Tahoma" w:hAnsi="Tahoma" w:cs="Tahoma"/>
+          <w:sz w:val="24"/>
+          <w:szCs w:val="24"/>
+        </w:rPr>
+      </w:pPr>
+      <w:r>
+        <w:rPr>
+          <w:rFonts w:ascii="Tahoma" w:hAnsi="Tahoma" w:cs="Tahoma"/>
+          <w:sz w:val="24"/>
+          <w:szCs w:val="24"/>
+        </w:rPr>
+        <w:t>4. Identifica y reconoce diferencias en cuatro superficies.</w:t>
+      </w:r>
+    </w:p>
+    <w:p>
+      <w:pPr>
+        <w:jc w:val="both"/>
+        <w:rPr>
+          <w:rFonts w:ascii="Tahoma" w:hAnsi="Tahoma" w:cs="Tahoma"/>
+          <w:sz w:val="24"/>
+          <w:szCs w:val="24"/>
+        </w:rPr>
+      </w:pPr>
+      <w:r>
+        <w:rPr>
+          <w:rFonts w:ascii="Tahoma" w:hAnsi="Tahoma" w:cs="Tahoma"/>
+          <w:sz w:val="24"/>
+          <w:szCs w:val="24"/>
+        </w:rPr>
+        <w:t>5. Reconoce cuatro cambios de nivel en láminas.</w:t>
+      </w:r>
+    </w:p>
+    <w:p>
+      <w:pPr>
+        <w:jc w:val="both"/>
+        <w:rPr>
+          <w:rFonts w:ascii="Tahoma" w:hAnsi="Tahoma" w:cs="Tahoma"/>
+          <w:sz w:val="24"/>
+          <w:szCs w:val="24"/>
+        </w:rPr>
+      </w:pPr>
+      <w:r>
+        <w:rPr>
+          <w:rFonts w:ascii="Tahoma" w:hAnsi="Tahoma" w:cs="Tahoma"/>
+          <w:sz w:val="24"/>
+          <w:szCs w:val="24"/>
+        </w:rPr>
+        <w:t>6. Localiza tres diseños específicos, según referencias verbales entregadas por el evaluador.</w:t>
+      </w:r>
+    </w:p>
+    <w:p>
+      <w:pPr>
+        <w:jc w:val="both"/>
+        <w:rPr>
+          <w:rFonts w:ascii="Tahoma" w:hAnsi="Tahoma" w:cs="Tahoma"/>
+          <w:sz w:val="24"/>
+          <w:szCs w:val="24"/>
+        </w:rPr>
+      </w:pPr>
+      <w:r>
+        <w:rPr>
+          <w:rFonts w:ascii="Tahoma" w:hAnsi="Tahoma" w:cs="Tahoma"/>
+          <w:sz w:val="24"/>
+          <w:szCs w:val="24"/>
+        </w:rPr>
+        <w:t>7. Reconoce cinco figuras geométricas según su contorno: círculo, triángulo, rectángulo, cua</w:t>
+      </w:r>
+      <w:r>
+        <w:rPr>
+          <w:rFonts w:ascii="Tahoma" w:hAnsi="Tahoma" w:cs="Tahoma"/>
+          <w:sz w:val="24"/>
+          <w:szCs w:val="24"/>
+        </w:rPr>
+        <w:t>drado, pentágono.</w:t>
+      </w:r>
+    </w:p>
+    <w:p>
+      <w:pPr>
+        <w:jc w:val="both"/>
+        <w:rPr>
+          <w:rFonts w:ascii="Tahoma" w:hAnsi="Tahoma" w:cs="Tahoma"/>
+          <w:sz w:val="24"/>
+          <w:szCs w:val="24"/>
+        </w:rPr>
+      </w:pPr>
+      <w:r>
+        <w:rPr>
+          <w:rFonts w:ascii="Tahoma" w:hAnsi="Tahoma" w:cs="Tahoma"/>
+          <w:sz w:val="24"/>
+          <w:szCs w:val="24"/>
+        </w:rPr>
+        <w:t xml:space="preserve">    b) Comprensión de indicadores auditivos</w:t>
+      </w:r>
+    </w:p>
+    <w:p>
+      <w:pPr>
+        <w:jc w:val="both"/>
+        <w:rPr>
+          <w:rFonts w:ascii="Tahoma" w:hAnsi="Tahoma" w:cs="Tahoma"/>
+          <w:sz w:val="24"/>
+          <w:szCs w:val="24"/>
+        </w:rPr>
+      </w:pPr>
+      <w:r>
+        <w:rPr>
+          <w:rFonts w:ascii="Tahoma" w:hAnsi="Tahoma" w:cs="Tahoma"/>
+          <w:sz w:val="24"/>
+          <w:szCs w:val="24"/>
+        </w:rPr>
+        <w:t>1. Escucha y comprende indicaciones, diálogos y preguntas</w:t>
+      </w:r>
+    </w:p>
+    <w:p>
+      <w:pPr>
+        <w:jc w:val="both"/>
+        <w:rPr>
+          <w:rFonts w:ascii="Tahoma" w:hAnsi="Tahoma" w:cs="Tahoma"/>
+          <w:sz w:val="24"/>
+          <w:szCs w:val="24"/>
+        </w:rPr>
+      </w:pPr>
+      <w:r>
+        <w:rPr>
+          <w:rFonts w:ascii="Tahoma" w:hAnsi="Tahoma" w:cs="Tahoma"/>
+          <w:sz w:val="24"/>
+          <w:szCs w:val="24"/>
+        </w:rPr>
+        <w:t>2. Identifica y asocia sonidos de error, correcto, incorrecto, ítem.</w:t>
+      </w:r>
+    </w:p>
+    <w:p>
+      <w:pPr>
+        <w:jc w:val="both"/>
+        <w:rPr>
+          <w:rFonts w:ascii="Tahoma" w:hAnsi="Tahoma" w:cs="Tahoma"/>
+          <w:sz w:val="24"/>
+          <w:szCs w:val="24"/>
+        </w:rPr>
+      </w:pPr>
+      <w:r>
+        <w:rPr>
+          <w:rFonts w:ascii="Tahoma" w:hAnsi="Tahoma" w:cs="Tahoma"/>
+          <w:sz w:val="24"/>
+          <w:szCs w:val="24"/>
+        </w:rPr>
+        <w:t xml:space="preserve">3. </w:t>
+      </w:r>
+      <w:r>
+        <w:rPr>
+          <w:rFonts w:ascii="Tahoma" w:hAnsi="Tahoma" w:cs="Tahoma"/>
+          <w:sz w:val="24"/>
+          <w:szCs w:val="24"/>
+        </w:rPr>
+        <w:t>Identifica y señala sonidos de giro a la derecha, giro a la izquierda, pasos, desplegar bastón</w:t>
+      </w:r>
+    </w:p>
+    <w:p>
+      <w:pPr>
+        <w:jc w:val="both"/>
+        <w:rPr>
+          <w:rFonts w:ascii="Tahoma" w:hAnsi="Tahoma" w:cs="Tahoma"/>
+          <w:sz w:val="24"/>
+          <w:szCs w:val="24"/>
+        </w:rPr>
+      </w:pPr>
+      <w:r>
+        <w:rPr>
+          <w:rFonts w:ascii="Tahoma" w:hAnsi="Tahoma" w:cs="Tahoma"/>
+          <w:sz w:val="24"/>
+          <w:szCs w:val="24"/>
+        </w:rPr>
+        <w:t>4. Identifica y nombra al menos cinco sonidos icónicos del juego: fuego, viento, agua, arcano, tierra, naturaleza</w:t>
+      </w:r>
+    </w:p>
+    <w:p>
+      <w:pPr>
+        <w:jc w:val="both"/>
+        <w:rPr>
+          <w:rFonts w:ascii="Tahoma" w:hAnsi="Tahoma" w:cs="Tahoma"/>
+          <w:sz w:val="24"/>
+          <w:szCs w:val="24"/>
+        </w:rPr>
+      </w:pPr>
+      <w:r>
+        <w:rPr>
+          <w:rFonts w:ascii="Tahoma" w:hAnsi="Tahoma" w:cs="Tahoma"/>
+          <w:sz w:val="24"/>
+          <w:szCs w:val="24"/>
+        </w:rPr>
+        <w:t xml:space="preserve">5. Identifica y nombra al menos cinco sonidos icónicos del laberinto: </w:t>
+      </w:r>
+      <w:proofErr w:type="spellStart"/>
+      <w:r>
+        <w:rPr>
+          <w:rFonts w:ascii="Tahoma" w:hAnsi="Tahoma" w:cs="Tahoma"/>
+          <w:sz w:val="24"/>
+          <w:szCs w:val="24"/>
+        </w:rPr>
+        <w:t>warp</w:t>
+      </w:r>
+      <w:proofErr w:type="spellEnd"/>
+      <w:r>
+        <w:rPr>
+          <w:rFonts w:ascii="Tahoma" w:hAnsi="Tahoma" w:cs="Tahoma"/>
+          <w:sz w:val="24"/>
+          <w:szCs w:val="24"/>
+        </w:rPr>
+        <w:t>, suspiro, rayo, estrella, victoria.</w:t>
+      </w:r>
+    </w:p>
+    <w:p>
+      <w:pPr>
+        <w:jc w:val="both"/>
+        <w:rPr>
+          <w:rFonts w:ascii="Tahoma" w:hAnsi="Tahoma" w:cs="Tahoma"/>
+          <w:sz w:val="24"/>
+          <w:szCs w:val="24"/>
+        </w:rPr>
+      </w:pPr>
+      <w:r>
+        <w:rPr>
+          <w:rFonts w:ascii="Tahoma" w:hAnsi="Tahoma" w:cs="Tahoma"/>
+          <w:sz w:val="24"/>
+          <w:szCs w:val="24"/>
+        </w:rPr>
+        <w:t>6. Localiza y se orienta hacia la procedencia de cinco sonidos</w:t>
+      </w:r>
+    </w:p>
+    <w:p>
+      <w:pPr>
+        <w:jc w:val="both"/>
+        <w:rPr>
+          <w:rFonts w:ascii="Tahoma" w:hAnsi="Tahoma" w:cs="Tahoma"/>
+          <w:sz w:val="24"/>
+          <w:szCs w:val="24"/>
+        </w:rPr>
+      </w:pPr>
+      <w:r>
+        <w:rPr>
+          <w:rFonts w:ascii="Tahoma" w:hAnsi="Tahoma" w:cs="Tahoma"/>
+          <w:sz w:val="24"/>
+          <w:szCs w:val="24"/>
+        </w:rPr>
+        <w:t>7. Reconoce sonido cercano y lejano</w:t>
+      </w:r>
+    </w:p>
+    <w:p>
+      <w:pPr>
+        <w:jc w:val="both"/>
+        <w:rPr>
+          <w:rFonts w:ascii="Tahoma" w:hAnsi="Tahoma" w:cs="Tahoma"/>
+          <w:b/>
+          <w:sz w:val="24"/>
+          <w:szCs w:val="24"/>
+        </w:rPr>
+      </w:pPr>
+      <w:r>
+        <w:rPr>
+          <w:rFonts w:ascii="Tahoma" w:hAnsi="Tahoma" w:cs="Tahoma"/>
+          <w:b/>
+          <w:sz w:val="24"/>
+          <w:szCs w:val="24"/>
+        </w:rPr>
+        <w:t>II. Mapas mentales de comprensión y competencias geométricas.</w:t>
+      </w:r>
+    </w:p>
+    <w:p>
+      <w:pPr>
+        <w:jc w:val="both"/>
+        <w:rPr>
+          <w:rFonts w:ascii="Tahoma" w:hAnsi="Tahoma" w:cs="Tahoma"/>
+          <w:sz w:val="24"/>
+          <w:szCs w:val="24"/>
+        </w:rPr>
+      </w:pPr>
+      <w:r>
+        <w:rPr>
+          <w:rFonts w:ascii="Tahoma" w:hAnsi="Tahoma" w:cs="Tahoma"/>
+          <w:sz w:val="24"/>
+          <w:szCs w:val="24"/>
+        </w:rPr>
+        <w:t>1. Identifica al menos dos características geométricas en cuatro figuras: triángulo, rectángulo, cuadrado</w:t>
+      </w:r>
+      <w:r>
+        <w:rPr>
+          <w:rFonts w:ascii="Tahoma" w:hAnsi="Tahoma" w:cs="Tahoma"/>
+          <w:sz w:val="24"/>
+          <w:szCs w:val="24"/>
+        </w:rPr>
+        <w:t xml:space="preserve"> y rombo.</w:t>
+      </w:r>
+    </w:p>
+    <w:p>
+      <w:pPr>
+        <w:jc w:val="both"/>
+        <w:rPr>
+          <w:rFonts w:ascii="Tahoma" w:hAnsi="Tahoma" w:cs="Tahoma"/>
+          <w:sz w:val="24"/>
+          <w:szCs w:val="24"/>
+        </w:rPr>
+      </w:pPr>
+      <w:r>
+        <w:rPr>
+          <w:rFonts w:ascii="Tahoma" w:hAnsi="Tahoma" w:cs="Tahoma"/>
+          <w:sz w:val="24"/>
+          <w:szCs w:val="24"/>
+        </w:rPr>
+        <w:t>2. Reconoce tres cuerpos geométricos a partir de figuras geométricas.</w:t>
+      </w:r>
+    </w:p>
+    <w:p>
+      <w:pPr>
+        <w:jc w:val="both"/>
+        <w:rPr>
+          <w:rFonts w:ascii="Tahoma" w:hAnsi="Tahoma" w:cs="Tahoma"/>
+          <w:sz w:val="24"/>
+          <w:szCs w:val="24"/>
+        </w:rPr>
+      </w:pPr>
+      <w:r>
+        <w:rPr>
+          <w:rFonts w:ascii="Tahoma" w:hAnsi="Tahoma" w:cs="Tahoma"/>
+          <w:sz w:val="24"/>
+          <w:szCs w:val="24"/>
+        </w:rPr>
+        <w:t>3. Reconoce constancia de figura geométrica luego de realizar traslación.</w:t>
+      </w:r>
+    </w:p>
+    <w:p>
+      <w:pPr>
+        <w:jc w:val="both"/>
+        <w:rPr>
+          <w:rFonts w:ascii="Tahoma" w:hAnsi="Tahoma" w:cs="Tahoma"/>
+          <w:sz w:val="24"/>
+          <w:szCs w:val="24"/>
+        </w:rPr>
+      </w:pPr>
+      <w:r>
+        <w:rPr>
+          <w:rFonts w:ascii="Tahoma" w:hAnsi="Tahoma" w:cs="Tahoma"/>
+          <w:sz w:val="24"/>
+          <w:szCs w:val="24"/>
+        </w:rPr>
+        <w:t>4. Reconoce constancia de figura geométrica luego de realizar rotación.</w:t>
+      </w:r>
+    </w:p>
+    <w:p>
+      <w:pPr>
+        <w:jc w:val="both"/>
+        <w:rPr>
+          <w:rFonts w:ascii="Tahoma" w:hAnsi="Tahoma" w:cs="Tahoma"/>
+          <w:sz w:val="24"/>
+          <w:szCs w:val="24"/>
+        </w:rPr>
+      </w:pPr>
+      <w:r>
+        <w:rPr>
+          <w:rFonts w:ascii="Tahoma" w:hAnsi="Tahoma" w:cs="Tahoma"/>
+          <w:sz w:val="24"/>
+          <w:szCs w:val="24"/>
+        </w:rPr>
+        <w:t>5. Reconoce constancia de figura geométrica luego de realizar reflexión.</w:t>
+      </w:r>
+    </w:p>
+    <w:p>
+      <w:pPr>
+        <w:jc w:val="both"/>
+        <w:rPr>
+          <w:rFonts w:ascii="Tahoma" w:hAnsi="Tahoma" w:cs="Tahoma"/>
+          <w:sz w:val="24"/>
+          <w:szCs w:val="24"/>
+        </w:rPr>
+      </w:pPr>
+      <w:r>
+        <w:rPr>
+          <w:rFonts w:ascii="Tahoma" w:hAnsi="Tahoma" w:cs="Tahoma"/>
+          <w:sz w:val="24"/>
+          <w:szCs w:val="24"/>
+        </w:rPr>
+        <w:lastRenderedPageBreak/>
+        <w:t>6. Describe e identifica la posición espacial de al menos cuatro puntos, según sus coordenadas, en plano cartesiano</w:t>
+      </w:r>
+    </w:p>
+    <w:p>
+      <w:pPr>
+        <w:jc w:val="both"/>
+        <w:rPr>
+          <w:rFonts w:ascii="Tahoma" w:hAnsi="Tahoma" w:cs="Tahoma"/>
+          <w:sz w:val="24"/>
+          <w:szCs w:val="24"/>
+        </w:rPr>
+      </w:pPr>
+      <w:r>
+        <w:rPr>
+          <w:rFonts w:ascii="Tahoma" w:hAnsi="Tahoma" w:cs="Tahoma"/>
+          <w:sz w:val="24"/>
+          <w:szCs w:val="24"/>
+        </w:rPr>
+        <w:t>7. Ubica tres puntos en el plano cartesiano, a partir de coordenada entregada.</w:t>
+      </w:r>
+    </w:p>
+    <w:p>
+      <w:pPr>
+        <w:jc w:val="both"/>
+        <w:rPr>
+          <w:rFonts w:ascii="Tahoma" w:hAnsi="Tahoma" w:cs="Tahoma"/>
+          <w:sz w:val="24"/>
+          <w:szCs w:val="24"/>
+        </w:rPr>
+      </w:pPr>
+      <w:r>
+        <w:rPr>
+          <w:rFonts w:ascii="Tahoma" w:hAnsi="Tahoma" w:cs="Tahoma"/>
+          <w:sz w:val="24"/>
+          <w:szCs w:val="24"/>
+        </w:rPr>
+        <w:t>8. Identifica trayectoria y nueva posición de cuatro puntos en el plano cartesiano.</w:t>
+      </w:r>
+    </w:p>
+    <w:p>
+      <w:pPr>
+        <w:jc w:val="both"/>
+        <w:rPr>
+          <w:rFonts w:ascii="Tahoma" w:hAnsi="Tahoma" w:cs="Tahoma"/>
+          <w:b/>
+          <w:sz w:val="24"/>
+          <w:szCs w:val="24"/>
+        </w:rPr>
+      </w:pPr>
+      <w:r>
+        <w:rPr>
+          <w:rFonts w:ascii="Tahoma" w:hAnsi="Tahoma" w:cs="Tahoma"/>
+          <w:b/>
+          <w:sz w:val="24"/>
+          <w:szCs w:val="24"/>
+        </w:rPr>
+        <w:t>III. Conceptos y habilidades de O&amp;M (Orientación y Movilidad)</w:t>
+      </w:r>
+    </w:p>
+    <w:p>
+      <w:pPr>
+        <w:jc w:val="both"/>
+        <w:rPr>
+          <w:rFonts w:ascii="Tahoma" w:hAnsi="Tahoma" w:cs="Tahoma"/>
+          <w:sz w:val="24"/>
+          <w:szCs w:val="24"/>
+        </w:rPr>
+      </w:pPr>
+      <w:r>
+        <w:rPr>
+          <w:rFonts w:ascii="Tahoma" w:hAnsi="Tahoma" w:cs="Tahoma"/>
+          <w:sz w:val="24"/>
+          <w:szCs w:val="24"/>
+        </w:rPr>
+        <w:t>1. Explica conceptos de: esquina, cruce, obstáculos, espacio abierto, espacio cerrado, línea de edificación</w:t>
+      </w:r>
+    </w:p>
+    <w:p>
+      <w:pPr>
+        <w:jc w:val="both"/>
+        <w:rPr>
+          <w:rFonts w:ascii="Tahoma" w:hAnsi="Tahoma" w:cs="Tahoma"/>
+          <w:sz w:val="24"/>
+          <w:szCs w:val="24"/>
+        </w:rPr>
+      </w:pPr>
+      <w:r>
+        <w:rPr>
+          <w:rFonts w:ascii="Tahoma" w:hAnsi="Tahoma" w:cs="Tahoma"/>
+          <w:sz w:val="24"/>
+          <w:szCs w:val="24"/>
+        </w:rPr>
+        <w:t xml:space="preserve">2. </w:t>
+      </w:r>
+      <w:r>
+        <w:rPr>
+          <w:rFonts w:ascii="Tahoma" w:hAnsi="Tahoma" w:cs="Tahoma"/>
+          <w:sz w:val="24"/>
+          <w:szCs w:val="24"/>
+        </w:rPr>
+        <w:t>Explica conceptos de: desnivel, línea</w:t>
+      </w:r>
+      <w:r>
+        <w:rPr>
+          <w:rFonts w:ascii="Tahoma" w:hAnsi="Tahoma" w:cs="Tahoma"/>
+          <w:sz w:val="24"/>
+          <w:szCs w:val="24"/>
+        </w:rPr>
+        <w:t xml:space="preserve"> recta, vertical, horizontal, </w:t>
+      </w:r>
+      <w:r>
+        <w:rPr>
+          <w:rFonts w:ascii="Tahoma" w:hAnsi="Tahoma" w:cs="Tahoma"/>
+          <w:sz w:val="24"/>
+          <w:szCs w:val="24"/>
+        </w:rPr>
+        <w:t>diagonal, paralelo</w:t>
+      </w:r>
+    </w:p>
+    <w:p>
+      <w:pPr>
+        <w:jc w:val="both"/>
+        <w:rPr>
+          <w:rFonts w:ascii="Tahoma" w:hAnsi="Tahoma" w:cs="Tahoma"/>
+          <w:sz w:val="24"/>
+          <w:szCs w:val="24"/>
+        </w:rPr>
+      </w:pPr>
+      <w:r>
+        <w:rPr>
+          <w:rFonts w:ascii="Tahoma" w:hAnsi="Tahoma" w:cs="Tahoma"/>
+          <w:sz w:val="24"/>
+          <w:szCs w:val="24"/>
+        </w:rPr>
+        <w:t xml:space="preserve">3. Describe y aplica: encuadrarse, alinearse, arco, ritmo, rastreo, técnica de </w:t>
+      </w:r>
+      <w:proofErr w:type="spellStart"/>
+      <w:r>
+        <w:rPr>
+          <w:rFonts w:ascii="Tahoma" w:hAnsi="Tahoma" w:cs="Tahoma"/>
+          <w:sz w:val="24"/>
+          <w:szCs w:val="24"/>
+        </w:rPr>
+        <w:t>Hoover</w:t>
+      </w:r>
+      <w:proofErr w:type="spellEnd"/>
+      <w:r>
+        <w:rPr>
+          <w:rFonts w:ascii="Tahoma" w:hAnsi="Tahoma" w:cs="Tahoma"/>
+          <w:sz w:val="24"/>
+          <w:szCs w:val="24"/>
+        </w:rPr>
+        <w:t xml:space="preserve"> y bastón corto.</w:t>
+      </w:r>
+    </w:p>
+    <w:p>
+      <w:pPr>
+        <w:jc w:val="both"/>
+        <w:rPr>
+          <w:rFonts w:ascii="Tahoma" w:hAnsi="Tahoma" w:cs="Tahoma"/>
+          <w:sz w:val="24"/>
+          <w:szCs w:val="24"/>
+        </w:rPr>
+      </w:pPr>
+      <w:r>
+        <w:rPr>
+          <w:rFonts w:ascii="Tahoma" w:hAnsi="Tahoma" w:cs="Tahoma"/>
+          <w:sz w:val="24"/>
+          <w:szCs w:val="24"/>
+        </w:rPr>
+        <w:t>4. Describe y aplica 1/4 giro, 1/2 giro, sistema de reloj, punto de referencia, rodear.</w:t>
+      </w:r>
+    </w:p>
+    <w:p>
+      <w:pPr>
+        <w:jc w:val="both"/>
+        <w:rPr>
+          <w:rFonts w:ascii="Tahoma" w:hAnsi="Tahoma" w:cs="Tahoma"/>
+          <w:sz w:val="24"/>
+          <w:szCs w:val="24"/>
+        </w:rPr>
+      </w:pPr>
+      <w:r>
+        <w:rPr>
+          <w:rFonts w:ascii="Tahoma" w:hAnsi="Tahoma" w:cs="Tahoma"/>
+          <w:sz w:val="24"/>
+          <w:szCs w:val="24"/>
+        </w:rPr>
+        <w:t>5. Explora espacio interior desconocido usando patrón de rastreo.</w:t>
+      </w:r>
+    </w:p>
+    <w:p>
+      <w:pPr>
+        <w:jc w:val="both"/>
+        <w:rPr>
+          <w:rFonts w:ascii="Tahoma" w:hAnsi="Tahoma" w:cs="Tahoma"/>
+          <w:sz w:val="24"/>
+          <w:szCs w:val="24"/>
+        </w:rPr>
+      </w:pPr>
+      <w:r>
+        <w:rPr>
+          <w:rFonts w:ascii="Tahoma" w:hAnsi="Tahoma" w:cs="Tahoma"/>
+          <w:sz w:val="24"/>
+          <w:szCs w:val="24"/>
+        </w:rPr>
+        <w:t>6. Se orienta a partir de hitos en lugar recién conocido.</w:t>
+      </w:r>
+    </w:p>
+    <w:p>
+      <w:pPr>
+        <w:jc w:val="both"/>
+        <w:rPr>
+          <w:rFonts w:ascii="Tahoma" w:hAnsi="Tahoma" w:cs="Tahoma"/>
+          <w:sz w:val="24"/>
+          <w:szCs w:val="24"/>
+        </w:rPr>
+      </w:pPr>
+      <w:r>
+        <w:rPr>
+          <w:rFonts w:ascii="Tahoma" w:hAnsi="Tahoma" w:cs="Tahoma"/>
+          <w:sz w:val="24"/>
+          <w:szCs w:val="24"/>
+        </w:rPr>
+        <w:t>7. Mantiene orientación con puntos cardinales o hitos en un recorrido.</w:t>
+      </w:r>
+    </w:p>
+    <w:p>
+      <w:pPr>
+        <w:jc w:val="both"/>
+        <w:rPr>
+          <w:rFonts w:ascii="Tahoma" w:hAnsi="Tahoma" w:cs="Tahoma"/>
+          <w:sz w:val="24"/>
+          <w:szCs w:val="24"/>
+        </w:rPr>
+      </w:pPr>
+      <w:r>
+        <w:rPr>
+          <w:rFonts w:ascii="Tahoma" w:hAnsi="Tahoma" w:cs="Tahoma"/>
+          <w:sz w:val="24"/>
+          <w:szCs w:val="24"/>
+        </w:rPr>
+        <w:t xml:space="preserve">8. Describe sistema de </w:t>
+      </w:r>
+      <w:proofErr w:type="spellStart"/>
+      <w:r>
+        <w:rPr>
+          <w:rFonts w:ascii="Tahoma" w:hAnsi="Tahoma" w:cs="Tahoma"/>
+          <w:sz w:val="24"/>
+          <w:szCs w:val="24"/>
+        </w:rPr>
+        <w:t>ecolocalización</w:t>
+      </w:r>
+      <w:proofErr w:type="spellEnd"/>
+      <w:r>
+        <w:rPr>
+          <w:rFonts w:ascii="Tahoma" w:hAnsi="Tahoma" w:cs="Tahoma"/>
+          <w:sz w:val="24"/>
+          <w:szCs w:val="24"/>
+        </w:rPr>
+        <w:t>.</w:t>
+      </w:r>
+    </w:p>
+    <w:p>
+      <w:pPr>
+        <w:jc w:val="both"/>
+        <w:rPr>
+          <w:rFonts w:ascii="Tahoma" w:hAnsi="Tahoma" w:cs="Tahoma"/>
+          <w:b/>
+          <w:sz w:val="24"/>
+          <w:szCs w:val="24"/>
+        </w:rPr>
+      </w:pPr>
+      <w:r>
+        <w:rPr>
+          <w:rFonts w:ascii="Tahoma" w:hAnsi="Tahoma" w:cs="Tahoma"/>
+          <w:b/>
+          <w:sz w:val="24"/>
+          <w:szCs w:val="24"/>
+        </w:rPr>
+        <w:t>IV. Razonamiento espacial</w:t>
+      </w:r>
+    </w:p>
+    <w:p>
+      <w:pPr>
+        <w:jc w:val="both"/>
+        <w:rPr>
+          <w:rFonts w:ascii="Tahoma" w:hAnsi="Tahoma" w:cs="Tahoma"/>
+          <w:sz w:val="24"/>
+          <w:szCs w:val="24"/>
+        </w:rPr>
+      </w:pPr>
+      <w:r>
+        <w:rPr>
+          <w:rFonts w:ascii="Tahoma" w:hAnsi="Tahoma" w:cs="Tahoma"/>
+          <w:sz w:val="24"/>
+          <w:szCs w:val="24"/>
+        </w:rPr>
+        <w:t>1. Reconoce y selecciona: izquierda, derecha, arriba, abajo, al lado-al frente-atrás en sí mismo y en relación a objetos.</w:t>
+      </w:r>
+    </w:p>
+    <w:p>
+      <w:pPr>
+        <w:jc w:val="both"/>
+        <w:rPr>
+          <w:rFonts w:ascii="Tahoma" w:hAnsi="Tahoma" w:cs="Tahoma"/>
+          <w:sz w:val="24"/>
+          <w:szCs w:val="24"/>
+        </w:rPr>
+      </w:pPr>
+      <w:r>
+        <w:rPr>
+          <w:rFonts w:ascii="Tahoma" w:hAnsi="Tahoma" w:cs="Tahoma"/>
+          <w:sz w:val="24"/>
+          <w:szCs w:val="24"/>
+        </w:rPr>
+        <w:t>2. Explica y selecciona: antes, después, ahora, aquí, allá, cerca, lejos.</w:t>
+      </w:r>
+    </w:p>
+    <w:p>
+      <w:pPr>
+        <w:jc w:val="both"/>
+        <w:rPr>
+          <w:rFonts w:ascii="Tahoma" w:hAnsi="Tahoma" w:cs="Tahoma"/>
+          <w:sz w:val="24"/>
+          <w:szCs w:val="24"/>
+        </w:rPr>
+      </w:pPr>
+      <w:r>
+        <w:rPr>
+          <w:rFonts w:ascii="Tahoma" w:hAnsi="Tahoma" w:cs="Tahoma"/>
+          <w:sz w:val="24"/>
+          <w:szCs w:val="24"/>
+        </w:rPr>
+        <w:t>3. Explica conceptos de día, tarde, noche, segundo, minutos, horas, ayer, mañana.</w:t>
+      </w:r>
+    </w:p>
+    <w:p>
+      <w:pPr>
+        <w:jc w:val="both"/>
+        <w:rPr>
+          <w:rFonts w:ascii="Tahoma" w:hAnsi="Tahoma" w:cs="Tahoma"/>
+          <w:sz w:val="24"/>
+          <w:szCs w:val="24"/>
+        </w:rPr>
+      </w:pPr>
+      <w:r>
+        <w:rPr>
+          <w:rFonts w:ascii="Tahoma" w:hAnsi="Tahoma" w:cs="Tahoma"/>
+          <w:sz w:val="24"/>
+          <w:szCs w:val="24"/>
+        </w:rPr>
+        <w:t>4. Asocia momento del día con actividades.</w:t>
+      </w:r>
+    </w:p>
+    <w:p>
+      <w:pPr>
+        <w:jc w:val="both"/>
+        <w:rPr>
+          <w:rFonts w:ascii="Tahoma" w:hAnsi="Tahoma" w:cs="Tahoma"/>
+          <w:sz w:val="24"/>
+          <w:szCs w:val="24"/>
+        </w:rPr>
+      </w:pPr>
+      <w:r>
+        <w:rPr>
+          <w:rFonts w:ascii="Tahoma" w:hAnsi="Tahoma" w:cs="Tahoma"/>
+          <w:sz w:val="24"/>
+          <w:szCs w:val="24"/>
+        </w:rPr>
+        <w:t>5. Elige punto de referencia e indica cuatro puntos cardinales: norte, sur, este y oeste, en interior y exterior.</w:t>
+      </w:r>
+    </w:p>
+    <w:p>
+      <w:pPr>
+        <w:jc w:val="both"/>
+        <w:rPr>
+          <w:rFonts w:ascii="Tahoma" w:hAnsi="Tahoma" w:cs="Tahoma"/>
+          <w:sz w:val="24"/>
+          <w:szCs w:val="24"/>
+        </w:rPr>
+      </w:pPr>
+      <w:r>
+        <w:rPr>
+          <w:rFonts w:ascii="Tahoma" w:hAnsi="Tahoma" w:cs="Tahoma"/>
+          <w:sz w:val="24"/>
+          <w:szCs w:val="24"/>
+        </w:rPr>
+        <w:t>6. Estima tiempo en relación a distancia de cerca y lejos, con ejemplos.</w:t>
+      </w:r>
+    </w:p>
+    <w:p>
+      <w:pPr>
+        <w:jc w:val="both"/>
+        <w:rPr>
+          <w:rFonts w:ascii="Tahoma" w:hAnsi="Tahoma" w:cs="Tahoma"/>
+          <w:sz w:val="24"/>
+          <w:szCs w:val="24"/>
+        </w:rPr>
+      </w:pPr>
+      <w:r>
+        <w:rPr>
+          <w:rFonts w:ascii="Tahoma" w:hAnsi="Tahoma" w:cs="Tahoma"/>
+          <w:sz w:val="24"/>
+          <w:szCs w:val="24"/>
+        </w:rPr>
+        <w:t>7. Establece su cuerpo como referencia espacial.</w:t>
+      </w:r>
+    </w:p>
+    <w:p>
+      <w:pPr>
+        <w:jc w:val="both"/>
+        <w:rPr>
+          <w:rFonts w:ascii="Tahoma" w:hAnsi="Tahoma" w:cs="Tahoma"/>
+          <w:sz w:val="24"/>
+          <w:szCs w:val="24"/>
+        </w:rPr>
+      </w:pPr>
+    </w:p>
+    <w:p>
+      <w:pPr>
+        <w:jc w:val="both"/>
+        <w:rPr>
+          <w:rFonts w:ascii="Tahoma" w:hAnsi="Tahoma" w:cs="Tahoma"/>
+          <w:sz w:val="24"/>
+          <w:szCs w:val="24"/>
+        </w:rPr>
+      </w:pPr>
     </w:p>
     <w:p>
       <w:pPr>
@@ -25928,8 +27131,1571 @@
           <w:sz w:val="24"/>
           <w:szCs w:val="24"/>
         </w:rPr>
-        <w:t xml:space="preserve">    -</w:t>
-      </w:r>
+        <w:t xml:space="preserve">    Este instrumento es el utilizado para la evaluación del videojuego por parte de usuarios que son expertos en usabilidad. El nombre del instrumento es "Evaluación Heurística de Videojuegos Educativos"</w:t>
+      </w:r>
+      <w:r>
+        <w:rPr>
+          <w:rFonts w:ascii="Tahoma" w:hAnsi="Tahoma" w:cs="Tahoma"/>
+          <w:color w:val="FF0000"/>
+          <w:sz w:val="24"/>
+          <w:szCs w:val="24"/>
+        </w:rPr>
+        <w:t>[]</w:t>
+      </w:r>
+      <w:r>
+        <w:rPr>
+          <w:rFonts w:ascii="Tahoma" w:hAnsi="Tahoma" w:cs="Tahoma"/>
+          <w:sz w:val="24"/>
+          <w:szCs w:val="24"/>
+        </w:rPr>
+        <w:t>.</w:t>
+      </w:r>
+    </w:p>
+    <w:p>
+      <w:pPr>
+        <w:jc w:val="both"/>
+        <w:rPr>
+          <w:rFonts w:ascii="Tahoma" w:hAnsi="Tahoma" w:cs="Tahoma"/>
+          <w:b/>
+          <w:sz w:val="24"/>
+          <w:szCs w:val="24"/>
+        </w:rPr>
+      </w:pPr>
+      <w:r>
+        <w:rPr>
+          <w:rFonts w:ascii="Tahoma" w:hAnsi="Tahoma" w:cs="Tahoma"/>
+          <w:b/>
+          <w:sz w:val="24"/>
+          <w:szCs w:val="24"/>
+        </w:rPr>
+        <w:t xml:space="preserve">        6.3.4</w:t>
+      </w:r>
+      <w:r>
+        <w:rPr>
+          <w:rFonts w:ascii="Tahoma" w:hAnsi="Tahoma" w:cs="Tahoma"/>
+          <w:b/>
+          <w:sz w:val="24"/>
+          <w:szCs w:val="24"/>
+        </w:rPr>
+        <w:t>.</w:t>
+      </w:r>
+      <w:r>
+        <w:rPr>
+          <w:rFonts w:ascii="Tahoma" w:hAnsi="Tahoma" w:cs="Tahoma"/>
+          <w:b/>
+          <w:sz w:val="24"/>
+          <w:szCs w:val="24"/>
+        </w:rPr>
+        <w:t>1</w:t>
+      </w:r>
+      <w:r>
+        <w:rPr>
+          <w:rFonts w:ascii="Tahoma" w:hAnsi="Tahoma" w:cs="Tahoma"/>
+          <w:b/>
+          <w:sz w:val="24"/>
+          <w:szCs w:val="24"/>
+        </w:rPr>
+        <w:t xml:space="preserve"> </w:t>
+      </w:r>
+      <w:r>
+        <w:rPr>
+          <w:rFonts w:ascii="Tahoma" w:hAnsi="Tahoma" w:cs="Tahoma"/>
+          <w:b/>
+          <w:sz w:val="24"/>
+          <w:szCs w:val="24"/>
+        </w:rPr>
+        <w:t>Composición del instrumento</w:t>
+      </w:r>
+    </w:p>
+    <w:p>
+      <w:pPr>
+        <w:jc w:val="both"/>
+        <w:rPr>
+          <w:rFonts w:ascii="Tahoma" w:hAnsi="Tahoma" w:cs="Tahoma"/>
+          <w:sz w:val="24"/>
+          <w:szCs w:val="24"/>
+        </w:rPr>
+      </w:pPr>
+      <w:r>
+        <w:rPr>
+          <w:rFonts w:ascii="Tahoma" w:hAnsi="Tahoma" w:cs="Tahoma"/>
+          <w:sz w:val="24"/>
+          <w:szCs w:val="24"/>
+        </w:rPr>
+        <w:t xml:space="preserve">    </w:t>
+      </w:r>
+      <w:r>
+        <w:rPr>
+          <w:rFonts w:ascii="Tahoma" w:hAnsi="Tahoma" w:cs="Tahoma"/>
+          <w:sz w:val="24"/>
+          <w:szCs w:val="24"/>
+        </w:rPr>
+        <w:t>El instrumento se divide en dos partes. En la primera parte el instrumento presenta aseveraciones agrupadas por heurísticas, en que el evaluador (un usuario experto en usabilidad) debe marcar su grado de aceptación respecto a la aseveración: Muy de acuerdo, De acuerdo, Neutro, En desacuerdo, Muy en Desacuerdo, No aplica. Numéricamente estas opciones son representadas como 5,4,3,2,1 y 0 respectivamente</w:t>
+      </w:r>
+      <w:r>
+        <w:rPr>
+          <w:rFonts w:ascii="Tahoma" w:hAnsi="Tahoma" w:cs="Tahoma"/>
+          <w:sz w:val="24"/>
+          <w:szCs w:val="24"/>
+        </w:rPr>
+        <w:t>, además la heurística XIII es especial, porque es una pregunta de alternativa A, B o C</w:t>
+      </w:r>
+      <w:r>
+        <w:rPr>
+          <w:rFonts w:ascii="Tahoma" w:hAnsi="Tahoma" w:cs="Tahoma"/>
+          <w:sz w:val="24"/>
+          <w:szCs w:val="24"/>
+        </w:rPr>
+        <w:t>. Las heurísticas y aseveraciones son:</w:t>
+      </w:r>
+    </w:p>
+    <w:p>
+      <w:pPr>
+        <w:jc w:val="both"/>
+        <w:rPr>
+          <w:rFonts w:ascii="Tahoma" w:hAnsi="Tahoma" w:cs="Tahoma"/>
+          <w:b/>
+          <w:sz w:val="24"/>
+          <w:szCs w:val="24"/>
+        </w:rPr>
+      </w:pPr>
+      <w:r>
+        <w:rPr>
+          <w:rFonts w:ascii="Tahoma" w:hAnsi="Tahoma" w:cs="Tahoma"/>
+          <w:b/>
+          <w:sz w:val="24"/>
+          <w:szCs w:val="24"/>
+        </w:rPr>
+        <w:t>I. Inteligencia del Juego</w:t>
+      </w:r>
+    </w:p>
+    <w:p>
+      <w:pPr>
+        <w:jc w:val="both"/>
+        <w:rPr>
+          <w:rFonts w:ascii="Tahoma" w:hAnsi="Tahoma" w:cs="Tahoma"/>
+          <w:sz w:val="24"/>
+          <w:szCs w:val="24"/>
+        </w:rPr>
+      </w:pPr>
+      <w:r>
+        <w:rPr>
+          <w:rFonts w:ascii="Tahoma" w:hAnsi="Tahoma" w:cs="Tahoma"/>
+          <w:sz w:val="24"/>
+          <w:szCs w:val="24"/>
+        </w:rPr>
+        <w:t>1. El videojuego provee situaciones establecidas que son no esperadas por el jugador.</w:t>
+      </w:r>
+    </w:p>
+    <w:p>
+      <w:pPr>
+        <w:jc w:val="both"/>
+        <w:rPr>
+          <w:rFonts w:ascii="Tahoma" w:hAnsi="Tahoma" w:cs="Tahoma"/>
+          <w:sz w:val="24"/>
+          <w:szCs w:val="24"/>
+        </w:rPr>
+      </w:pPr>
+      <w:r>
+        <w:rPr>
+          <w:rFonts w:ascii="Tahoma" w:hAnsi="Tahoma" w:cs="Tahoma"/>
+          <w:sz w:val="24"/>
+          <w:szCs w:val="24"/>
+        </w:rPr>
+        <w:t>2. El videojuego se adapta de acuerdo a la interacción con el jugador generando distintas situaciones.</w:t>
+      </w:r>
+    </w:p>
+    <w:p>
+      <w:pPr>
+        <w:jc w:val="both"/>
+        <w:rPr>
+          <w:rFonts w:ascii="Tahoma" w:hAnsi="Tahoma" w:cs="Tahoma"/>
+          <w:sz w:val="24"/>
+          <w:szCs w:val="24"/>
+        </w:rPr>
+      </w:pPr>
+      <w:r>
+        <w:rPr>
+          <w:rFonts w:ascii="Tahoma" w:hAnsi="Tahoma" w:cs="Tahoma"/>
+          <w:sz w:val="24"/>
+          <w:szCs w:val="24"/>
+        </w:rPr>
+        <w:t>3. La complejidad del videojuego es suficiente para que no sea obvia ni predecible por el jugador.</w:t>
+      </w:r>
+    </w:p>
+    <w:p>
+      <w:pPr>
+        <w:jc w:val="both"/>
+        <w:rPr>
+          <w:rFonts w:ascii="Tahoma" w:hAnsi="Tahoma" w:cs="Tahoma"/>
+          <w:b/>
+          <w:sz w:val="24"/>
+          <w:szCs w:val="24"/>
+        </w:rPr>
+      </w:pPr>
+      <w:r>
+        <w:rPr>
+          <w:rFonts w:ascii="Tahoma" w:hAnsi="Tahoma" w:cs="Tahoma"/>
+          <w:b/>
+          <w:sz w:val="24"/>
+          <w:szCs w:val="24"/>
+        </w:rPr>
+        <w:t>II. Historia del Juego</w:t>
+      </w:r>
+    </w:p>
+    <w:p>
+      <w:pPr>
+        <w:jc w:val="both"/>
+        <w:rPr>
+          <w:rFonts w:ascii="Tahoma" w:hAnsi="Tahoma" w:cs="Tahoma"/>
+          <w:sz w:val="24"/>
+          <w:szCs w:val="24"/>
+        </w:rPr>
+      </w:pPr>
+      <w:r>
+        <w:rPr>
+          <w:rFonts w:ascii="Tahoma" w:hAnsi="Tahoma" w:cs="Tahoma"/>
+          <w:sz w:val="24"/>
+          <w:szCs w:val="24"/>
+        </w:rPr>
+        <w:t>1. El videojuego provee una historia o secuencia de acciones distinguibles y entendibles por el jugador.</w:t>
+      </w:r>
+    </w:p>
+    <w:p>
+      <w:pPr>
+        <w:jc w:val="both"/>
+        <w:rPr>
+          <w:rFonts w:ascii="Tahoma" w:hAnsi="Tahoma" w:cs="Tahoma"/>
+          <w:sz w:val="24"/>
+          <w:szCs w:val="24"/>
+        </w:rPr>
+      </w:pPr>
+      <w:r>
+        <w:rPr>
+          <w:rFonts w:ascii="Tahoma" w:hAnsi="Tahoma" w:cs="Tahoma"/>
+          <w:sz w:val="24"/>
+          <w:szCs w:val="24"/>
+        </w:rPr>
+        <w:t>2. El videojuego incita al jugador a conocer e ir descubriendo la historia.</w:t>
+      </w:r>
+    </w:p>
+    <w:p>
+      <w:pPr>
+        <w:jc w:val="both"/>
+        <w:rPr>
+          <w:rFonts w:ascii="Tahoma" w:hAnsi="Tahoma" w:cs="Tahoma"/>
+          <w:sz w:val="24"/>
+          <w:szCs w:val="24"/>
+        </w:rPr>
+      </w:pPr>
+      <w:r>
+        <w:rPr>
+          <w:rFonts w:ascii="Tahoma" w:hAnsi="Tahoma" w:cs="Tahoma"/>
+          <w:sz w:val="24"/>
+          <w:szCs w:val="24"/>
+        </w:rPr>
+        <w:t xml:space="preserve">3. </w:t>
+      </w:r>
+      <w:r>
+        <w:rPr>
+          <w:rFonts w:ascii="Tahoma" w:hAnsi="Tahoma" w:cs="Tahoma"/>
+          <w:sz w:val="24"/>
+          <w:szCs w:val="24"/>
+        </w:rPr>
+        <w:t>el jugador ocupa tiempo en pensar cómo resolver el problema presentado en el videojuego.</w:t>
+      </w:r>
+    </w:p>
+    <w:p>
+      <w:pPr>
+        <w:jc w:val="both"/>
+        <w:rPr>
+          <w:rFonts w:ascii="Tahoma" w:hAnsi="Tahoma" w:cs="Tahoma"/>
+          <w:sz w:val="24"/>
+          <w:szCs w:val="24"/>
+        </w:rPr>
+      </w:pPr>
+      <w:r>
+        <w:rPr>
+          <w:rFonts w:ascii="Tahoma" w:hAnsi="Tahoma" w:cs="Tahoma"/>
+          <w:sz w:val="24"/>
+          <w:szCs w:val="24"/>
+        </w:rPr>
+        <w:t xml:space="preserve">4. </w:t>
+      </w:r>
+      <w:r>
+        <w:rPr>
+          <w:rFonts w:ascii="Tahoma" w:hAnsi="Tahoma" w:cs="Tahoma"/>
+          <w:sz w:val="24"/>
+          <w:szCs w:val="24"/>
+        </w:rPr>
+        <w:t>El videojuego envuelve emocionalmente al jugador (generando miedo, alegría, etc.).</w:t>
+      </w:r>
+    </w:p>
+    <w:p>
+      <w:pPr>
+        <w:jc w:val="both"/>
+        <w:rPr>
+          <w:rFonts w:ascii="Tahoma" w:hAnsi="Tahoma" w:cs="Tahoma"/>
+          <w:sz w:val="24"/>
+          <w:szCs w:val="24"/>
+        </w:rPr>
+      </w:pPr>
+      <w:r>
+        <w:rPr>
+          <w:rFonts w:ascii="Tahoma" w:hAnsi="Tahoma" w:cs="Tahoma"/>
+          <w:sz w:val="24"/>
+          <w:szCs w:val="24"/>
+        </w:rPr>
+        <w:t>5. El videojuego posee distintas variantes sobre cómo el jugador terminará el juego.</w:t>
+      </w:r>
+    </w:p>
+    <w:p>
+      <w:pPr>
+        <w:jc w:val="both"/>
+        <w:rPr>
+          <w:rFonts w:ascii="Tahoma" w:hAnsi="Tahoma" w:cs="Tahoma"/>
+          <w:b/>
+          <w:sz w:val="24"/>
+          <w:szCs w:val="24"/>
+        </w:rPr>
+      </w:pPr>
+      <w:r>
+        <w:rPr>
+          <w:rFonts w:ascii="Tahoma" w:hAnsi="Tahoma" w:cs="Tahoma"/>
+          <w:b/>
+          <w:sz w:val="24"/>
+          <w:szCs w:val="24"/>
+        </w:rPr>
+        <w:t>III. Medios</w:t>
+      </w:r>
+    </w:p>
+    <w:p>
+      <w:pPr>
+        <w:jc w:val="both"/>
+        <w:rPr>
+          <w:rFonts w:ascii="Tahoma" w:hAnsi="Tahoma" w:cs="Tahoma"/>
+          <w:sz w:val="24"/>
+          <w:szCs w:val="24"/>
+        </w:rPr>
+      </w:pPr>
+      <w:r>
+        <w:rPr>
+          <w:rFonts w:ascii="Tahoma" w:hAnsi="Tahoma" w:cs="Tahoma"/>
+          <w:sz w:val="24"/>
+          <w:szCs w:val="24"/>
+        </w:rPr>
+        <w:lastRenderedPageBreak/>
+        <w:t>1. Las imágenes y vídeos utilizados son atractivos, reforzando la interacción del jugador con el videojuego.</w:t>
+      </w:r>
+    </w:p>
+    <w:p>
+      <w:pPr>
+        <w:jc w:val="both"/>
+        <w:rPr>
+          <w:rFonts w:ascii="Tahoma" w:hAnsi="Tahoma" w:cs="Tahoma"/>
+          <w:sz w:val="24"/>
+          <w:szCs w:val="24"/>
+        </w:rPr>
+      </w:pPr>
+      <w:r>
+        <w:rPr>
+          <w:rFonts w:ascii="Tahoma" w:hAnsi="Tahoma" w:cs="Tahoma"/>
+          <w:sz w:val="24"/>
+          <w:szCs w:val="24"/>
+        </w:rPr>
+        <w:t xml:space="preserve">2. Los recursos multimedia utilizados son atractivos, reforzando la interacción del jugador con </w:t>
+      </w:r>
+      <w:proofErr w:type="spellStart"/>
+      <w:r>
+        <w:rPr>
+          <w:rFonts w:ascii="Tahoma" w:hAnsi="Tahoma" w:cs="Tahoma"/>
+          <w:sz w:val="24"/>
+          <w:szCs w:val="24"/>
+        </w:rPr>
+        <w:t>ele</w:t>
+      </w:r>
+      <w:proofErr w:type="spellEnd"/>
+      <w:r>
+        <w:rPr>
+          <w:rFonts w:ascii="Tahoma" w:hAnsi="Tahoma" w:cs="Tahoma"/>
+          <w:sz w:val="24"/>
+          <w:szCs w:val="24"/>
+        </w:rPr>
+        <w:t xml:space="preserve"> videojuego.</w:t>
+      </w:r>
+    </w:p>
+    <w:p>
+      <w:pPr>
+        <w:jc w:val="both"/>
+        <w:rPr>
+          <w:rFonts w:ascii="Tahoma" w:hAnsi="Tahoma" w:cs="Tahoma"/>
+          <w:sz w:val="24"/>
+          <w:szCs w:val="24"/>
+        </w:rPr>
+      </w:pPr>
+      <w:r>
+        <w:rPr>
+          <w:rFonts w:ascii="Tahoma" w:hAnsi="Tahoma" w:cs="Tahoma"/>
+          <w:sz w:val="24"/>
+          <w:szCs w:val="24"/>
+        </w:rPr>
+        <w:t>3. El sonido mejora el entendimiento de las situaciones.</w:t>
+      </w:r>
+    </w:p>
+    <w:p>
+      <w:pPr>
+        <w:jc w:val="both"/>
+        <w:rPr>
+          <w:rFonts w:ascii="Tahoma" w:hAnsi="Tahoma" w:cs="Tahoma"/>
+          <w:sz w:val="24"/>
+          <w:szCs w:val="24"/>
+        </w:rPr>
+      </w:pPr>
+      <w:r>
+        <w:rPr>
+          <w:rFonts w:ascii="Tahoma" w:hAnsi="Tahoma" w:cs="Tahoma"/>
+          <w:sz w:val="24"/>
+          <w:szCs w:val="24"/>
+        </w:rPr>
+        <w:t>4. Los recursos multimedia utilizados transmiten información relevante al juego.</w:t>
+      </w:r>
+    </w:p>
+    <w:p>
+      <w:pPr>
+        <w:jc w:val="both"/>
+        <w:rPr>
+          <w:rFonts w:ascii="Tahoma" w:hAnsi="Tahoma" w:cs="Tahoma"/>
+          <w:b/>
+          <w:sz w:val="24"/>
+          <w:szCs w:val="24"/>
+        </w:rPr>
+      </w:pPr>
+      <w:r>
+        <w:rPr>
+          <w:rFonts w:ascii="Tahoma" w:hAnsi="Tahoma" w:cs="Tahoma"/>
+          <w:b/>
+          <w:sz w:val="24"/>
+          <w:szCs w:val="24"/>
+        </w:rPr>
+        <w:t xml:space="preserve">IV. Control y </w:t>
+      </w:r>
+      <w:proofErr w:type="spellStart"/>
+      <w:r>
+        <w:rPr>
+          <w:rFonts w:ascii="Tahoma" w:hAnsi="Tahoma" w:cs="Tahoma"/>
+          <w:b/>
+          <w:sz w:val="24"/>
+          <w:szCs w:val="24"/>
+        </w:rPr>
+        <w:t>Feedback</w:t>
+      </w:r>
+      <w:proofErr w:type="spellEnd"/>
+      <w:r>
+        <w:rPr>
+          <w:rFonts w:ascii="Tahoma" w:hAnsi="Tahoma" w:cs="Tahoma"/>
+          <w:b/>
+          <w:sz w:val="24"/>
+          <w:szCs w:val="24"/>
+        </w:rPr>
+        <w:t xml:space="preserve"> del videojuego</w:t>
+      </w:r>
+    </w:p>
+    <w:p>
+      <w:pPr>
+        <w:jc w:val="both"/>
+        <w:rPr>
+          <w:rFonts w:ascii="Tahoma" w:hAnsi="Tahoma" w:cs="Tahoma"/>
+          <w:sz w:val="24"/>
+          <w:szCs w:val="24"/>
+        </w:rPr>
+      </w:pPr>
+      <w:r>
+        <w:rPr>
+          <w:rFonts w:ascii="Tahoma" w:hAnsi="Tahoma" w:cs="Tahoma"/>
+          <w:sz w:val="24"/>
+          <w:szCs w:val="24"/>
+        </w:rPr>
+        <w:t>1. El videojuego permite al jugador realizar distintas acciones con los objetos o personajes presentados.</w:t>
+      </w:r>
+    </w:p>
+    <w:p>
+      <w:pPr>
+        <w:jc w:val="both"/>
+        <w:rPr>
+          <w:rFonts w:ascii="Tahoma" w:hAnsi="Tahoma" w:cs="Tahoma"/>
+          <w:sz w:val="24"/>
+          <w:szCs w:val="24"/>
+        </w:rPr>
+      </w:pPr>
+      <w:r>
+        <w:rPr>
+          <w:rFonts w:ascii="Tahoma" w:hAnsi="Tahoma" w:cs="Tahoma"/>
+          <w:sz w:val="24"/>
+          <w:szCs w:val="24"/>
+        </w:rPr>
+        <w:t>2. El videojuego indica claramente cuándo una acción no es posible de ser realizada.</w:t>
+      </w:r>
+    </w:p>
+    <w:p>
+      <w:pPr>
+        <w:jc w:val="both"/>
+        <w:rPr>
+          <w:rFonts w:ascii="Tahoma" w:hAnsi="Tahoma" w:cs="Tahoma"/>
+          <w:sz w:val="24"/>
+          <w:szCs w:val="24"/>
+        </w:rPr>
+      </w:pPr>
+      <w:r>
+        <w:rPr>
+          <w:rFonts w:ascii="Tahoma" w:hAnsi="Tahoma" w:cs="Tahoma"/>
+          <w:sz w:val="24"/>
+          <w:szCs w:val="24"/>
+        </w:rPr>
+        <w:t>3. El jugador reconoce el efecto de sus acciones en el videojuego.</w:t>
+      </w:r>
+    </w:p>
+    <w:p>
+      <w:pPr>
+        <w:jc w:val="both"/>
+        <w:rPr>
+          <w:rFonts w:ascii="Tahoma" w:hAnsi="Tahoma" w:cs="Tahoma"/>
+          <w:sz w:val="24"/>
+          <w:szCs w:val="24"/>
+        </w:rPr>
+      </w:pPr>
+      <w:r>
+        <w:rPr>
+          <w:rFonts w:ascii="Tahoma" w:hAnsi="Tahoma" w:cs="Tahoma"/>
+          <w:sz w:val="24"/>
+          <w:szCs w:val="24"/>
+        </w:rPr>
+        <w:t xml:space="preserve">4. El videojuego provee </w:t>
+      </w:r>
+      <w:proofErr w:type="spellStart"/>
+      <w:r>
+        <w:rPr>
+          <w:rFonts w:ascii="Tahoma" w:hAnsi="Tahoma" w:cs="Tahoma"/>
+          <w:sz w:val="24"/>
+          <w:szCs w:val="24"/>
+        </w:rPr>
+        <w:t>feedback</w:t>
+      </w:r>
+      <w:proofErr w:type="spellEnd"/>
+      <w:r>
+        <w:rPr>
+          <w:rFonts w:ascii="Tahoma" w:hAnsi="Tahoma" w:cs="Tahoma"/>
+          <w:sz w:val="24"/>
+          <w:szCs w:val="24"/>
+        </w:rPr>
+        <w:t xml:space="preserve"> inmediato de las acciones del jugador.</w:t>
+      </w:r>
+    </w:p>
+    <w:p>
+      <w:pPr>
+        <w:jc w:val="both"/>
+        <w:rPr>
+          <w:rFonts w:ascii="Tahoma" w:hAnsi="Tahoma" w:cs="Tahoma"/>
+          <w:sz w:val="24"/>
+          <w:szCs w:val="24"/>
+        </w:rPr>
+      </w:pPr>
+      <w:r>
+        <w:rPr>
+          <w:rFonts w:ascii="Tahoma" w:hAnsi="Tahoma" w:cs="Tahoma"/>
+          <w:sz w:val="24"/>
+          <w:szCs w:val="24"/>
+        </w:rPr>
+        <w:t xml:space="preserve">5. El </w:t>
+      </w:r>
+      <w:proofErr w:type="spellStart"/>
+      <w:r>
+        <w:rPr>
+          <w:rFonts w:ascii="Tahoma" w:hAnsi="Tahoma" w:cs="Tahoma"/>
+          <w:sz w:val="24"/>
+          <w:szCs w:val="24"/>
+        </w:rPr>
+        <w:t>feedback</w:t>
+      </w:r>
+      <w:proofErr w:type="spellEnd"/>
+      <w:r>
+        <w:rPr>
+          <w:rFonts w:ascii="Tahoma" w:hAnsi="Tahoma" w:cs="Tahoma"/>
+          <w:sz w:val="24"/>
+          <w:szCs w:val="24"/>
+        </w:rPr>
+        <w:t xml:space="preserve"> provisto entrega al jugador ayuda para comprender los contenidos, habilidad o valores tratados en el videojuego.</w:t>
+      </w:r>
+    </w:p>
+    <w:p>
+      <w:pPr>
+        <w:jc w:val="both"/>
+        <w:rPr>
+          <w:rFonts w:ascii="Tahoma" w:hAnsi="Tahoma" w:cs="Tahoma"/>
+          <w:sz w:val="24"/>
+          <w:szCs w:val="24"/>
+        </w:rPr>
+      </w:pPr>
+      <w:r>
+        <w:rPr>
+          <w:rFonts w:ascii="Tahoma" w:hAnsi="Tahoma" w:cs="Tahoma"/>
+          <w:sz w:val="24"/>
+          <w:szCs w:val="24"/>
+        </w:rPr>
+        <w:t xml:space="preserve">6. El </w:t>
+      </w:r>
+      <w:proofErr w:type="spellStart"/>
+      <w:r>
+        <w:rPr>
+          <w:rFonts w:ascii="Tahoma" w:hAnsi="Tahoma" w:cs="Tahoma"/>
+          <w:sz w:val="24"/>
+          <w:szCs w:val="24"/>
+        </w:rPr>
+        <w:t>feedback</w:t>
+      </w:r>
+      <w:proofErr w:type="spellEnd"/>
+      <w:r>
+        <w:rPr>
+          <w:rFonts w:ascii="Tahoma" w:hAnsi="Tahoma" w:cs="Tahoma"/>
+          <w:sz w:val="24"/>
+          <w:szCs w:val="24"/>
+        </w:rPr>
+        <w:t xml:space="preserve"> provisto incentiva al jugador en la profundización del contenido, habilidad o valores tratados en el videojuego.</w:t>
+      </w:r>
+    </w:p>
+    <w:p>
+      <w:pPr>
+        <w:jc w:val="both"/>
+        <w:rPr>
+          <w:rFonts w:ascii="Tahoma" w:hAnsi="Tahoma" w:cs="Tahoma"/>
+          <w:sz w:val="24"/>
+          <w:szCs w:val="24"/>
+        </w:rPr>
+      </w:pPr>
+      <w:r>
+        <w:rPr>
+          <w:rFonts w:ascii="Tahoma" w:hAnsi="Tahoma" w:cs="Tahoma"/>
+          <w:sz w:val="24"/>
+          <w:szCs w:val="24"/>
+        </w:rPr>
+        <w:t xml:space="preserve">7. El </w:t>
+      </w:r>
+      <w:proofErr w:type="spellStart"/>
+      <w:r>
+        <w:rPr>
+          <w:rFonts w:ascii="Tahoma" w:hAnsi="Tahoma" w:cs="Tahoma"/>
+          <w:sz w:val="24"/>
+          <w:szCs w:val="24"/>
+        </w:rPr>
+        <w:t>feedback</w:t>
+      </w:r>
+      <w:proofErr w:type="spellEnd"/>
+      <w:r>
+        <w:rPr>
+          <w:rFonts w:ascii="Tahoma" w:hAnsi="Tahoma" w:cs="Tahoma"/>
+          <w:sz w:val="24"/>
+          <w:szCs w:val="24"/>
+        </w:rPr>
+        <w:t xml:space="preserve"> provisto ayuda a seguir y entender mejor el videojuego.</w:t>
+      </w:r>
+    </w:p>
+    <w:p>
+      <w:pPr>
+        <w:jc w:val="both"/>
+        <w:rPr>
+          <w:rFonts w:ascii="Tahoma" w:hAnsi="Tahoma" w:cs="Tahoma"/>
+          <w:b/>
+          <w:sz w:val="24"/>
+          <w:szCs w:val="24"/>
+        </w:rPr>
+      </w:pPr>
+      <w:r>
+        <w:rPr>
+          <w:rFonts w:ascii="Tahoma" w:hAnsi="Tahoma" w:cs="Tahoma"/>
+          <w:b/>
+          <w:sz w:val="24"/>
+          <w:szCs w:val="24"/>
+        </w:rPr>
+        <w:t>V. Dificultad</w:t>
+      </w:r>
+    </w:p>
+    <w:p>
+      <w:pPr>
+        <w:jc w:val="both"/>
+        <w:rPr>
+          <w:rFonts w:ascii="Tahoma" w:hAnsi="Tahoma" w:cs="Tahoma"/>
+          <w:sz w:val="24"/>
+          <w:szCs w:val="24"/>
+        </w:rPr>
+      </w:pPr>
+      <w:r>
+        <w:rPr>
+          <w:rFonts w:ascii="Tahoma" w:hAnsi="Tahoma" w:cs="Tahoma"/>
+          <w:sz w:val="24"/>
+          <w:szCs w:val="24"/>
+        </w:rPr>
+        <w:t>1. El videojuego posee distintos niveles de dificultad.</w:t>
+      </w:r>
+    </w:p>
+    <w:p>
+      <w:pPr>
+        <w:jc w:val="both"/>
+        <w:rPr>
+          <w:rFonts w:ascii="Tahoma" w:hAnsi="Tahoma" w:cs="Tahoma"/>
+          <w:sz w:val="24"/>
+          <w:szCs w:val="24"/>
+        </w:rPr>
+      </w:pPr>
+      <w:r>
+        <w:rPr>
+          <w:rFonts w:ascii="Tahoma" w:hAnsi="Tahoma" w:cs="Tahoma"/>
+          <w:sz w:val="24"/>
+          <w:szCs w:val="24"/>
+        </w:rPr>
+        <w:t>2. El videojuego posee distintas metas por cada nivel de dificultad.</w:t>
+      </w:r>
+    </w:p>
+    <w:p>
+      <w:pPr>
+        <w:jc w:val="both"/>
+        <w:rPr>
+          <w:rFonts w:ascii="Tahoma" w:hAnsi="Tahoma" w:cs="Tahoma"/>
+          <w:sz w:val="24"/>
+          <w:szCs w:val="24"/>
+        </w:rPr>
+      </w:pPr>
+      <w:r>
+        <w:rPr>
+          <w:rFonts w:ascii="Tahoma" w:hAnsi="Tahoma" w:cs="Tahoma"/>
+          <w:sz w:val="24"/>
+          <w:szCs w:val="24"/>
+        </w:rPr>
+        <w:t>3. La dificultad del videojuego es creciente según le tiempo de uso.</w:t>
+      </w:r>
+    </w:p>
+    <w:p>
+      <w:pPr>
+        <w:jc w:val="both"/>
+        <w:rPr>
+          <w:rFonts w:ascii="Tahoma" w:hAnsi="Tahoma" w:cs="Tahoma"/>
+          <w:b/>
+          <w:sz w:val="24"/>
+          <w:szCs w:val="24"/>
+        </w:rPr>
+      </w:pPr>
+      <w:r>
+        <w:rPr>
+          <w:rFonts w:ascii="Tahoma" w:hAnsi="Tahoma" w:cs="Tahoma"/>
+          <w:b/>
+          <w:sz w:val="24"/>
+          <w:szCs w:val="24"/>
+        </w:rPr>
+        <w:t>VI. Ayudas</w:t>
+      </w:r>
+    </w:p>
+    <w:p>
+      <w:pPr>
+        <w:jc w:val="both"/>
+        <w:rPr>
+          <w:rFonts w:ascii="Tahoma" w:hAnsi="Tahoma" w:cs="Tahoma"/>
+          <w:sz w:val="24"/>
+          <w:szCs w:val="24"/>
+        </w:rPr>
+      </w:pPr>
+      <w:r>
+        <w:rPr>
+          <w:rFonts w:ascii="Tahoma" w:hAnsi="Tahoma" w:cs="Tahoma"/>
+          <w:sz w:val="24"/>
+          <w:szCs w:val="24"/>
+        </w:rPr>
+        <w:t>1. El videojuego posee indicaciones, pero no demasiadas.</w:t>
+      </w:r>
+    </w:p>
+    <w:p>
+      <w:pPr>
+        <w:jc w:val="both"/>
+        <w:rPr>
+          <w:rFonts w:ascii="Tahoma" w:hAnsi="Tahoma" w:cs="Tahoma"/>
+          <w:sz w:val="24"/>
+          <w:szCs w:val="24"/>
+        </w:rPr>
+      </w:pPr>
+      <w:r>
+        <w:rPr>
+          <w:rFonts w:ascii="Tahoma" w:hAnsi="Tahoma" w:cs="Tahoma"/>
+          <w:sz w:val="24"/>
+          <w:szCs w:val="24"/>
+        </w:rPr>
+        <w:t>2. Las indicaciones que provee el software son relevantes al contexto de la historia del juego.</w:t>
+      </w:r>
+    </w:p>
+    <w:p>
+      <w:pPr>
+        <w:jc w:val="both"/>
+        <w:rPr>
+          <w:rFonts w:ascii="Tahoma" w:hAnsi="Tahoma" w:cs="Tahoma"/>
+          <w:sz w:val="24"/>
+          <w:szCs w:val="24"/>
+        </w:rPr>
+      </w:pPr>
+      <w:r>
+        <w:rPr>
+          <w:rFonts w:ascii="Tahoma" w:hAnsi="Tahoma" w:cs="Tahoma"/>
+          <w:sz w:val="24"/>
+          <w:szCs w:val="24"/>
+        </w:rPr>
+        <w:t>3. Las ayudas del videojuego son indicaciones, pero no proveen la solución a los problemas planteados.</w:t>
+      </w:r>
+    </w:p>
+    <w:p>
+      <w:pPr>
+        <w:jc w:val="both"/>
+        <w:rPr>
+          <w:rFonts w:ascii="Tahoma" w:hAnsi="Tahoma" w:cs="Tahoma"/>
+          <w:b/>
+          <w:sz w:val="24"/>
+          <w:szCs w:val="24"/>
+        </w:rPr>
+      </w:pPr>
+      <w:r>
+        <w:rPr>
+          <w:rFonts w:ascii="Tahoma" w:hAnsi="Tahoma" w:cs="Tahoma"/>
+          <w:b/>
+          <w:sz w:val="24"/>
+          <w:szCs w:val="24"/>
+        </w:rPr>
+        <w:t>VII. Atención</w:t>
+      </w:r>
+    </w:p>
+    <w:p>
+      <w:pPr>
+        <w:jc w:val="both"/>
+        <w:rPr>
+          <w:rFonts w:ascii="Tahoma" w:hAnsi="Tahoma" w:cs="Tahoma"/>
+          <w:sz w:val="24"/>
+          <w:szCs w:val="24"/>
+        </w:rPr>
+      </w:pPr>
+      <w:r>
+        <w:rPr>
+          <w:rFonts w:ascii="Tahoma" w:hAnsi="Tahoma" w:cs="Tahoma"/>
+          <w:sz w:val="24"/>
+          <w:szCs w:val="24"/>
+        </w:rPr>
+        <w:lastRenderedPageBreak/>
+        <w:t>1. El videojuego provee situaciones que exigen al jugador en atención.</w:t>
+      </w:r>
+    </w:p>
+    <w:p>
+      <w:pPr>
+        <w:jc w:val="both"/>
+        <w:rPr>
+          <w:rFonts w:ascii="Tahoma" w:hAnsi="Tahoma" w:cs="Tahoma"/>
+          <w:sz w:val="24"/>
+          <w:szCs w:val="24"/>
+        </w:rPr>
+      </w:pPr>
+      <w:r>
+        <w:rPr>
+          <w:rFonts w:ascii="Tahoma" w:hAnsi="Tahoma" w:cs="Tahoma"/>
+          <w:sz w:val="24"/>
+          <w:szCs w:val="24"/>
+        </w:rPr>
+        <w:t xml:space="preserve">2. Los avances en el videojuego </w:t>
+      </w:r>
+      <w:proofErr w:type="spellStart"/>
+      <w:r>
+        <w:rPr>
+          <w:rFonts w:ascii="Tahoma" w:hAnsi="Tahoma" w:cs="Tahoma"/>
+          <w:sz w:val="24"/>
+          <w:szCs w:val="24"/>
+        </w:rPr>
+        <w:t>inicta</w:t>
+      </w:r>
+      <w:proofErr w:type="spellEnd"/>
+      <w:r>
+        <w:rPr>
+          <w:rFonts w:ascii="Tahoma" w:hAnsi="Tahoma" w:cs="Tahoma"/>
+          <w:sz w:val="24"/>
+          <w:szCs w:val="24"/>
+        </w:rPr>
+        <w:t xml:space="preserve"> al jugador a realizar nuevas acciones.</w:t>
+      </w:r>
+    </w:p>
+    <w:p>
+      <w:pPr>
+        <w:jc w:val="both"/>
+        <w:rPr>
+          <w:rFonts w:ascii="Tahoma" w:hAnsi="Tahoma" w:cs="Tahoma"/>
+          <w:sz w:val="24"/>
+          <w:szCs w:val="24"/>
+        </w:rPr>
+      </w:pPr>
+      <w:r>
+        <w:rPr>
+          <w:rFonts w:ascii="Tahoma" w:hAnsi="Tahoma" w:cs="Tahoma"/>
+          <w:sz w:val="24"/>
+          <w:szCs w:val="24"/>
+        </w:rPr>
+        <w:t xml:space="preserve">3. El videojuego provee estimulación </w:t>
+      </w:r>
+      <w:proofErr w:type="spellStart"/>
+      <w:r>
+        <w:rPr>
+          <w:rFonts w:ascii="Tahoma" w:hAnsi="Tahoma" w:cs="Tahoma"/>
+          <w:sz w:val="24"/>
+          <w:szCs w:val="24"/>
+        </w:rPr>
+        <w:t>multisensorial</w:t>
+      </w:r>
+      <w:proofErr w:type="spellEnd"/>
+      <w:r>
+        <w:rPr>
+          <w:rFonts w:ascii="Tahoma" w:hAnsi="Tahoma" w:cs="Tahoma"/>
+          <w:sz w:val="24"/>
+          <w:szCs w:val="24"/>
+        </w:rPr>
+        <w:t xml:space="preserve"> que mantiene al jugador informado sobre la interacción realizada.</w:t>
+      </w:r>
+    </w:p>
+    <w:p>
+      <w:pPr>
+        <w:jc w:val="both"/>
+        <w:rPr>
+          <w:rFonts w:ascii="Tahoma" w:hAnsi="Tahoma" w:cs="Tahoma"/>
+          <w:b/>
+          <w:sz w:val="24"/>
+          <w:szCs w:val="24"/>
+        </w:rPr>
+      </w:pPr>
+      <w:r>
+        <w:rPr>
+          <w:rFonts w:ascii="Tahoma" w:hAnsi="Tahoma" w:cs="Tahoma"/>
+          <w:b/>
+          <w:sz w:val="24"/>
+          <w:szCs w:val="24"/>
+        </w:rPr>
+        <w:t>VIII. Interfaz de Input</w:t>
+      </w:r>
+    </w:p>
+    <w:p>
+      <w:pPr>
+        <w:jc w:val="both"/>
+        <w:rPr>
+          <w:rFonts w:ascii="Tahoma" w:hAnsi="Tahoma" w:cs="Tahoma"/>
+          <w:sz w:val="24"/>
+          <w:szCs w:val="24"/>
+        </w:rPr>
+      </w:pPr>
+      <w:r>
+        <w:rPr>
+          <w:rFonts w:ascii="Tahoma" w:hAnsi="Tahoma" w:cs="Tahoma"/>
+          <w:sz w:val="24"/>
+          <w:szCs w:val="24"/>
+        </w:rPr>
+        <w:t>1. Las interfaces físicas utilizadas proveen de mecanismos que facilitan la interacción de acuerdo al videojuego.</w:t>
+      </w:r>
+    </w:p>
+    <w:p>
+      <w:pPr>
+        <w:jc w:val="both"/>
+        <w:rPr>
+          <w:rFonts w:ascii="Tahoma" w:hAnsi="Tahoma" w:cs="Tahoma"/>
+          <w:sz w:val="24"/>
+          <w:szCs w:val="24"/>
+        </w:rPr>
+      </w:pPr>
+      <w:r>
+        <w:rPr>
+          <w:rFonts w:ascii="Tahoma" w:hAnsi="Tahoma" w:cs="Tahoma"/>
+          <w:sz w:val="24"/>
+          <w:szCs w:val="24"/>
+        </w:rPr>
+        <w:t xml:space="preserve">2. </w:t>
+      </w:r>
+      <w:r>
+        <w:rPr>
+          <w:rFonts w:ascii="Tahoma" w:hAnsi="Tahoma" w:cs="Tahoma"/>
+          <w:sz w:val="24"/>
+          <w:szCs w:val="24"/>
+        </w:rPr>
+        <w:t>Las interfaces físicas utilizadas poseen simbología Standard.</w:t>
+      </w:r>
+    </w:p>
+    <w:p>
+      <w:pPr>
+        <w:jc w:val="both"/>
+        <w:rPr>
+          <w:rFonts w:ascii="Tahoma" w:hAnsi="Tahoma" w:cs="Tahoma"/>
+          <w:sz w:val="24"/>
+          <w:szCs w:val="24"/>
+        </w:rPr>
+      </w:pPr>
+      <w:r>
+        <w:rPr>
+          <w:rFonts w:ascii="Tahoma" w:hAnsi="Tahoma" w:cs="Tahoma"/>
+          <w:sz w:val="24"/>
+          <w:szCs w:val="24"/>
+        </w:rPr>
+        <w:t xml:space="preserve">3. </w:t>
+      </w:r>
+      <w:r>
+        <w:rPr>
+          <w:rFonts w:ascii="Tahoma" w:hAnsi="Tahoma" w:cs="Tahoma"/>
+          <w:sz w:val="24"/>
+          <w:szCs w:val="24"/>
+        </w:rPr>
+        <w:t>El videojuego utiliza combinaciones de acciones en la interfaz física utilizada de manera sencilla para el jugador.</w:t>
+      </w:r>
+    </w:p>
+    <w:p>
+      <w:pPr>
+        <w:jc w:val="both"/>
+        <w:rPr>
+          <w:rFonts w:ascii="Tahoma" w:hAnsi="Tahoma" w:cs="Tahoma"/>
+          <w:b/>
+          <w:sz w:val="24"/>
+          <w:szCs w:val="24"/>
+        </w:rPr>
+      </w:pPr>
+      <w:r>
+        <w:rPr>
+          <w:rFonts w:ascii="Tahoma" w:hAnsi="Tahoma" w:cs="Tahoma"/>
+          <w:b/>
+          <w:sz w:val="24"/>
+          <w:szCs w:val="24"/>
+        </w:rPr>
+        <w:t>IX. Metáfora</w:t>
+      </w:r>
+    </w:p>
+    <w:p>
+      <w:pPr>
+        <w:jc w:val="both"/>
+        <w:rPr>
+          <w:rFonts w:ascii="Tahoma" w:hAnsi="Tahoma" w:cs="Tahoma"/>
+          <w:sz w:val="24"/>
+          <w:szCs w:val="24"/>
+        </w:rPr>
+      </w:pPr>
+      <w:r>
+        <w:rPr>
+          <w:rFonts w:ascii="Tahoma" w:hAnsi="Tahoma" w:cs="Tahoma"/>
+          <w:sz w:val="24"/>
+          <w:szCs w:val="24"/>
+        </w:rPr>
+        <w:t>1. La metáfora utilizada en el videojuego se relaciona coherentemente con los objetivos y contenidos educativos integrados.</w:t>
+      </w:r>
+    </w:p>
+    <w:p>
+      <w:pPr>
+        <w:jc w:val="both"/>
+        <w:rPr>
+          <w:rFonts w:ascii="Tahoma" w:hAnsi="Tahoma" w:cs="Tahoma"/>
+          <w:sz w:val="24"/>
+          <w:szCs w:val="24"/>
+        </w:rPr>
+      </w:pPr>
+      <w:r>
+        <w:rPr>
+          <w:rFonts w:ascii="Tahoma" w:hAnsi="Tahoma" w:cs="Tahoma"/>
+          <w:sz w:val="24"/>
+          <w:szCs w:val="24"/>
+        </w:rPr>
+        <w:t>2. La metáfora ayuda a motivar y a involucrar al jugador en el videojuego.</w:t>
+      </w:r>
+    </w:p>
+    <w:p>
+      <w:pPr>
+        <w:jc w:val="both"/>
+        <w:rPr>
+          <w:rFonts w:ascii="Tahoma" w:hAnsi="Tahoma" w:cs="Tahoma"/>
+          <w:sz w:val="24"/>
+          <w:szCs w:val="24"/>
+        </w:rPr>
+      </w:pPr>
+      <w:r>
+        <w:rPr>
+          <w:rFonts w:ascii="Tahoma" w:hAnsi="Tahoma" w:cs="Tahoma"/>
+          <w:sz w:val="24"/>
+          <w:szCs w:val="24"/>
+        </w:rPr>
+        <w:t>3. El tipo de videojuego es acorde a los objetivos educativos que se plantean.</w:t>
+      </w:r>
+    </w:p>
+    <w:p>
+      <w:pPr>
+        <w:jc w:val="both"/>
+        <w:rPr>
+          <w:rFonts w:ascii="Tahoma" w:hAnsi="Tahoma" w:cs="Tahoma"/>
+          <w:b/>
+          <w:sz w:val="24"/>
+          <w:szCs w:val="24"/>
+        </w:rPr>
+      </w:pPr>
+      <w:r>
+        <w:rPr>
+          <w:rFonts w:ascii="Tahoma" w:hAnsi="Tahoma" w:cs="Tahoma"/>
+          <w:b/>
+          <w:sz w:val="24"/>
+          <w:szCs w:val="24"/>
+        </w:rPr>
+        <w:t>X. Contenido</w:t>
+      </w:r>
+    </w:p>
+    <w:p>
+      <w:pPr>
+        <w:jc w:val="both"/>
+        <w:rPr>
+          <w:rFonts w:ascii="Tahoma" w:hAnsi="Tahoma" w:cs="Tahoma"/>
+          <w:sz w:val="24"/>
+          <w:szCs w:val="24"/>
+        </w:rPr>
+      </w:pPr>
+      <w:r>
+        <w:rPr>
+          <w:rFonts w:ascii="Tahoma" w:hAnsi="Tahoma" w:cs="Tahoma"/>
+          <w:sz w:val="24"/>
+          <w:szCs w:val="24"/>
+        </w:rPr>
+        <w:t>1. Los conceptos utilizados son coherentes con el contenido educativo del videojuego.</w:t>
+      </w:r>
+    </w:p>
+    <w:p>
+      <w:pPr>
+        <w:jc w:val="both"/>
+        <w:rPr>
+          <w:rFonts w:ascii="Tahoma" w:hAnsi="Tahoma" w:cs="Tahoma"/>
+          <w:sz w:val="24"/>
+          <w:szCs w:val="24"/>
+        </w:rPr>
+      </w:pPr>
+      <w:r>
+        <w:rPr>
+          <w:rFonts w:ascii="Tahoma" w:hAnsi="Tahoma" w:cs="Tahoma"/>
+          <w:sz w:val="24"/>
+          <w:szCs w:val="24"/>
+        </w:rPr>
+        <w:t>2. Los problemas presentados en el videojuego se relacionan consecuentemente con el contenido educativo.</w:t>
+      </w:r>
+    </w:p>
+    <w:p>
+      <w:pPr>
+        <w:jc w:val="both"/>
+        <w:rPr>
+          <w:rFonts w:ascii="Tahoma" w:hAnsi="Tahoma" w:cs="Tahoma"/>
+          <w:sz w:val="24"/>
+          <w:szCs w:val="24"/>
+        </w:rPr>
+      </w:pPr>
+      <w:r>
+        <w:rPr>
+          <w:rFonts w:ascii="Tahoma" w:hAnsi="Tahoma" w:cs="Tahoma"/>
+          <w:sz w:val="24"/>
+          <w:szCs w:val="24"/>
+        </w:rPr>
+        <w:t xml:space="preserve">3. </w:t>
+      </w:r>
+      <w:r>
+        <w:rPr>
+          <w:rFonts w:ascii="Tahoma" w:hAnsi="Tahoma" w:cs="Tahoma"/>
+          <w:sz w:val="24"/>
+          <w:szCs w:val="24"/>
+        </w:rPr>
+        <w:t xml:space="preserve">El videojuego es coherente en contenidos con el </w:t>
+      </w:r>
+      <w:proofErr w:type="spellStart"/>
+      <w:r>
+        <w:rPr>
+          <w:rFonts w:ascii="Tahoma" w:hAnsi="Tahoma" w:cs="Tahoma"/>
+          <w:sz w:val="24"/>
+          <w:szCs w:val="24"/>
+        </w:rPr>
+        <w:t>curriculum</w:t>
+      </w:r>
+      <w:proofErr w:type="spellEnd"/>
+      <w:r>
+        <w:rPr>
+          <w:rFonts w:ascii="Tahoma" w:hAnsi="Tahoma" w:cs="Tahoma"/>
+          <w:sz w:val="24"/>
+          <w:szCs w:val="24"/>
+        </w:rPr>
+        <w:t xml:space="preserve"> escolar.</w:t>
+      </w:r>
+    </w:p>
+    <w:p>
+      <w:pPr>
+        <w:jc w:val="both"/>
+        <w:rPr>
+          <w:rFonts w:ascii="Tahoma" w:hAnsi="Tahoma" w:cs="Tahoma"/>
+          <w:b/>
+          <w:sz w:val="24"/>
+          <w:szCs w:val="24"/>
+        </w:rPr>
+      </w:pPr>
+      <w:r>
+        <w:rPr>
+          <w:rFonts w:ascii="Tahoma" w:hAnsi="Tahoma" w:cs="Tahoma"/>
+          <w:b/>
+          <w:sz w:val="24"/>
+          <w:szCs w:val="24"/>
+        </w:rPr>
+        <w:t>XI. Lenguaje</w:t>
+      </w:r>
+    </w:p>
+    <w:p>
+      <w:pPr>
+        <w:jc w:val="both"/>
+        <w:rPr>
+          <w:rFonts w:ascii="Tahoma" w:hAnsi="Tahoma" w:cs="Tahoma"/>
+          <w:sz w:val="24"/>
+          <w:szCs w:val="24"/>
+        </w:rPr>
+      </w:pPr>
+      <w:r>
+        <w:rPr>
+          <w:rFonts w:ascii="Tahoma" w:hAnsi="Tahoma" w:cs="Tahoma"/>
+          <w:sz w:val="24"/>
+          <w:szCs w:val="24"/>
+        </w:rPr>
+        <w:t>1. El lenguaje utilizado es coherente a los contenidos tratados en el videojuego.</w:t>
+      </w:r>
+    </w:p>
+    <w:p>
+      <w:pPr>
+        <w:jc w:val="both"/>
+        <w:rPr>
+          <w:rFonts w:ascii="Tahoma" w:hAnsi="Tahoma" w:cs="Tahoma"/>
+          <w:sz w:val="24"/>
+          <w:szCs w:val="24"/>
+        </w:rPr>
+      </w:pPr>
+      <w:r>
+        <w:rPr>
+          <w:rFonts w:ascii="Tahoma" w:hAnsi="Tahoma" w:cs="Tahoma"/>
+          <w:sz w:val="24"/>
+          <w:szCs w:val="24"/>
+        </w:rPr>
+        <w:t>2. El lenguaje es entendible para el jugador.</w:t>
+      </w:r>
+    </w:p>
+    <w:p>
+      <w:pPr>
+        <w:jc w:val="both"/>
+        <w:rPr>
+          <w:rFonts w:ascii="Tahoma" w:hAnsi="Tahoma" w:cs="Tahoma"/>
+          <w:sz w:val="24"/>
+          <w:szCs w:val="24"/>
+        </w:rPr>
+      </w:pPr>
+      <w:r>
+        <w:rPr>
+          <w:rFonts w:ascii="Tahoma" w:hAnsi="Tahoma" w:cs="Tahoma"/>
+          <w:sz w:val="24"/>
+          <w:szCs w:val="24"/>
+        </w:rPr>
+        <w:t>3. El lenguaje es acorde a la edad del jugador.</w:t>
+      </w:r>
+    </w:p>
+    <w:p>
+      <w:pPr>
+        <w:jc w:val="both"/>
+        <w:rPr>
+          <w:rFonts w:ascii="Tahoma" w:hAnsi="Tahoma" w:cs="Tahoma"/>
+          <w:b/>
+          <w:sz w:val="24"/>
+          <w:szCs w:val="24"/>
+        </w:rPr>
+      </w:pPr>
+      <w:r>
+        <w:rPr>
+          <w:rFonts w:ascii="Tahoma" w:hAnsi="Tahoma" w:cs="Tahoma"/>
+          <w:b/>
+          <w:sz w:val="24"/>
+          <w:szCs w:val="24"/>
+        </w:rPr>
+        <w:t>XII. Modelo de usuario</w:t>
+      </w:r>
+    </w:p>
+    <w:p>
+      <w:pPr>
+        <w:jc w:val="both"/>
+        <w:rPr>
+          <w:rFonts w:ascii="Tahoma" w:hAnsi="Tahoma" w:cs="Tahoma"/>
+          <w:sz w:val="24"/>
+          <w:szCs w:val="24"/>
+        </w:rPr>
+      </w:pPr>
+      <w:r>
+        <w:rPr>
+          <w:rFonts w:ascii="Tahoma" w:hAnsi="Tahoma" w:cs="Tahoma"/>
+          <w:sz w:val="24"/>
+          <w:szCs w:val="24"/>
+        </w:rPr>
+        <w:t>1. El videojuego integra un sistema de estimación del nivel de aprendizaje del jugador durante su interacción.</w:t>
+      </w:r>
+    </w:p>
+    <w:p>
+      <w:pPr>
+        <w:jc w:val="both"/>
+        <w:rPr>
+          <w:rFonts w:ascii="Tahoma" w:hAnsi="Tahoma" w:cs="Tahoma"/>
+          <w:sz w:val="24"/>
+          <w:szCs w:val="24"/>
+        </w:rPr>
+      </w:pPr>
+      <w:r>
+        <w:rPr>
+          <w:rFonts w:ascii="Tahoma" w:hAnsi="Tahoma" w:cs="Tahoma"/>
+          <w:sz w:val="24"/>
+          <w:szCs w:val="24"/>
+        </w:rPr>
+        <w:lastRenderedPageBreak/>
+        <w:t>2. El videojuego provee al usuario de información sobre los contenidos tratados y con qué rendimiento los ha revisado.</w:t>
+      </w:r>
+    </w:p>
+    <w:p>
+      <w:pPr>
+        <w:jc w:val="both"/>
+        <w:rPr>
+          <w:rFonts w:ascii="Tahoma" w:hAnsi="Tahoma" w:cs="Tahoma"/>
+          <w:b/>
+          <w:sz w:val="24"/>
+          <w:szCs w:val="24"/>
+        </w:rPr>
+      </w:pPr>
+      <w:r>
+        <w:rPr>
+          <w:rFonts w:ascii="Tahoma" w:hAnsi="Tahoma" w:cs="Tahoma"/>
+          <w:b/>
+          <w:sz w:val="24"/>
+          <w:szCs w:val="24"/>
+        </w:rPr>
+        <w:t>XIII. Cómo clasificaría de manera global el Videojuego</w:t>
+      </w:r>
+    </w:p>
+    <w:p>
+      <w:pPr>
+        <w:jc w:val="both"/>
+        <w:rPr>
+          <w:rFonts w:ascii="Tahoma" w:hAnsi="Tahoma" w:cs="Tahoma"/>
+          <w:sz w:val="24"/>
+          <w:szCs w:val="24"/>
+        </w:rPr>
+      </w:pPr>
+      <w:r>
+        <w:rPr>
+          <w:rFonts w:ascii="Tahoma" w:hAnsi="Tahoma" w:cs="Tahoma"/>
+          <w:sz w:val="24"/>
+          <w:szCs w:val="24"/>
+        </w:rPr>
+        <w:t xml:space="preserve">    A. Videojuego educativo (Tiene explícitamente </w:t>
+      </w:r>
+      <w:r>
+        <w:rPr>
+          <w:rFonts w:ascii="Tahoma" w:hAnsi="Tahoma" w:cs="Tahoma"/>
+          <w:sz w:val="24"/>
+          <w:szCs w:val="24"/>
+        </w:rPr>
+        <w:t>intencionalidad educativa, indicando contenidos, habilidades, valores que puedan ser desarrollados o abordados a partir del  videojuego).</w:t>
+      </w:r>
+    </w:p>
+    <w:p>
+      <w:pPr>
+        <w:jc w:val="both"/>
+        <w:rPr>
+          <w:rFonts w:ascii="Tahoma" w:hAnsi="Tahoma" w:cs="Tahoma"/>
+          <w:sz w:val="24"/>
+          <w:szCs w:val="24"/>
+        </w:rPr>
+      </w:pPr>
+      <w:r>
+        <w:rPr>
+          <w:rFonts w:ascii="Tahoma" w:hAnsi="Tahoma" w:cs="Tahoma"/>
+          <w:sz w:val="24"/>
+          <w:szCs w:val="24"/>
+        </w:rPr>
+        <w:t xml:space="preserve">    B. Videojuego no Educativo pero es posible utilizarlo de ese modo (Aunque no tiene una intencionalidad explícita, el videojuego permite su uso en un contexto educativo para el trabajo de contenidos, desarrollo de habilidades o desarrollo de valores).</w:t>
+      </w:r>
+    </w:p>
+    <w:p>
+      <w:pPr>
+        <w:jc w:val="both"/>
+        <w:rPr>
+          <w:rFonts w:ascii="Tahoma" w:hAnsi="Tahoma" w:cs="Tahoma"/>
+          <w:sz w:val="24"/>
+          <w:szCs w:val="24"/>
+        </w:rPr>
+      </w:pPr>
+      <w:r>
+        <w:rPr>
+          <w:rFonts w:ascii="Tahoma" w:hAnsi="Tahoma" w:cs="Tahoma"/>
+          <w:sz w:val="24"/>
+          <w:szCs w:val="24"/>
+        </w:rPr>
+        <w:t xml:space="preserve">    C. Videojuego no Educativo (Videojuego sin intención educativa, sólo de entretención).</w:t>
+      </w:r>
+    </w:p>
+    <w:p>
+      <w:pPr>
+        <w:jc w:val="both"/>
+        <w:rPr>
+          <w:rFonts w:ascii="Tahoma" w:hAnsi="Tahoma" w:cs="Tahoma"/>
+          <w:b/>
+          <w:sz w:val="24"/>
+          <w:szCs w:val="24"/>
+        </w:rPr>
+      </w:pPr>
+      <w:r>
+        <w:rPr>
+          <w:rFonts w:ascii="Tahoma" w:hAnsi="Tahoma" w:cs="Tahoma"/>
+          <w:b/>
+          <w:sz w:val="24"/>
+          <w:szCs w:val="24"/>
+        </w:rPr>
+        <w:t xml:space="preserve">XIV. </w:t>
+      </w:r>
+      <w:r>
+        <w:rPr>
+          <w:rFonts w:ascii="Tahoma" w:hAnsi="Tahoma" w:cs="Tahoma"/>
+          <w:b/>
+          <w:sz w:val="24"/>
+          <w:szCs w:val="24"/>
+        </w:rPr>
+        <w:t>Potencial educativo</w:t>
+      </w:r>
+    </w:p>
+    <w:p>
+      <w:pPr>
+        <w:jc w:val="both"/>
+        <w:rPr>
+          <w:rFonts w:ascii="Tahoma" w:hAnsi="Tahoma" w:cs="Tahoma"/>
+          <w:sz w:val="24"/>
+          <w:szCs w:val="24"/>
+        </w:rPr>
+      </w:pPr>
+      <w:r>
+        <w:rPr>
+          <w:rFonts w:ascii="Tahoma" w:hAnsi="Tahoma" w:cs="Tahoma"/>
+          <w:sz w:val="24"/>
+          <w:szCs w:val="24"/>
+        </w:rPr>
+        <w:t>1. El videojuego permite la discusión sobre valores para el desarrollo de un juicio ético sobre algún tema abordado por el videojuego.</w:t>
+      </w:r>
+    </w:p>
+    <w:p>
+      <w:pPr>
+        <w:jc w:val="both"/>
+        <w:rPr>
+          <w:rFonts w:ascii="Tahoma" w:hAnsi="Tahoma" w:cs="Tahoma"/>
+          <w:sz w:val="24"/>
+          <w:szCs w:val="24"/>
+        </w:rPr>
+      </w:pPr>
+      <w:r>
+        <w:rPr>
+          <w:rFonts w:ascii="Tahoma" w:hAnsi="Tahoma" w:cs="Tahoma"/>
+          <w:sz w:val="24"/>
+          <w:szCs w:val="24"/>
+        </w:rPr>
+        <w:t xml:space="preserve">2. El videojuego permite desarrollar habilidades tales como </w:t>
+      </w:r>
+      <w:r>
+        <w:rPr>
+          <w:rFonts w:ascii="Tahoma" w:hAnsi="Tahoma" w:cs="Tahoma"/>
+          <w:sz w:val="24"/>
+          <w:szCs w:val="24"/>
+        </w:rPr>
+        <w:t>resolución</w:t>
+      </w:r>
+      <w:r>
+        <w:rPr>
+          <w:rFonts w:ascii="Tahoma" w:hAnsi="Tahoma" w:cs="Tahoma"/>
+          <w:sz w:val="24"/>
+          <w:szCs w:val="24"/>
+        </w:rPr>
+        <w:t xml:space="preserve"> de problemas, orientación y movilidad, trabajo colaborativo, etc.</w:t>
+      </w:r>
+    </w:p>
+    <w:p>
+      <w:pPr>
+        <w:jc w:val="both"/>
+        <w:rPr>
+          <w:rFonts w:ascii="Tahoma" w:hAnsi="Tahoma" w:cs="Tahoma"/>
+          <w:sz w:val="24"/>
+          <w:szCs w:val="24"/>
+        </w:rPr>
+      </w:pPr>
+      <w:r>
+        <w:rPr>
+          <w:rFonts w:ascii="Tahoma" w:hAnsi="Tahoma" w:cs="Tahoma"/>
+          <w:sz w:val="24"/>
+          <w:szCs w:val="24"/>
+        </w:rPr>
+        <w:t>3. El videojuego permite trabajar contenido tal como ciencia, historia, lenguaje, matemática, etc.</w:t>
+      </w:r>
+    </w:p>
+    <w:p>
+      <w:pPr>
+        <w:jc w:val="both"/>
+        <w:rPr>
+          <w:rFonts w:ascii="Tahoma" w:hAnsi="Tahoma" w:cs="Tahoma"/>
+          <w:sz w:val="24"/>
+          <w:szCs w:val="24"/>
+        </w:rPr>
+      </w:pPr>
+      <w:r>
+        <w:rPr>
+          <w:rFonts w:ascii="Tahoma" w:hAnsi="Tahoma" w:cs="Tahoma"/>
+          <w:sz w:val="24"/>
+          <w:szCs w:val="24"/>
+        </w:rPr>
+        <w:t>La segunda parte son dos preguntas abiertas, para que el experto pueda explayarse un poco más sobre lo que piensa. Las preguntas son:</w:t>
+      </w:r>
+    </w:p>
+    <w:p>
+      <w:pPr>
+        <w:jc w:val="both"/>
+        <w:rPr>
+          <w:rFonts w:ascii="Tahoma" w:hAnsi="Tahoma" w:cs="Tahoma"/>
+          <w:sz w:val="24"/>
+          <w:szCs w:val="24"/>
+        </w:rPr>
+      </w:pPr>
+      <w:r>
+        <w:rPr>
+          <w:rFonts w:ascii="Tahoma" w:hAnsi="Tahoma" w:cs="Tahoma"/>
+          <w:sz w:val="24"/>
+          <w:szCs w:val="24"/>
+        </w:rPr>
+        <w:t>a) Justifique su respuesta (en relación a lo respondido hasta el momento)</w:t>
+      </w:r>
+    </w:p>
+    <w:p>
+      <w:pPr>
+        <w:jc w:val="both"/>
+        <w:rPr>
+          <w:rFonts w:ascii="Tahoma" w:hAnsi="Tahoma" w:cs="Tahoma"/>
+          <w:sz w:val="24"/>
+          <w:szCs w:val="24"/>
+        </w:rPr>
+      </w:pPr>
+      <w:r>
+        <w:rPr>
+          <w:rFonts w:ascii="Tahoma" w:hAnsi="Tahoma" w:cs="Tahoma"/>
+          <w:sz w:val="24"/>
+          <w:szCs w:val="24"/>
+        </w:rPr>
+        <w:t>b) Sugerencias de uso pedagógico (Sector de aprendizaje, nivel, actividades que sean posibles de ser desarrolladas, contenidos, habilidades que son posibles de ser abordadas, etc.).</w:t>
+      </w:r>
+    </w:p>
+    <w:p>
+      <w:pPr>
+        <w:jc w:val="both"/>
+        <w:rPr>
+          <w:rFonts w:ascii="Tahoma" w:hAnsi="Tahoma" w:cs="Tahoma"/>
+          <w:sz w:val="24"/>
+          <w:szCs w:val="24"/>
+        </w:rPr>
+      </w:pPr>
     </w:p>
     <w:p>
       <w:pPr>
@@ -26054,6 +28820,7 @@
           <w:sz w:val="24"/>
           <w:szCs w:val="24"/>
         </w:rPr>
+        <w:lastRenderedPageBreak/>
         <w:t xml:space="preserve">    7.1. Lecciones aprendidas</w:t>
       </w:r>
     </w:p>

</xml_diff>

<commit_message>
actualizaciones, formato y cap 3
</commit_message>
<xml_diff>
--- a/Trabajo Memoria/Segundo Semestre/Matias_Pardo_Informe_Final.docx
+++ b/Trabajo Memoria/Segundo Semestre/Matias_Pardo_Informe_Final.docx
@@ -984,7 +984,23 @@
           <w:szCs w:val="24"/>
         </w:rPr>
         <w:tab/>
-        <w:t>Requisitos de Solución</w:t>
+        <w:t>Requisitos de</w:t>
+      </w:r>
+      <w:r>
+        <w:rPr>
+          <w:rFonts w:ascii="Tahoma" w:hAnsi="Tahoma" w:cs="Tahoma"/>
+          <w:sz w:val="24"/>
+          <w:szCs w:val="24"/>
+        </w:rPr>
+        <w:t xml:space="preserve"> la</w:t>
+      </w:r>
+      <w:r>
+        <w:rPr>
+          <w:rFonts w:ascii="Tahoma" w:hAnsi="Tahoma" w:cs="Tahoma"/>
+          <w:sz w:val="24"/>
+          <w:szCs w:val="24"/>
+        </w:rPr>
+        <w:t xml:space="preserve"> Solución</w:t>
       </w:r>
     </w:p>
     <w:p>
@@ -2497,7 +2513,16 @@
           <w:szCs w:val="28"/>
         </w:rPr>
         <w:lastRenderedPageBreak/>
-        <w:t>Capítulo 1</w:t>
+        <w:t>Ca</w:t>
+      </w:r>
+      <w:r>
+        <w:rPr>
+          <w:rFonts w:ascii="Tahoma" w:hAnsi="Tahoma" w:cs="Tahoma"/>
+          <w:b/>
+          <w:sz w:val="28"/>
+          <w:szCs w:val="28"/>
+        </w:rPr>
+        <w:t>pítulo 1</w:t>
       </w:r>
     </w:p>
     <w:p>
@@ -9092,7 +9117,16 @@
           <w:szCs w:val="28"/>
         </w:rPr>
         <w:lastRenderedPageBreak/>
-        <w:t xml:space="preserve">Capítulo </w:t>
+        <w:t>Ca</w:t>
+      </w:r>
+      <w:r>
+        <w:rPr>
+          <w:rFonts w:ascii="Tahoma" w:hAnsi="Tahoma" w:cs="Tahoma"/>
+          <w:b/>
+          <w:sz w:val="28"/>
+          <w:szCs w:val="28"/>
+        </w:rPr>
+        <w:t xml:space="preserve">pítulo </w:t>
       </w:r>
       <w:r>
         <w:rPr>
@@ -12684,11 +12718,12 @@
       <w:r>
         <w:rPr>
           <w:rFonts w:ascii="Tahoma" w:hAnsi="Tahoma" w:cs="Tahoma"/>
+          <w:b/>
           <w:sz w:val="28"/>
           <w:szCs w:val="28"/>
         </w:rPr>
         <w:lastRenderedPageBreak/>
-        <w:t>C</w:t>
+        <w:t>Ca</w:t>
       </w:r>
       <w:r>
         <w:rPr>
@@ -12697,7 +12732,655 @@
           <w:sz w:val="28"/>
           <w:szCs w:val="28"/>
         </w:rPr>
-        <w:t>apítulo 4</w:t>
+        <w:t>pítulo 3</w:t>
+      </w:r>
+    </w:p>
+    <w:p>
+      <w:pPr>
+        <w:jc w:val="both"/>
+        <w:rPr>
+          <w:rFonts w:ascii="Tahoma" w:hAnsi="Tahoma" w:cs="Tahoma"/>
+          <w:b/>
+          <w:sz w:val="24"/>
+          <w:szCs w:val="24"/>
+        </w:rPr>
+      </w:pPr>
+      <w:r>
+        <w:rPr>
+          <w:rFonts w:ascii="Tahoma" w:hAnsi="Tahoma" w:cs="Tahoma"/>
+          <w:b/>
+          <w:sz w:val="24"/>
+          <w:szCs w:val="24"/>
+        </w:rPr>
+        <w:t>Especificación del Problema</w:t>
+      </w:r>
+    </w:p>
+    <w:p>
+      <w:pPr>
+        <w:jc w:val="both"/>
+        <w:rPr>
+          <w:rFonts w:ascii="Tahoma" w:hAnsi="Tahoma" w:cs="Tahoma"/>
+          <w:b/>
+          <w:sz w:val="24"/>
+          <w:szCs w:val="24"/>
+        </w:rPr>
+      </w:pPr>
+      <w:r>
+        <w:rPr>
+          <w:rFonts w:ascii="Tahoma" w:hAnsi="Tahoma" w:cs="Tahoma"/>
+          <w:sz w:val="24"/>
+          <w:szCs w:val="24"/>
+        </w:rPr>
+        <w:t xml:space="preserve">    -</w:t>
+      </w:r>
+    </w:p>
+    <w:p>
+      <w:pPr>
+        <w:jc w:val="both"/>
+        <w:rPr>
+          <w:rFonts w:ascii="Tahoma" w:hAnsi="Tahoma" w:cs="Tahoma"/>
+          <w:b/>
+          <w:sz w:val="24"/>
+          <w:szCs w:val="24"/>
+        </w:rPr>
+      </w:pPr>
+      <w:r>
+        <w:rPr>
+          <w:rFonts w:ascii="Tahoma" w:hAnsi="Tahoma" w:cs="Tahoma"/>
+          <w:b/>
+          <w:sz w:val="24"/>
+          <w:szCs w:val="24"/>
+        </w:rPr>
+        <w:t xml:space="preserve">    3</w:t>
+      </w:r>
+      <w:r>
+        <w:rPr>
+          <w:rFonts w:ascii="Tahoma" w:hAnsi="Tahoma" w:cs="Tahoma"/>
+          <w:b/>
+          <w:sz w:val="24"/>
+          <w:szCs w:val="24"/>
+        </w:rPr>
+        <w:t>.1</w:t>
+      </w:r>
+      <w:r>
+        <w:rPr>
+          <w:rFonts w:ascii="Tahoma" w:hAnsi="Tahoma" w:cs="Tahoma"/>
+          <w:b/>
+          <w:sz w:val="24"/>
+          <w:szCs w:val="24"/>
+        </w:rPr>
+        <w:t>.</w:t>
+      </w:r>
+      <w:r>
+        <w:rPr>
+          <w:rFonts w:ascii="Tahoma" w:hAnsi="Tahoma" w:cs="Tahoma"/>
+          <w:b/>
+          <w:sz w:val="24"/>
+          <w:szCs w:val="24"/>
+        </w:rPr>
+        <w:t xml:space="preserve"> Análisis del Prototipo de Videojuego Inicial</w:t>
+      </w:r>
+    </w:p>
+    <w:p>
+      <w:pPr>
+        <w:jc w:val="both"/>
+        <w:rPr>
+          <w:rFonts w:ascii="Tahoma" w:hAnsi="Tahoma" w:cs="Tahoma"/>
+          <w:sz w:val="24"/>
+          <w:szCs w:val="24"/>
+        </w:rPr>
+      </w:pPr>
+      <w:r>
+        <w:rPr>
+          <w:rFonts w:ascii="Tahoma" w:hAnsi="Tahoma" w:cs="Tahoma"/>
+          <w:b/>
+          <w:sz w:val="24"/>
+          <w:szCs w:val="24"/>
+        </w:rPr>
+        <w:t xml:space="preserve">    </w:t>
+      </w:r>
+      <w:r>
+        <w:rPr>
+          <w:rFonts w:ascii="Tahoma" w:hAnsi="Tahoma" w:cs="Tahoma"/>
+          <w:sz w:val="24"/>
+          <w:szCs w:val="24"/>
+        </w:rPr>
+        <w:t>-</w:t>
+      </w:r>
+    </w:p>
+    <w:p>
+      <w:pPr>
+        <w:jc w:val="both"/>
+        <w:rPr>
+          <w:rFonts w:ascii="Tahoma" w:hAnsi="Tahoma" w:cs="Tahoma"/>
+          <w:b/>
+          <w:sz w:val="24"/>
+          <w:szCs w:val="24"/>
+        </w:rPr>
+      </w:pPr>
+      <w:r>
+        <w:rPr>
+          <w:rFonts w:ascii="Tahoma" w:hAnsi="Tahoma" w:cs="Tahoma"/>
+          <w:b/>
+          <w:sz w:val="24"/>
+          <w:szCs w:val="24"/>
+        </w:rPr>
+        <w:t xml:space="preserve">    </w:t>
+      </w:r>
+      <w:r>
+        <w:rPr>
+          <w:rFonts w:ascii="Tahoma" w:hAnsi="Tahoma" w:cs="Tahoma"/>
+          <w:b/>
+          <w:sz w:val="24"/>
+          <w:szCs w:val="24"/>
+        </w:rPr>
+        <w:t>3.2.</w:t>
+      </w:r>
+      <w:r>
+        <w:rPr>
+          <w:rFonts w:ascii="Tahoma" w:hAnsi="Tahoma" w:cs="Tahoma"/>
+          <w:b/>
+          <w:sz w:val="24"/>
+          <w:szCs w:val="24"/>
+        </w:rPr>
+        <w:t xml:space="preserve"> </w:t>
+      </w:r>
+      <w:r>
+        <w:rPr>
+          <w:rFonts w:ascii="Tahoma" w:hAnsi="Tahoma" w:cs="Tahoma"/>
+          <w:b/>
+          <w:sz w:val="24"/>
+          <w:szCs w:val="24"/>
+        </w:rPr>
+        <w:t>Relevancia de contar con una solución</w:t>
+      </w:r>
+    </w:p>
+    <w:p>
+      <w:pPr>
+        <w:jc w:val="both"/>
+        <w:rPr>
+          <w:rFonts w:ascii="Tahoma" w:hAnsi="Tahoma" w:cs="Tahoma"/>
+          <w:b/>
+          <w:sz w:val="24"/>
+          <w:szCs w:val="24"/>
+        </w:rPr>
+      </w:pPr>
+      <w:r>
+        <w:rPr>
+          <w:rFonts w:ascii="Tahoma" w:hAnsi="Tahoma" w:cs="Tahoma"/>
+          <w:b/>
+          <w:sz w:val="24"/>
+          <w:szCs w:val="24"/>
+        </w:rPr>
+        <w:t xml:space="preserve">    </w:t>
+      </w:r>
+      <w:r>
+        <w:rPr>
+          <w:rFonts w:ascii="Tahoma" w:hAnsi="Tahoma" w:cs="Tahoma"/>
+          <w:sz w:val="24"/>
+          <w:szCs w:val="24"/>
+        </w:rPr>
+        <w:t>-</w:t>
+      </w:r>
+    </w:p>
+    <w:p>
+      <w:pPr>
+        <w:jc w:val="both"/>
+        <w:rPr>
+          <w:rFonts w:ascii="Tahoma" w:hAnsi="Tahoma" w:cs="Tahoma"/>
+          <w:b/>
+          <w:sz w:val="24"/>
+          <w:szCs w:val="24"/>
+        </w:rPr>
+      </w:pPr>
+      <w:r>
+        <w:rPr>
+          <w:rFonts w:ascii="Tahoma" w:hAnsi="Tahoma" w:cs="Tahoma"/>
+          <w:b/>
+          <w:sz w:val="24"/>
+          <w:szCs w:val="24"/>
+        </w:rPr>
+        <w:t xml:space="preserve">   </w:t>
+      </w:r>
+      <w:r>
+        <w:rPr>
+          <w:rFonts w:ascii="Tahoma" w:hAnsi="Tahoma" w:cs="Tahoma"/>
+          <w:b/>
+          <w:sz w:val="24"/>
+          <w:szCs w:val="24"/>
+        </w:rPr>
+        <w:t xml:space="preserve"> 3.3</w:t>
+      </w:r>
+      <w:r>
+        <w:rPr>
+          <w:rFonts w:ascii="Tahoma" w:hAnsi="Tahoma" w:cs="Tahoma"/>
+          <w:b/>
+          <w:sz w:val="24"/>
+          <w:szCs w:val="24"/>
+        </w:rPr>
+        <w:t xml:space="preserve">. </w:t>
+      </w:r>
+      <w:r>
+        <w:rPr>
+          <w:rFonts w:ascii="Tahoma" w:hAnsi="Tahoma" w:cs="Tahoma"/>
+          <w:b/>
+          <w:sz w:val="24"/>
+          <w:szCs w:val="24"/>
+        </w:rPr>
+        <w:t>Requisitos de la Solución</w:t>
+      </w:r>
+    </w:p>
+    <w:p>
+      <w:pPr>
+        <w:jc w:val="both"/>
+        <w:rPr>
+          <w:rFonts w:ascii="Tahoma" w:hAnsi="Tahoma" w:cs="Tahoma"/>
+          <w:sz w:val="24"/>
+          <w:szCs w:val="24"/>
+        </w:rPr>
+      </w:pPr>
+      <w:r>
+        <w:rPr>
+          <w:rFonts w:ascii="Tahoma" w:hAnsi="Tahoma" w:cs="Tahoma"/>
+          <w:b/>
+          <w:sz w:val="24"/>
+          <w:szCs w:val="24"/>
+        </w:rPr>
+        <w:t xml:space="preserve">    </w:t>
+      </w:r>
+      <w:r>
+        <w:rPr>
+          <w:rFonts w:ascii="Tahoma" w:hAnsi="Tahoma" w:cs="Tahoma"/>
+          <w:sz w:val="24"/>
+          <w:szCs w:val="24"/>
+        </w:rPr>
+        <w:t>-</w:t>
+      </w:r>
+    </w:p>
+    <w:p>
+      <w:pPr>
+        <w:jc w:val="both"/>
+        <w:rPr>
+          <w:rFonts w:ascii="Tahoma" w:hAnsi="Tahoma" w:cs="Tahoma"/>
+          <w:b/>
+          <w:sz w:val="24"/>
+          <w:szCs w:val="24"/>
+        </w:rPr>
+      </w:pPr>
+      <w:r>
+        <w:rPr>
+          <w:rFonts w:ascii="Tahoma" w:hAnsi="Tahoma" w:cs="Tahoma"/>
+          <w:sz w:val="24"/>
+          <w:szCs w:val="24"/>
+        </w:rPr>
+        <w:t xml:space="preserve">        </w:t>
+      </w:r>
+      <w:r>
+        <w:rPr>
+          <w:rFonts w:ascii="Tahoma" w:hAnsi="Tahoma" w:cs="Tahoma"/>
+          <w:b/>
+          <w:sz w:val="24"/>
+          <w:szCs w:val="24"/>
+        </w:rPr>
+        <w:t>3.3</w:t>
+      </w:r>
+      <w:r>
+        <w:rPr>
+          <w:rFonts w:ascii="Tahoma" w:hAnsi="Tahoma" w:cs="Tahoma"/>
+          <w:b/>
+          <w:sz w:val="24"/>
+          <w:szCs w:val="24"/>
+        </w:rPr>
+        <w:t>.</w:t>
+      </w:r>
+      <w:r>
+        <w:rPr>
+          <w:rFonts w:ascii="Tahoma" w:hAnsi="Tahoma" w:cs="Tahoma"/>
+          <w:b/>
+          <w:sz w:val="24"/>
+          <w:szCs w:val="24"/>
+        </w:rPr>
+        <w:t>1.</w:t>
+      </w:r>
+      <w:r>
+        <w:rPr>
+          <w:rFonts w:ascii="Tahoma" w:hAnsi="Tahoma" w:cs="Tahoma"/>
+          <w:b/>
+          <w:sz w:val="24"/>
+          <w:szCs w:val="24"/>
+        </w:rPr>
+        <w:t xml:space="preserve"> </w:t>
+      </w:r>
+      <w:r>
+        <w:rPr>
+          <w:rFonts w:ascii="Tahoma" w:hAnsi="Tahoma" w:cs="Tahoma"/>
+          <w:b/>
+          <w:sz w:val="24"/>
+          <w:szCs w:val="24"/>
+        </w:rPr>
+        <w:t>Requisitos de Usuario</w:t>
+      </w:r>
+    </w:p>
+    <w:p>
+      <w:pPr>
+        <w:jc w:val="both"/>
+        <w:rPr>
+          <w:rFonts w:ascii="Tahoma" w:hAnsi="Tahoma" w:cs="Tahoma"/>
+          <w:b/>
+          <w:sz w:val="24"/>
+          <w:szCs w:val="24"/>
+        </w:rPr>
+      </w:pPr>
+      <w:r>
+        <w:rPr>
+          <w:rFonts w:ascii="Tahoma" w:hAnsi="Tahoma" w:cs="Tahoma"/>
+          <w:b/>
+          <w:sz w:val="24"/>
+          <w:szCs w:val="24"/>
+        </w:rPr>
+        <w:t xml:space="preserve">    </w:t>
+      </w:r>
+      <w:r>
+        <w:rPr>
+          <w:rFonts w:ascii="Tahoma" w:hAnsi="Tahoma" w:cs="Tahoma"/>
+          <w:sz w:val="24"/>
+          <w:szCs w:val="24"/>
+        </w:rPr>
+        <w:t>-</w:t>
+      </w:r>
+    </w:p>
+    <w:p>
+      <w:pPr>
+        <w:jc w:val="both"/>
+        <w:rPr>
+          <w:rFonts w:ascii="Tahoma" w:hAnsi="Tahoma" w:cs="Tahoma"/>
+          <w:b/>
+          <w:sz w:val="24"/>
+          <w:szCs w:val="24"/>
+        </w:rPr>
+      </w:pPr>
+      <w:r>
+        <w:rPr>
+          <w:rFonts w:ascii="Tahoma" w:hAnsi="Tahoma" w:cs="Tahoma"/>
+          <w:b/>
+          <w:sz w:val="24"/>
+          <w:szCs w:val="24"/>
+        </w:rPr>
+        <w:t xml:space="preserve">        3.3</w:t>
+      </w:r>
+      <w:r>
+        <w:rPr>
+          <w:rFonts w:ascii="Tahoma" w:hAnsi="Tahoma" w:cs="Tahoma"/>
+          <w:b/>
+          <w:sz w:val="24"/>
+          <w:szCs w:val="24"/>
+        </w:rPr>
+        <w:t>.</w:t>
+      </w:r>
+      <w:r>
+        <w:rPr>
+          <w:rFonts w:ascii="Tahoma" w:hAnsi="Tahoma" w:cs="Tahoma"/>
+          <w:b/>
+          <w:sz w:val="24"/>
+          <w:szCs w:val="24"/>
+        </w:rPr>
+        <w:t>2.</w:t>
+      </w:r>
+      <w:r>
+        <w:rPr>
+          <w:rFonts w:ascii="Tahoma" w:hAnsi="Tahoma" w:cs="Tahoma"/>
+          <w:b/>
+          <w:sz w:val="24"/>
+          <w:szCs w:val="24"/>
+        </w:rPr>
+        <w:t xml:space="preserve"> </w:t>
+      </w:r>
+      <w:r>
+        <w:rPr>
+          <w:rFonts w:ascii="Tahoma" w:hAnsi="Tahoma" w:cs="Tahoma"/>
+          <w:b/>
+          <w:sz w:val="24"/>
+          <w:szCs w:val="24"/>
+        </w:rPr>
+        <w:t>Requisitos de Software</w:t>
+      </w:r>
+    </w:p>
+    <w:p>
+      <w:pPr>
+        <w:jc w:val="both"/>
+        <w:rPr>
+          <w:rFonts w:ascii="Tahoma" w:hAnsi="Tahoma" w:cs="Tahoma"/>
+          <w:b/>
+          <w:sz w:val="24"/>
+          <w:szCs w:val="24"/>
+        </w:rPr>
+      </w:pPr>
+      <w:r>
+        <w:rPr>
+          <w:rFonts w:ascii="Tahoma" w:hAnsi="Tahoma" w:cs="Tahoma"/>
+          <w:b/>
+          <w:sz w:val="24"/>
+          <w:szCs w:val="24"/>
+        </w:rPr>
+        <w:t xml:space="preserve">    </w:t>
+      </w:r>
+      <w:r>
+        <w:rPr>
+          <w:rFonts w:ascii="Tahoma" w:hAnsi="Tahoma" w:cs="Tahoma"/>
+          <w:sz w:val="24"/>
+          <w:szCs w:val="24"/>
+        </w:rPr>
+        <w:t>-</w:t>
+      </w:r>
+    </w:p>
+    <w:p>
+      <w:pPr>
+        <w:jc w:val="both"/>
+        <w:rPr>
+          <w:rFonts w:ascii="Tahoma" w:hAnsi="Tahoma" w:cs="Tahoma"/>
+          <w:b/>
+          <w:sz w:val="24"/>
+          <w:szCs w:val="24"/>
+        </w:rPr>
+      </w:pPr>
+      <w:r>
+        <w:rPr>
+          <w:rFonts w:ascii="Tahoma" w:hAnsi="Tahoma" w:cs="Tahoma"/>
+          <w:b/>
+          <w:sz w:val="24"/>
+          <w:szCs w:val="24"/>
+        </w:rPr>
+        <w:t xml:space="preserve">    3.4</w:t>
+      </w:r>
+      <w:r>
+        <w:rPr>
+          <w:rFonts w:ascii="Tahoma" w:hAnsi="Tahoma" w:cs="Tahoma"/>
+          <w:b/>
+          <w:sz w:val="24"/>
+          <w:szCs w:val="24"/>
+        </w:rPr>
+        <w:t xml:space="preserve">. </w:t>
+      </w:r>
+      <w:r>
+        <w:rPr>
+          <w:rFonts w:ascii="Tahoma" w:hAnsi="Tahoma" w:cs="Tahoma"/>
+          <w:b/>
+          <w:sz w:val="24"/>
+          <w:szCs w:val="24"/>
+        </w:rPr>
+        <w:t>Características de Calidad</w:t>
+      </w:r>
+    </w:p>
+    <w:p>
+      <w:pPr>
+        <w:jc w:val="both"/>
+        <w:rPr>
+          <w:rFonts w:ascii="Tahoma" w:hAnsi="Tahoma" w:cs="Tahoma"/>
+          <w:b/>
+          <w:sz w:val="24"/>
+          <w:szCs w:val="24"/>
+        </w:rPr>
+      </w:pPr>
+      <w:r>
+        <w:rPr>
+          <w:rFonts w:ascii="Tahoma" w:hAnsi="Tahoma" w:cs="Tahoma"/>
+          <w:b/>
+          <w:sz w:val="24"/>
+          <w:szCs w:val="24"/>
+        </w:rPr>
+        <w:t xml:space="preserve">    </w:t>
+      </w:r>
+      <w:r>
+        <w:rPr>
+          <w:rFonts w:ascii="Tahoma" w:hAnsi="Tahoma" w:cs="Tahoma"/>
+          <w:sz w:val="24"/>
+          <w:szCs w:val="24"/>
+        </w:rPr>
+        <w:t>-</w:t>
+      </w:r>
+    </w:p>
+    <w:p>
+      <w:pPr>
+        <w:jc w:val="both"/>
+        <w:rPr>
+          <w:rFonts w:ascii="Tahoma" w:hAnsi="Tahoma" w:cs="Tahoma"/>
+          <w:b/>
+          <w:sz w:val="24"/>
+          <w:szCs w:val="24"/>
+        </w:rPr>
+      </w:pPr>
+      <w:r>
+        <w:rPr>
+          <w:rFonts w:ascii="Tahoma" w:hAnsi="Tahoma" w:cs="Tahoma"/>
+          <w:b/>
+          <w:sz w:val="24"/>
+          <w:szCs w:val="24"/>
+        </w:rPr>
+        <w:t xml:space="preserve">    3.5</w:t>
+      </w:r>
+      <w:r>
+        <w:rPr>
+          <w:rFonts w:ascii="Tahoma" w:hAnsi="Tahoma" w:cs="Tahoma"/>
+          <w:b/>
+          <w:sz w:val="24"/>
+          <w:szCs w:val="24"/>
+        </w:rPr>
+        <w:t xml:space="preserve">. </w:t>
+      </w:r>
+      <w:r>
+        <w:rPr>
+          <w:rFonts w:ascii="Tahoma" w:hAnsi="Tahoma" w:cs="Tahoma"/>
+          <w:b/>
+          <w:sz w:val="24"/>
+          <w:szCs w:val="24"/>
+        </w:rPr>
+        <w:t>Criterios de Aceptación</w:t>
+      </w:r>
+    </w:p>
+    <w:p>
+      <w:pPr>
+        <w:jc w:val="both"/>
+        <w:rPr>
+          <w:rFonts w:ascii="Tahoma" w:hAnsi="Tahoma" w:cs="Tahoma"/>
+          <w:b/>
+          <w:sz w:val="24"/>
+          <w:szCs w:val="24"/>
+        </w:rPr>
+      </w:pPr>
+      <w:r>
+        <w:rPr>
+          <w:rFonts w:ascii="Tahoma" w:hAnsi="Tahoma" w:cs="Tahoma"/>
+          <w:b/>
+          <w:sz w:val="24"/>
+          <w:szCs w:val="24"/>
+        </w:rPr>
+        <w:t xml:space="preserve">    </w:t>
+      </w:r>
+      <w:r>
+        <w:rPr>
+          <w:rFonts w:ascii="Tahoma" w:hAnsi="Tahoma" w:cs="Tahoma"/>
+          <w:sz w:val="24"/>
+          <w:szCs w:val="24"/>
+        </w:rPr>
+        <w:t>-</w:t>
+      </w:r>
+    </w:p>
+    <w:p>
+      <w:pPr>
+        <w:jc w:val="both"/>
+        <w:rPr>
+          <w:rFonts w:ascii="Tahoma" w:hAnsi="Tahoma" w:cs="Tahoma"/>
+          <w:b/>
+          <w:sz w:val="24"/>
+          <w:szCs w:val="24"/>
+        </w:rPr>
+      </w:pPr>
+    </w:p>
+    <w:p>
+      <w:pPr>
+        <w:jc w:val="both"/>
+        <w:rPr>
+          <w:rFonts w:ascii="Tahoma" w:hAnsi="Tahoma" w:cs="Tahoma"/>
+          <w:b/>
+          <w:sz w:val="24"/>
+          <w:szCs w:val="24"/>
+        </w:rPr>
+      </w:pPr>
+    </w:p>
+    <w:p>
+      <w:pPr>
+        <w:rPr>
+          <w:rFonts w:ascii="Tahoma" w:hAnsi="Tahoma" w:cs="Tahoma"/>
+          <w:sz w:val="28"/>
+          <w:szCs w:val="28"/>
+        </w:rPr>
+      </w:pPr>
+    </w:p>
+    <w:p>
+      <w:pPr>
+        <w:rPr>
+          <w:rFonts w:ascii="Tahoma" w:hAnsi="Tahoma" w:cs="Tahoma"/>
+          <w:sz w:val="28"/>
+          <w:szCs w:val="28"/>
+        </w:rPr>
+      </w:pPr>
+      <w:r>
+        <w:rPr>
+          <w:rFonts w:ascii="Tahoma" w:hAnsi="Tahoma" w:cs="Tahoma"/>
+          <w:sz w:val="28"/>
+          <w:szCs w:val="28"/>
+        </w:rPr>
+        <w:br w:type="page"/>
+      </w:r>
+    </w:p>
+    <w:p>
+      <w:pPr>
+        <w:jc w:val="both"/>
+        <w:rPr>
+          <w:rFonts w:ascii="Tahoma" w:hAnsi="Tahoma" w:cs="Tahoma"/>
+          <w:b/>
+          <w:sz w:val="28"/>
+          <w:szCs w:val="28"/>
+        </w:rPr>
+      </w:pPr>
+      <w:r>
+        <w:rPr>
+          <w:rFonts w:ascii="Tahoma" w:hAnsi="Tahoma" w:cs="Tahoma"/>
+          <w:b/>
+          <w:sz w:val="28"/>
+          <w:szCs w:val="28"/>
+        </w:rPr>
+        <w:lastRenderedPageBreak/>
+        <w:t>Ca</w:t>
+      </w:r>
+      <w:r>
+        <w:rPr>
+          <w:rFonts w:ascii="Tahoma" w:hAnsi="Tahoma" w:cs="Tahoma"/>
+          <w:b/>
+          <w:sz w:val="28"/>
+          <w:szCs w:val="28"/>
+        </w:rPr>
+        <w:t>pítulo 4</w:t>
       </w:r>
     </w:p>
     <w:p>
@@ -12746,7 +13429,16 @@
           <w:sz w:val="24"/>
           <w:szCs w:val="24"/>
         </w:rPr>
-        <w:t>.- Análisis del Prototipo de Videojuego Inicial</w:t>
+        <w:t>.</w:t>
+      </w:r>
+      <w:r>
+        <w:rPr>
+          <w:rFonts w:ascii="Tahoma" w:hAnsi="Tahoma" w:cs="Tahoma"/>
+          <w:b/>
+          <w:sz w:val="24"/>
+          <w:szCs w:val="24"/>
+        </w:rPr>
+        <w:t xml:space="preserve"> Análisis del Prototipo de Videojuego Inicial</w:t>
       </w:r>
     </w:p>
     <w:p>
@@ -13958,7 +14650,7 @@
           <w:sz w:val="24"/>
           <w:szCs w:val="24"/>
         </w:rPr>
-        <w:t>.- Investigación previa</w:t>
+        <w:t>. Investigación previa</w:t>
       </w:r>
     </w:p>
     <w:p>
@@ -16526,7 +17218,7 @@
           <w:sz w:val="24"/>
           <w:szCs w:val="24"/>
         </w:rPr>
-        <w:t>4.2.1.- Cuestionario de Usuario Final</w:t>
+        <w:t>4.2.1. Cuestionario de Usuario Final</w:t>
       </w:r>
     </w:p>
     <w:p>
@@ -16621,7 +17313,7 @@
           <w:sz w:val="24"/>
           <w:szCs w:val="24"/>
         </w:rPr>
-        <w:t>4.2.2.- Pauta de evaluación heurística</w:t>
+        <w:t>4.2.2. Pauta de evaluación heurística</w:t>
       </w:r>
     </w:p>
     <w:p>
@@ -16735,7 +17427,7 @@
           <w:sz w:val="24"/>
           <w:szCs w:val="24"/>
         </w:rPr>
-        <w:t>4.2.3.- Instrumento de evaluación de impacto</w:t>
+        <w:t>4.2.3. Instrumento de evaluación de impacto</w:t>
       </w:r>
     </w:p>
     <w:p>
@@ -16824,7 +17516,7 @@
           <w:sz w:val="24"/>
           <w:szCs w:val="24"/>
         </w:rPr>
-        <w:t>.- De</w:t>
+        <w:t>. De</w:t>
       </w:r>
       <w:r>
         <w:rPr>
@@ -16972,7 +17664,7 @@
           <w:sz w:val="24"/>
           <w:szCs w:val="24"/>
         </w:rPr>
-        <w:t>.-</w:t>
+        <w:t>.</w:t>
       </w:r>
       <w:r>
         <w:rPr>
@@ -17254,7 +17946,7 @@
           <w:sz w:val="24"/>
           <w:szCs w:val="24"/>
         </w:rPr>
-        <w:t>4.3.2.- Análisis</w:t>
+        <w:t>4.3.2. Análisis</w:t>
       </w:r>
     </w:p>
     <w:p>
@@ -17367,7 +18059,7 @@
           <w:sz w:val="24"/>
           <w:szCs w:val="24"/>
         </w:rPr>
-        <w:t>4.3.3.- Diseño,</w:t>
+        <w:t>4.3.3. Diseño,</w:t>
       </w:r>
       <w:r>
         <w:rPr>
@@ -19784,15 +20476,6 @@
       <w:r>
         <w:rPr>
           <w:rFonts w:ascii="Tahoma" w:hAnsi="Tahoma" w:cs="Tahoma"/>
-          <w:b/>
-          <w:sz w:val="24"/>
-          <w:szCs w:val="24"/>
-        </w:rPr>
-        <w:t xml:space="preserve">    </w:t>
-      </w:r>
-      <w:r>
-        <w:rPr>
-          <w:rFonts w:ascii="Tahoma" w:hAnsi="Tahoma" w:cs="Tahoma"/>
           <w:sz w:val="24"/>
           <w:szCs w:val="24"/>
           <w:lang w:val="es-CL"/>
@@ -19833,15 +20516,6 @@
       <w:r>
         <w:rPr>
           <w:rFonts w:ascii="Tahoma" w:hAnsi="Tahoma" w:cs="Tahoma"/>
-          <w:b/>
-          <w:sz w:val="24"/>
-          <w:szCs w:val="24"/>
-        </w:rPr>
-        <w:t xml:space="preserve">    </w:t>
-      </w:r>
-      <w:r>
-        <w:rPr>
-          <w:rFonts w:ascii="Tahoma" w:hAnsi="Tahoma" w:cs="Tahoma"/>
           <w:sz w:val="24"/>
           <w:szCs w:val="24"/>
           <w:lang w:val="es-CL"/>
@@ -19922,15 +20596,6 @@
       <w:r>
         <w:rPr>
           <w:rFonts w:ascii="Tahoma" w:hAnsi="Tahoma" w:cs="Tahoma"/>
-          <w:b/>
-          <w:sz w:val="24"/>
-          <w:szCs w:val="24"/>
-        </w:rPr>
-        <w:t xml:space="preserve">    </w:t>
-      </w:r>
-      <w:r>
-        <w:rPr>
-          <w:rFonts w:ascii="Tahoma" w:hAnsi="Tahoma" w:cs="Tahoma"/>
           <w:sz w:val="24"/>
           <w:szCs w:val="24"/>
           <w:lang w:val="es-CL"/>
@@ -19971,20 +20636,11 @@
       <w:r>
         <w:rPr>
           <w:rFonts w:ascii="Tahoma" w:hAnsi="Tahoma" w:cs="Tahoma"/>
-          <w:b/>
-          <w:sz w:val="24"/>
-          <w:szCs w:val="24"/>
+          <w:sz w:val="24"/>
+          <w:szCs w:val="24"/>
+          <w:lang w:val="es-CL"/>
         </w:rPr>
         <w:lastRenderedPageBreak/>
-        <w:t xml:space="preserve">    </w:t>
-      </w:r>
-      <w:r>
-        <w:rPr>
-          <w:rFonts w:ascii="Tahoma" w:hAnsi="Tahoma" w:cs="Tahoma"/>
-          <w:sz w:val="24"/>
-          <w:szCs w:val="24"/>
-          <w:lang w:val="es-CL"/>
-        </w:rPr>
         <w:t>El documento con la historia detalla los distintos finales y los personajes y monstruos que aparecerán a lo largo del juego y tiene alrededor de tres planas.</w:t>
       </w:r>
     </w:p>
@@ -23503,6 +24159,14 @@
           <w:sz w:val="24"/>
           <w:szCs w:val="24"/>
         </w:rPr>
+        <w:t xml:space="preserve">    </w:t>
+      </w:r>
+      <w:r>
+        <w:rPr>
+          <w:rFonts w:ascii="Tahoma" w:hAnsi="Tahoma" w:cs="Tahoma"/>
+          <w:sz w:val="24"/>
+          <w:szCs w:val="24"/>
+        </w:rPr>
         <w:t xml:space="preserve">La muestra para el cuestionario de usuario final correspondió a 12 usuarios finales pertenecientes al colegio </w:t>
       </w:r>
       <w:proofErr w:type="spellStart"/>
@@ -23645,6 +24309,14 @@
           <w:sz w:val="24"/>
           <w:szCs w:val="24"/>
         </w:rPr>
+        <w:t xml:space="preserve">    </w:t>
+      </w:r>
+      <w:r>
+        <w:rPr>
+          <w:rFonts w:ascii="Tahoma" w:hAnsi="Tahoma" w:cs="Tahoma"/>
+          <w:sz w:val="24"/>
+          <w:szCs w:val="24"/>
+        </w:rPr>
         <w:t>A los usuarios se les pide jugar un "juego nuevo" (empezar desde el principio) y comentar cualquier cosa que piensen o cualquier duda que tengan. La sesión duraba entre 30 o 40 min, y era hasta que el usuario debía volver a clases o completaba el videojuego.</w:t>
       </w:r>
     </w:p>
@@ -23712,6 +24384,14 @@
           <w:szCs w:val="24"/>
         </w:rPr>
       </w:pPr>
+      <w:r>
+        <w:rPr>
+          <w:rFonts w:ascii="Tahoma" w:hAnsi="Tahoma" w:cs="Tahoma"/>
+          <w:sz w:val="24"/>
+          <w:szCs w:val="24"/>
+        </w:rPr>
+        <w:t xml:space="preserve">    </w:t>
+      </w:r>
       <w:r>
         <w:rPr>
           <w:rFonts w:ascii="Tahoma" w:hAnsi="Tahoma" w:cs="Tahoma"/>
@@ -23847,6 +24527,14 @@
           <w:sz w:val="24"/>
           <w:szCs w:val="24"/>
         </w:rPr>
+        <w:t xml:space="preserve">    </w:t>
+      </w:r>
+      <w:r>
+        <w:rPr>
+          <w:rFonts w:ascii="Tahoma" w:hAnsi="Tahoma" w:cs="Tahoma"/>
+          <w:sz w:val="24"/>
+          <w:szCs w:val="24"/>
+        </w:rPr>
         <w:t>Los participantes de las entrevistas fueron 2. El primero fue un docente de Matemáticas que se encontraba realizando su tesis en  C5[], el segundo fue un estudiante de educador diferencial que estaba evaluando utilizar el videojuego de la presente memoria para su tesis, en dónde trabajaría respecto al uso del videojuego en un ambiente pedagógico.</w:t>
       </w:r>
     </w:p>
@@ -23902,6 +24590,14 @@
           <w:sz w:val="24"/>
           <w:szCs w:val="24"/>
         </w:rPr>
+        <w:t xml:space="preserve">    </w:t>
+      </w:r>
+      <w:r>
+        <w:rPr>
+          <w:rFonts w:ascii="Tahoma" w:hAnsi="Tahoma" w:cs="Tahoma"/>
+          <w:sz w:val="24"/>
+          <w:szCs w:val="24"/>
+        </w:rPr>
         <w:t>En la primera entrevista más que sólo observar al usuario, la idea era discutir algunas cosas del juego que le llamaran la atención mientras jugaba. La primera entrevista buscaba mejorar las expresiones utilizadas en los acertijos para que fuese más claro, aparte de conocer las opiniones del docente de matemáticas respecto al videojuego.</w:t>
       </w:r>
     </w:p>
@@ -23960,6 +24656,14 @@
           <w:szCs w:val="24"/>
         </w:rPr>
       </w:pPr>
+      <w:r>
+        <w:rPr>
+          <w:rFonts w:ascii="Tahoma" w:hAnsi="Tahoma" w:cs="Tahoma"/>
+          <w:sz w:val="24"/>
+          <w:szCs w:val="24"/>
+        </w:rPr>
+        <w:t xml:space="preserve">    </w:t>
+      </w:r>
       <w:r>
         <w:rPr>
           <w:rFonts w:ascii="Tahoma" w:hAnsi="Tahoma" w:cs="Tahoma"/>
@@ -24136,6 +24840,14 @@
           <w:sz w:val="24"/>
           <w:szCs w:val="24"/>
         </w:rPr>
+        <w:t xml:space="preserve">    </w:t>
+      </w:r>
+      <w:r>
+        <w:rPr>
+          <w:rFonts w:ascii="Tahoma" w:hAnsi="Tahoma" w:cs="Tahoma"/>
+          <w:sz w:val="24"/>
+          <w:szCs w:val="24"/>
+        </w:rPr>
         <w:t>La primera página del instrumento es para anotar datos relativos al usuario al que se le realizará la evaluación de impacto.</w:t>
       </w:r>
       <w:r>
@@ -25222,6 +25934,14 @@
           <w:sz w:val="24"/>
           <w:szCs w:val="24"/>
         </w:rPr>
+        <w:t xml:space="preserve">    </w:t>
+      </w:r>
+      <w:r>
+        <w:rPr>
+          <w:rFonts w:ascii="Tahoma" w:hAnsi="Tahoma" w:cs="Tahoma"/>
+          <w:sz w:val="24"/>
+          <w:szCs w:val="24"/>
+        </w:rPr>
         <w:t xml:space="preserve">Los participantes de la evaluación de impacto fueron usuarios finales del </w:t>
       </w:r>
       <w:r>
@@ -25315,6 +26035,14 @@
           <w:szCs w:val="24"/>
         </w:rPr>
       </w:pPr>
+      <w:r>
+        <w:rPr>
+          <w:rFonts w:ascii="Tahoma" w:hAnsi="Tahoma" w:cs="Tahoma"/>
+          <w:sz w:val="24"/>
+          <w:szCs w:val="24"/>
+        </w:rPr>
+        <w:t xml:space="preserve">    </w:t>
+      </w:r>
       <w:r>
         <w:rPr>
           <w:rFonts w:ascii="Tahoma" w:hAnsi="Tahoma" w:cs="Tahoma"/>
@@ -25440,6 +26168,14 @@
           <w:sz w:val="24"/>
           <w:szCs w:val="24"/>
         </w:rPr>
+        <w:t xml:space="preserve">    </w:t>
+      </w:r>
+      <w:r>
+        <w:rPr>
+          <w:rFonts w:ascii="Tahoma" w:hAnsi="Tahoma" w:cs="Tahoma"/>
+          <w:sz w:val="24"/>
+          <w:szCs w:val="24"/>
+        </w:rPr>
         <w:t xml:space="preserve">- </w:t>
       </w:r>
       <w:r>
@@ -27262,6 +27998,14 @@
           <w:sz w:val="24"/>
           <w:szCs w:val="24"/>
         </w:rPr>
+        <w:t xml:space="preserve">    </w:t>
+      </w:r>
+      <w:r>
+        <w:rPr>
+          <w:rFonts w:ascii="Tahoma" w:hAnsi="Tahoma" w:cs="Tahoma"/>
+          <w:sz w:val="24"/>
+          <w:szCs w:val="24"/>
+        </w:rPr>
         <w:t>Los usuarios expertos que participaron de la evaluación heurística son estudiantes de pre-grado de Ingeniería en Ciencias de la Computación de la Universidad de Chile que pertenecen al rango etario de entre 20 y 25 años. Su calidad de expertos en usabilidad se debe a haber cursado y aprobado los ramos relativos a usabilidad que existen (CC5504 Interface Humano Computador, CC6501 Taller de Interacción Humano-Computador y CC6502 Taller de Usabilidad de Interfaces de Software). Fuera del conocimiento de usabilidad de interface que poseen los expertos también poseen la experiencia de haber trabajado con software para usuarios con discapacidad visual en el ramo CC6501 Taller de Interacción Humano computador, así que pudieron hacer uso de esa experiencia al momento de evaluar.</w:t>
       </w:r>
     </w:p>
@@ -27309,6 +28053,14 @@
           <w:szCs w:val="24"/>
         </w:rPr>
         <w:lastRenderedPageBreak/>
+        <w:t xml:space="preserve">    </w:t>
+      </w:r>
+      <w:r>
+        <w:rPr>
+          <w:rFonts w:ascii="Tahoma" w:hAnsi="Tahoma" w:cs="Tahoma"/>
+          <w:sz w:val="24"/>
+          <w:szCs w:val="24"/>
+        </w:rPr>
         <w:t>- Primero se le muestra al usuario experto el instrumento que utilizará para realizar la evaluación, para aclarar dudas que pueda tener o que las preguntas no lo sorprendan de alguna manera.</w:t>
       </w:r>
     </w:p>

</xml_diff>

<commit_message>
terminado descripción del problema
</commit_message>
<xml_diff>
--- a/Trabajo Memoria/Segundo Semestre/Matias_Pardo_Informe_Final.docx
+++ b/Trabajo Memoria/Segundo Semestre/Matias_Pardo_Informe_Final.docx
@@ -8713,298 +8713,16 @@
           <w:b/>
           <w:sz w:val="24"/>
           <w:szCs w:val="24"/>
-          <w:lang w:val="es-CL"/>
-        </w:rPr>
-      </w:pPr>
-      <w:r>
-        <w:rPr>
-          <w:rFonts w:ascii="Tahoma" w:hAnsi="Tahoma" w:cs="Tahoma"/>
-          <w:b/>
-          <w:sz w:val="24"/>
-          <w:szCs w:val="24"/>
-        </w:rPr>
-        <w:t xml:space="preserve">    </w:t>
-      </w:r>
-      <w:r>
-        <w:rPr>
-          <w:rFonts w:ascii="Tahoma" w:eastAsia="Tahoma" w:hAnsi="Tahoma" w:cs="Tahoma"/>
-          <w:sz w:val="24"/>
-          <w:szCs w:val="24"/>
-          <w:lang w:val="es-CL"/>
-        </w:rPr>
-        <w:t xml:space="preserve">- </w:t>
-      </w:r>
-      <w:r>
-        <w:rPr>
-          <w:rFonts w:ascii="Tahoma" w:eastAsia="Tahoma" w:hAnsi="Tahoma" w:cs="Tahoma"/>
-          <w:b/>
-          <w:sz w:val="24"/>
-          <w:szCs w:val="24"/>
-          <w:lang w:val="es-CL"/>
-        </w:rPr>
-        <w:t xml:space="preserve">Cuestionario de </w:t>
-      </w:r>
-      <w:r>
-        <w:rPr>
-          <w:rFonts w:ascii="Tahoma" w:eastAsia="Tahoma" w:hAnsi="Tahoma" w:cs="Tahoma"/>
-          <w:b/>
-          <w:sz w:val="24"/>
-          <w:szCs w:val="24"/>
-          <w:lang w:val="es-CL"/>
-        </w:rPr>
-        <w:t xml:space="preserve">usabilidad de </w:t>
-      </w:r>
-      <w:r>
-        <w:rPr>
-          <w:rFonts w:ascii="Tahoma" w:eastAsia="Tahoma" w:hAnsi="Tahoma" w:cs="Tahoma"/>
-          <w:b/>
-          <w:sz w:val="24"/>
-          <w:szCs w:val="24"/>
-          <w:lang w:val="es-CL"/>
-        </w:rPr>
-        <w:t>usuario final</w:t>
-      </w:r>
-      <w:r>
-        <w:rPr>
-          <w:rFonts w:ascii="Tahoma" w:eastAsia="Tahoma" w:hAnsi="Tahoma" w:cs="Tahoma"/>
-          <w:b/>
-          <w:sz w:val="24"/>
-          <w:szCs w:val="24"/>
-          <w:lang w:val="es-CL"/>
-        </w:rPr>
-        <w:t>[54][55]</w:t>
-      </w:r>
-      <w:r>
-        <w:rPr>
-          <w:rFonts w:ascii="Tahoma" w:eastAsia="Tahoma" w:hAnsi="Tahoma" w:cs="Tahoma"/>
-          <w:sz w:val="24"/>
-          <w:szCs w:val="24"/>
-          <w:lang w:val="es-CL"/>
-        </w:rPr>
-        <w:t xml:space="preserve">: Corresponde a un cuestionario con una serie de aseveraciones en la que se intenta plasmar la impresión del usuario respecto al uso del software que tienen una escala </w:t>
-      </w:r>
-      <w:proofErr w:type="spellStart"/>
-      <w:r>
-        <w:rPr>
-          <w:rFonts w:ascii="Tahoma" w:eastAsia="Tahoma" w:hAnsi="Tahoma" w:cs="Tahoma"/>
-          <w:sz w:val="24"/>
-          <w:szCs w:val="24"/>
-          <w:lang w:val="es-CL"/>
-        </w:rPr>
-        <w:t>Likert</w:t>
-      </w:r>
-      <w:proofErr w:type="spellEnd"/>
-      <w:r>
-        <w:rPr>
-          <w:rFonts w:ascii="Tahoma" w:eastAsia="Tahoma" w:hAnsi="Tahoma" w:cs="Tahoma"/>
-          <w:sz w:val="24"/>
-          <w:szCs w:val="24"/>
-          <w:lang w:val="es-CL"/>
-        </w:rPr>
-        <w:t xml:space="preserve"> asociada del 1 al 10 (siendo 1 poco de acuerdo y 10 muy de acuerdo). Luego hay un grupo de preguntas abiertas para que el usuario pueda ampliar y complementar sus respuestas.</w:t>
-      </w:r>
-    </w:p>
-    <w:p>
-      <w:pPr>
-        <w:jc w:val="both"/>
-        <w:rPr>
-          <w:rFonts w:ascii="Tahoma" w:hAnsi="Tahoma" w:cs="Tahoma"/>
-          <w:b/>
-          <w:sz w:val="24"/>
-          <w:szCs w:val="24"/>
-          <w:lang w:val="es-CL"/>
-        </w:rPr>
-      </w:pPr>
-      <w:r>
-        <w:rPr>
-          <w:rFonts w:ascii="Tahoma" w:hAnsi="Tahoma" w:cs="Tahoma"/>
-          <w:b/>
-          <w:sz w:val="24"/>
-          <w:szCs w:val="24"/>
-          <w:lang w:val="es-CL"/>
-        </w:rPr>
-        <w:t xml:space="preserve">    </w:t>
-      </w:r>
-      <w:r>
-        <w:rPr>
-          <w:rFonts w:ascii="Tahoma" w:eastAsia="Tahoma" w:hAnsi="Tahoma" w:cs="Tahoma"/>
-          <w:sz w:val="24"/>
-          <w:szCs w:val="24"/>
-          <w:lang w:val="es-CL"/>
-        </w:rPr>
-        <w:t xml:space="preserve">- </w:t>
-      </w:r>
-      <w:r>
-        <w:rPr>
-          <w:rFonts w:ascii="Tahoma" w:eastAsia="Tahoma" w:hAnsi="Tahoma" w:cs="Tahoma"/>
-          <w:b/>
-          <w:sz w:val="24"/>
-          <w:szCs w:val="24"/>
-          <w:lang w:val="es-CL"/>
-        </w:rPr>
-        <w:t>Evaluación Heurística de Usabilidad[54][56]:</w:t>
-      </w:r>
-      <w:r>
-        <w:rPr>
-          <w:rFonts w:ascii="Tahoma" w:eastAsia="Tahoma" w:hAnsi="Tahoma" w:cs="Tahoma"/>
-          <w:sz w:val="24"/>
-          <w:szCs w:val="24"/>
-          <w:lang w:val="es-CL"/>
-        </w:rPr>
-        <w:t xml:space="preserve"> Consiste en una evaluación de las interfaces del software por parte de usuarios expertos (con conocimientos sobre Usabilidad de Interfaces e interacción humano computador). Se utilizará una pauta de evaluación confeccionada para evaluar el software a partir de determinadas heurísticas[57] de usabilidad.</w:t>
-      </w:r>
-    </w:p>
-    <w:p>
-      <w:pPr>
-        <w:jc w:val="both"/>
-        <w:rPr>
-          <w:rFonts w:ascii="Tahoma" w:hAnsi="Tahoma" w:cs="Tahoma"/>
-          <w:b/>
-          <w:sz w:val="24"/>
-          <w:szCs w:val="24"/>
-          <w:lang w:val="es-CL"/>
-        </w:rPr>
-      </w:pPr>
-      <w:r>
-        <w:rPr>
-          <w:rFonts w:ascii="Tahoma" w:hAnsi="Tahoma" w:cs="Tahoma"/>
-          <w:b/>
-          <w:sz w:val="24"/>
-          <w:szCs w:val="24"/>
-          <w:lang w:val="es-CL"/>
-        </w:rPr>
-        <w:t xml:space="preserve">    </w:t>
-      </w:r>
-      <w:r>
-        <w:rPr>
-          <w:rFonts w:ascii="Tahoma" w:eastAsia="Tahoma" w:hAnsi="Tahoma" w:cs="Tahoma"/>
-          <w:sz w:val="24"/>
-          <w:szCs w:val="24"/>
-          <w:lang w:val="es-CL"/>
-        </w:rPr>
-        <w:t xml:space="preserve">- </w:t>
-      </w:r>
-      <w:r>
-        <w:rPr>
-          <w:rFonts w:ascii="Tahoma" w:eastAsia="Tahoma" w:hAnsi="Tahoma" w:cs="Tahoma"/>
-          <w:b/>
-          <w:sz w:val="24"/>
-          <w:szCs w:val="24"/>
-          <w:lang w:val="es-CL"/>
-        </w:rPr>
-        <w:t>Observación y Pensar en Voz Alta (</w:t>
-      </w:r>
-      <w:proofErr w:type="spellStart"/>
-      <w:r>
-        <w:rPr>
-          <w:rFonts w:ascii="Tahoma" w:eastAsia="Tahoma" w:hAnsi="Tahoma" w:cs="Tahoma"/>
-          <w:b/>
-          <w:sz w:val="24"/>
-          <w:szCs w:val="24"/>
-          <w:lang w:val="es-CL"/>
-        </w:rPr>
-        <w:t>Thinking</w:t>
-      </w:r>
-      <w:proofErr w:type="spellEnd"/>
-      <w:r>
-        <w:rPr>
-          <w:rFonts w:ascii="Tahoma" w:eastAsia="Tahoma" w:hAnsi="Tahoma" w:cs="Tahoma"/>
-          <w:b/>
-          <w:sz w:val="24"/>
-          <w:szCs w:val="24"/>
-          <w:lang w:val="es-CL"/>
-        </w:rPr>
-        <w:t xml:space="preserve"> </w:t>
-      </w:r>
-      <w:proofErr w:type="spellStart"/>
-      <w:r>
-        <w:rPr>
-          <w:rFonts w:ascii="Tahoma" w:eastAsia="Tahoma" w:hAnsi="Tahoma" w:cs="Tahoma"/>
-          <w:b/>
-          <w:sz w:val="24"/>
-          <w:szCs w:val="24"/>
-          <w:lang w:val="es-CL"/>
-        </w:rPr>
-        <w:t>Aloud</w:t>
-      </w:r>
-      <w:proofErr w:type="spellEnd"/>
-      <w:r>
-        <w:rPr>
-          <w:rFonts w:ascii="Tahoma" w:eastAsia="Tahoma" w:hAnsi="Tahoma" w:cs="Tahoma"/>
-          <w:b/>
-          <w:sz w:val="24"/>
-          <w:szCs w:val="24"/>
-          <w:lang w:val="es-CL"/>
-        </w:rPr>
-        <w:t>)</w:t>
-      </w:r>
-      <w:r>
-        <w:rPr>
-          <w:rFonts w:ascii="Tahoma" w:eastAsia="Tahoma" w:hAnsi="Tahoma" w:cs="Tahoma"/>
-          <w:b/>
-          <w:sz w:val="24"/>
-          <w:szCs w:val="24"/>
-          <w:lang w:val="es-CL"/>
-        </w:rPr>
-        <w:t>[54]</w:t>
-      </w:r>
-      <w:r>
-        <w:rPr>
-          <w:rFonts w:ascii="Tahoma" w:eastAsia="Tahoma" w:hAnsi="Tahoma" w:cs="Tahoma"/>
-          <w:sz w:val="24"/>
-          <w:szCs w:val="24"/>
-          <w:lang w:val="es-CL"/>
-        </w:rPr>
-        <w:t>: Se observará al usuario usar el Software y se tomará nota de lo que comenta mientras lo usa.</w:t>
-      </w:r>
-    </w:p>
-    <w:p>
-      <w:pPr>
-        <w:jc w:val="both"/>
-        <w:rPr>
-          <w:rFonts w:ascii="Tahoma" w:hAnsi="Tahoma" w:cs="Tahoma"/>
-          <w:b/>
-          <w:sz w:val="24"/>
-          <w:szCs w:val="24"/>
-        </w:rPr>
-      </w:pPr>
-      <w:r>
-        <w:rPr>
-          <w:rFonts w:ascii="Tahoma" w:hAnsi="Tahoma" w:cs="Tahoma"/>
-          <w:b/>
-          <w:sz w:val="24"/>
-          <w:szCs w:val="24"/>
-          <w:lang w:val="es-CL"/>
-        </w:rPr>
-        <w:t xml:space="preserve">    </w:t>
-      </w:r>
-      <w:r>
-        <w:rPr>
-          <w:rFonts w:ascii="Tahoma" w:eastAsia="Tahoma" w:hAnsi="Tahoma" w:cs="Tahoma"/>
-          <w:sz w:val="24"/>
-          <w:szCs w:val="24"/>
-          <w:lang w:val="es-CL"/>
-        </w:rPr>
-        <w:t xml:space="preserve">- </w:t>
-      </w:r>
-      <w:r>
-        <w:rPr>
-          <w:rFonts w:ascii="Tahoma" w:eastAsia="Tahoma" w:hAnsi="Tahoma" w:cs="Tahoma"/>
-          <w:b/>
-          <w:sz w:val="24"/>
-          <w:szCs w:val="24"/>
-          <w:lang w:val="es-CL"/>
-        </w:rPr>
-        <w:t>Entrevistas[54]</w:t>
-      </w:r>
-      <w:r>
-        <w:rPr>
-          <w:rFonts w:ascii="Tahoma" w:eastAsia="Tahoma" w:hAnsi="Tahoma" w:cs="Tahoma"/>
-          <w:sz w:val="24"/>
-          <w:szCs w:val="24"/>
-          <w:lang w:val="es-CL"/>
-        </w:rPr>
-        <w:t>: Consiste en una serie de preguntas que surgen durante las pruebas del software y el diseño de este. Se realiza una pauta de preguntas y luego se entrevista al usuario final al respecto (son consultas puntuales que no aplican para ser incluidas en el cuestionario de evaluación de usabilidad de usuario final).</w:t>
+        </w:rPr>
+      </w:pPr>
+      <w:r>
+        <w:rPr>
+          <w:rFonts w:ascii="Tahoma" w:hAnsi="Tahoma" w:cs="Tahoma"/>
+          <w:b/>
+          <w:sz w:val="24"/>
+          <w:szCs w:val="24"/>
+        </w:rPr>
+        <w:t xml:space="preserve">   </w:t>
       </w:r>
     </w:p>
     <w:p>
@@ -14201,6 +13919,7 @@
         <w:jc w:val="both"/>
         <w:rPr>
           <w:rFonts w:ascii="Tahoma" w:hAnsi="Tahoma" w:cs="Tahoma"/>
+          <w:sz w:val="24"/>
           <w:szCs w:val="24"/>
         </w:rPr>
       </w:pPr>
@@ -14223,6 +13942,7 @@
       <w:r>
         <w:rPr>
           <w:rFonts w:ascii="Tahoma" w:hAnsi="Tahoma" w:cs="Tahoma"/>
+          <w:sz w:val="24"/>
           <w:szCs w:val="24"/>
         </w:rPr>
         <w:t xml:space="preserve"> </w:t>
@@ -14230,6 +13950,7 @@
       <w:r>
         <w:rPr>
           <w:rFonts w:ascii="Tahoma" w:hAnsi="Tahoma" w:cs="Tahoma"/>
+          <w:sz w:val="24"/>
           <w:szCs w:val="24"/>
         </w:rPr>
         <w:t xml:space="preserve">Se utilizará un personaje principal para todo el videojuego llamado </w:t>
@@ -14238,6 +13959,7 @@
       <w:r>
         <w:rPr>
           <w:rFonts w:ascii="Tahoma" w:hAnsi="Tahoma" w:cs="Tahoma"/>
+          <w:sz w:val="24"/>
           <w:szCs w:val="24"/>
         </w:rPr>
         <w:t>Myr</w:t>
@@ -14246,6 +13968,7 @@
       <w:r>
         <w:rPr>
           <w:rFonts w:ascii="Tahoma" w:hAnsi="Tahoma" w:cs="Tahoma"/>
+          <w:sz w:val="24"/>
           <w:szCs w:val="24"/>
         </w:rPr>
         <w:t xml:space="preserve"> (esto debe ser constante, para que el usuario no se confunda).</w:t>
@@ -14256,12 +13979,14 @@
         <w:jc w:val="both"/>
         <w:rPr>
           <w:rFonts w:ascii="Tahoma" w:hAnsi="Tahoma" w:cs="Tahoma"/>
-          <w:szCs w:val="24"/>
-        </w:rPr>
-      </w:pPr>
-      <w:r>
-        <w:rPr>
-          <w:rFonts w:ascii="Tahoma" w:hAnsi="Tahoma" w:cs="Tahoma"/>
+          <w:sz w:val="24"/>
+          <w:szCs w:val="24"/>
+        </w:rPr>
+      </w:pPr>
+      <w:r>
+        <w:rPr>
+          <w:rFonts w:ascii="Tahoma" w:hAnsi="Tahoma" w:cs="Tahoma"/>
+          <w:sz w:val="24"/>
           <w:szCs w:val="24"/>
         </w:rPr>
         <w:t>2.</w:t>
@@ -14269,6 +13994,7 @@
       <w:r>
         <w:rPr>
           <w:rFonts w:ascii="Tahoma" w:hAnsi="Tahoma" w:cs="Tahoma"/>
+          <w:sz w:val="24"/>
           <w:szCs w:val="24"/>
         </w:rPr>
         <w:t>- Cada Nivel del videojuego será diseñado como un laberinto, en la entrada de cada nivel se situará al protagonista y en la salida habrá una puerta.</w:t>
@@ -14279,12 +14005,14 @@
         <w:jc w:val="both"/>
         <w:rPr>
           <w:rFonts w:ascii="Tahoma" w:hAnsi="Tahoma" w:cs="Tahoma"/>
-          <w:szCs w:val="24"/>
-        </w:rPr>
-      </w:pPr>
-      <w:r>
-        <w:rPr>
-          <w:rFonts w:ascii="Tahoma" w:hAnsi="Tahoma" w:cs="Tahoma"/>
+          <w:sz w:val="24"/>
+          <w:szCs w:val="24"/>
+        </w:rPr>
+      </w:pPr>
+      <w:r>
+        <w:rPr>
+          <w:rFonts w:ascii="Tahoma" w:hAnsi="Tahoma" w:cs="Tahoma"/>
+          <w:sz w:val="24"/>
           <w:szCs w:val="24"/>
         </w:rPr>
         <w:t>3.</w:t>
@@ -14292,6 +14020,7 @@
       <w:r>
         <w:rPr>
           <w:rFonts w:ascii="Tahoma" w:hAnsi="Tahoma" w:cs="Tahoma"/>
+          <w:sz w:val="24"/>
           <w:szCs w:val="24"/>
         </w:rPr>
         <w:t>- En cada nivel existirán distintos objetos con los que el jugador podrá interactuar (trampas, acertijos, monstruos y tesoros).</w:t>
@@ -14302,12 +14031,14 @@
         <w:jc w:val="both"/>
         <w:rPr>
           <w:rFonts w:ascii="Tahoma" w:hAnsi="Tahoma" w:cs="Tahoma"/>
-          <w:szCs w:val="24"/>
-        </w:rPr>
-      </w:pPr>
-      <w:r>
-        <w:rPr>
-          <w:rFonts w:ascii="Tahoma" w:hAnsi="Tahoma" w:cs="Tahoma"/>
+          <w:sz w:val="24"/>
+          <w:szCs w:val="24"/>
+        </w:rPr>
+      </w:pPr>
+      <w:r>
+        <w:rPr>
+          <w:rFonts w:ascii="Tahoma" w:hAnsi="Tahoma" w:cs="Tahoma"/>
+          <w:sz w:val="24"/>
           <w:szCs w:val="24"/>
         </w:rPr>
         <w:t>4.- Para desplazarse dentro del laberinto, el usuario contará con un botón para avanzar, uno para girar a la izquierda y otro para girar a la derecha (ambos giros de 90º).</w:t>
@@ -14318,12 +14049,14 @@
         <w:jc w:val="both"/>
         <w:rPr>
           <w:rFonts w:ascii="Tahoma" w:hAnsi="Tahoma" w:cs="Tahoma"/>
-          <w:szCs w:val="24"/>
-        </w:rPr>
-      </w:pPr>
-      <w:r>
-        <w:rPr>
-          <w:rFonts w:ascii="Tahoma" w:hAnsi="Tahoma" w:cs="Tahoma"/>
+          <w:sz w:val="24"/>
+          <w:szCs w:val="24"/>
+        </w:rPr>
+      </w:pPr>
+      <w:r>
+        <w:rPr>
+          <w:rFonts w:ascii="Tahoma" w:hAnsi="Tahoma" w:cs="Tahoma"/>
+          <w:sz w:val="24"/>
           <w:szCs w:val="24"/>
         </w:rPr>
         <w:t>5.- Cada nivel estará dividido en casillas, los pasillos del laberinto serán de una casilla de ancho, y en cada casilla habrá camino, pared, u objeto. El nivel será de 14x8 de estas casillas(limitando así el tamaño de cada nivel).</w:t>
@@ -14334,12 +14067,14 @@
         <w:jc w:val="both"/>
         <w:rPr>
           <w:rFonts w:ascii="Tahoma" w:hAnsi="Tahoma" w:cs="Tahoma"/>
-          <w:szCs w:val="24"/>
-        </w:rPr>
-      </w:pPr>
-      <w:r>
-        <w:rPr>
-          <w:rFonts w:ascii="Tahoma" w:hAnsi="Tahoma" w:cs="Tahoma"/>
+          <w:sz w:val="24"/>
+          <w:szCs w:val="24"/>
+        </w:rPr>
+      </w:pPr>
+      <w:r>
+        <w:rPr>
+          <w:rFonts w:ascii="Tahoma" w:hAnsi="Tahoma" w:cs="Tahoma"/>
+          <w:sz w:val="24"/>
           <w:szCs w:val="24"/>
         </w:rPr>
         <w:t>6.- Al comienzo de cada nivel y cerca de encontrar algún objeto o interacción nueva habrá una casilla que al pasar por ella dará las instrucciones pertinentes para introducir lo nuevo, de forma auditiva.</w:t>
@@ -14350,14 +14085,17 @@
         <w:jc w:val="both"/>
         <w:rPr>
           <w:rFonts w:ascii="Tahoma" w:hAnsi="Tahoma" w:cs="Tahoma"/>
-          <w:szCs w:val="24"/>
-        </w:rPr>
-      </w:pPr>
-      <w:r>
-        <w:rPr>
-          <w:rFonts w:ascii="Tahoma" w:hAnsi="Tahoma" w:cs="Tahoma"/>
-          <w:szCs w:val="24"/>
-        </w:rPr>
+          <w:sz w:val="24"/>
+          <w:szCs w:val="24"/>
+        </w:rPr>
+      </w:pPr>
+      <w:r>
+        <w:rPr>
+          <w:rFonts w:ascii="Tahoma" w:hAnsi="Tahoma" w:cs="Tahoma"/>
+          <w:sz w:val="24"/>
+          <w:szCs w:val="24"/>
+        </w:rPr>
+        <w:lastRenderedPageBreak/>
         <w:t>7.- Conforme avance el juego también habrá casillas que relatarán parte de la historia para que el jugador sepa que progresa en la trama.</w:t>
       </w:r>
     </w:p>
@@ -14366,90 +14104,563 @@
         <w:jc w:val="both"/>
         <w:rPr>
           <w:rFonts w:ascii="Tahoma" w:hAnsi="Tahoma" w:cs="Tahoma"/>
-          <w:szCs w:val="24"/>
-        </w:rPr>
-      </w:pPr>
-      <w:r>
-        <w:rPr>
-          <w:rFonts w:ascii="Tahoma" w:hAnsi="Tahoma" w:cs="Tahoma"/>
+          <w:sz w:val="24"/>
+          <w:szCs w:val="24"/>
+        </w:rPr>
+      </w:pPr>
+      <w:r>
+        <w:rPr>
+          <w:rFonts w:ascii="Tahoma" w:hAnsi="Tahoma" w:cs="Tahoma"/>
+          <w:sz w:val="24"/>
+          <w:szCs w:val="24"/>
+        </w:rPr>
+        <w:t>8.- Habrá un personaje llamado "</w:t>
+      </w:r>
+      <w:proofErr w:type="spellStart"/>
+      <w:r>
+        <w:rPr>
+          <w:rFonts w:ascii="Tahoma" w:hAnsi="Tahoma" w:cs="Tahoma"/>
+          <w:sz w:val="24"/>
+          <w:szCs w:val="24"/>
+        </w:rPr>
+        <w:t>Grommy</w:t>
+      </w:r>
+      <w:proofErr w:type="spellEnd"/>
+      <w:r>
+        <w:rPr>
+          <w:rFonts w:ascii="Tahoma" w:hAnsi="Tahoma" w:cs="Tahoma"/>
+          <w:sz w:val="24"/>
+          <w:szCs w:val="24"/>
+        </w:rPr>
+        <w:t>", el cuál será un libro mágico encargado de dar las instrucciones al protagonista (para que estas instrucciones no se sientan ajenas</w:t>
+      </w:r>
+      <w:r>
+        <w:rPr>
+          <w:rFonts w:ascii="Tahoma" w:hAnsi="Tahoma" w:cs="Tahoma"/>
+          <w:sz w:val="24"/>
+          <w:szCs w:val="24"/>
+        </w:rPr>
+        <w:t xml:space="preserve"> al videojuego</w:t>
+      </w:r>
+      <w:r>
+        <w:rPr>
+          <w:rFonts w:ascii="Tahoma" w:hAnsi="Tahoma" w:cs="Tahoma"/>
+          <w:sz w:val="24"/>
+          <w:szCs w:val="24"/>
+        </w:rPr>
+        <w:t>). Utilizará términos relativos a la magia e historia para dar sus instrucciones.</w:t>
+      </w:r>
+    </w:p>
+    <w:p>
+      <w:pPr>
+        <w:jc w:val="both"/>
+        <w:rPr>
+          <w:rFonts w:ascii="Tahoma" w:hAnsi="Tahoma" w:cs="Tahoma"/>
+          <w:sz w:val="24"/>
+          <w:szCs w:val="24"/>
+        </w:rPr>
+      </w:pPr>
+      <w:r>
+        <w:rPr>
+          <w:rFonts w:ascii="Tahoma" w:hAnsi="Tahoma" w:cs="Tahoma"/>
+          <w:sz w:val="24"/>
+          <w:szCs w:val="24"/>
+        </w:rPr>
+        <w:t>9.- Para cada acción del videojuego se usará un sonido distinto, es decir, por ejemplo la acción de victoria tendrá un sonido característico. Esto aplica para las interacciones y elementos de ambiente del videojuego.</w:t>
+      </w:r>
+    </w:p>
+    <w:p>
+      <w:pPr>
+        <w:jc w:val="both"/>
+        <w:rPr>
+          <w:rFonts w:ascii="Tahoma" w:hAnsi="Tahoma" w:cs="Tahoma"/>
+          <w:sz w:val="24"/>
+          <w:szCs w:val="24"/>
+        </w:rPr>
+      </w:pPr>
+      <w:r>
+        <w:rPr>
+          <w:rFonts w:ascii="Tahoma" w:hAnsi="Tahoma" w:cs="Tahoma"/>
+          <w:sz w:val="24"/>
+          <w:szCs w:val="24"/>
+        </w:rPr>
+        <w:t xml:space="preserve">10.- </w:t>
+      </w:r>
+      <w:r>
+        <w:rPr>
+          <w:rFonts w:ascii="Tahoma" w:hAnsi="Tahoma" w:cs="Tahoma"/>
+          <w:sz w:val="24"/>
+          <w:szCs w:val="24"/>
+        </w:rPr>
+        <w:t xml:space="preserve">Todas las instrucciones, acciones e interacciones relativas al videojuego deben tener </w:t>
+      </w:r>
+      <w:proofErr w:type="spellStart"/>
+      <w:r>
+        <w:rPr>
+          <w:rFonts w:ascii="Tahoma" w:hAnsi="Tahoma" w:cs="Tahoma"/>
+          <w:sz w:val="24"/>
+          <w:szCs w:val="24"/>
+        </w:rPr>
+        <w:t>feedback</w:t>
+      </w:r>
+      <w:proofErr w:type="spellEnd"/>
+      <w:r>
+        <w:rPr>
+          <w:rFonts w:ascii="Tahoma" w:hAnsi="Tahoma" w:cs="Tahoma"/>
+          <w:sz w:val="24"/>
+          <w:szCs w:val="24"/>
+        </w:rPr>
+        <w:t xml:space="preserve"> auditivo adecuado. Esto hace posible a una persona jugar al videojuego sin necesidad de ver lo que sucede en la pantalla (Caso de ceguera total).</w:t>
+      </w:r>
+    </w:p>
+    <w:p>
+      <w:pPr>
+        <w:jc w:val="both"/>
+        <w:rPr>
+          <w:rFonts w:ascii="Tahoma" w:hAnsi="Tahoma" w:cs="Tahoma"/>
+          <w:sz w:val="24"/>
+          <w:szCs w:val="24"/>
+        </w:rPr>
+      </w:pPr>
+      <w:r>
+        <w:rPr>
+          <w:rFonts w:ascii="Tahoma" w:hAnsi="Tahoma" w:cs="Tahoma"/>
+          <w:sz w:val="24"/>
+          <w:szCs w:val="24"/>
+        </w:rPr>
+        <w:t>11.- Existirá un botón que informará hacia dónde apunta el protagonista en el laberinto (es decir hacia dónde irá si presiona el botón de avanzar). Las direcciones posibles serán Norte, Este, Oeste y Sur.</w:t>
+      </w:r>
+    </w:p>
+    <w:p>
+      <w:pPr>
+        <w:jc w:val="both"/>
+        <w:rPr>
+          <w:rFonts w:ascii="Tahoma" w:hAnsi="Tahoma" w:cs="Tahoma"/>
+          <w:sz w:val="24"/>
+          <w:szCs w:val="24"/>
+        </w:rPr>
+      </w:pPr>
+      <w:r>
+        <w:rPr>
+          <w:rFonts w:ascii="Tahoma" w:hAnsi="Tahoma" w:cs="Tahoma"/>
+          <w:sz w:val="24"/>
+          <w:szCs w:val="24"/>
+        </w:rPr>
+        <w:t>12.- El videojuego deberá tener un botón para cada una de las siguientes direcciones relativas: Adelante, Derecha, Atrás, Izquierda, Arriba y Abajo.</w:t>
+      </w:r>
+    </w:p>
+    <w:p>
+      <w:pPr>
+        <w:jc w:val="both"/>
+        <w:rPr>
+          <w:rFonts w:ascii="Tahoma" w:hAnsi="Tahoma" w:cs="Tahoma"/>
+          <w:sz w:val="24"/>
+          <w:szCs w:val="24"/>
+        </w:rPr>
+      </w:pPr>
+      <w:r>
+        <w:rPr>
+          <w:rFonts w:ascii="Tahoma" w:hAnsi="Tahoma" w:cs="Tahoma"/>
+          <w:sz w:val="24"/>
+          <w:szCs w:val="24"/>
+        </w:rPr>
+        <w:t>13.- Habrá un botón que al mantener presionado y luego presionar alguno de los botones de dirección (arriba, abajo, adelante, derecha, izquierda o atrás) informará mediante palabras qué es lo que hay en esa dirección.</w:t>
+      </w:r>
+    </w:p>
+    <w:p>
+      <w:pPr>
+        <w:jc w:val="both"/>
+        <w:rPr>
+          <w:rFonts w:ascii="Tahoma" w:hAnsi="Tahoma" w:cs="Tahoma"/>
+          <w:sz w:val="24"/>
+          <w:szCs w:val="24"/>
+        </w:rPr>
+      </w:pPr>
+      <w:r>
+        <w:rPr>
+          <w:rFonts w:ascii="Tahoma" w:hAnsi="Tahoma" w:cs="Tahoma"/>
+          <w:sz w:val="24"/>
+          <w:szCs w:val="24"/>
+        </w:rPr>
+        <w:t>14.- Del mismo modo que para preguntar con palabras que hay en alguna dirección, habrá un botón llamado tocar, que al presionar y luego presionar alguno de los botones de dirección se emitirá un sonido característico de lo que haya en esa dirección.</w:t>
+      </w:r>
+    </w:p>
+    <w:p>
+      <w:pPr>
+        <w:jc w:val="both"/>
+        <w:rPr>
+          <w:rFonts w:ascii="Tahoma" w:hAnsi="Tahoma" w:cs="Tahoma"/>
+          <w:sz w:val="24"/>
+          <w:szCs w:val="24"/>
+        </w:rPr>
+      </w:pPr>
+      <w:r>
+        <w:rPr>
+          <w:rFonts w:ascii="Tahoma" w:hAnsi="Tahoma" w:cs="Tahoma"/>
+          <w:sz w:val="24"/>
+          <w:szCs w:val="24"/>
+        </w:rPr>
+        <w:t>15.- Habrá un sonido de pasos al avanzar, y sonidos de giro (diferentes entre ellos) para cuando el usuario gira en el laberinto en 90 grados, el sonido durará mientras dure la acción, es decir si presiona el botón de girar se escuchará el sonido de giro, una vez termine el usuario tendrá completa seguridad de que se ha ejecutado el giro deseado.</w:t>
+      </w:r>
+    </w:p>
+    <w:p>
+      <w:pPr>
+        <w:jc w:val="both"/>
+        <w:rPr>
+          <w:rFonts w:ascii="Tahoma" w:hAnsi="Tahoma" w:cs="Tahoma"/>
+          <w:sz w:val="24"/>
+          <w:szCs w:val="24"/>
+        </w:rPr>
+      </w:pPr>
+      <w:r>
+        <w:rPr>
+          <w:rFonts w:ascii="Tahoma" w:hAnsi="Tahoma" w:cs="Tahoma"/>
+          <w:sz w:val="24"/>
+          <w:szCs w:val="24"/>
+        </w:rPr>
+        <w:t xml:space="preserve">16.- Al comienzo de cada nivel el usuario deberá desplegar un bastón </w:t>
+      </w:r>
+      <w:proofErr w:type="spellStart"/>
+      <w:r>
+        <w:rPr>
+          <w:rFonts w:ascii="Tahoma" w:hAnsi="Tahoma" w:cs="Tahoma"/>
+          <w:sz w:val="24"/>
+          <w:szCs w:val="24"/>
+        </w:rPr>
+        <w:t>el</w:t>
+      </w:r>
+      <w:proofErr w:type="spellEnd"/>
+      <w:r>
+        <w:rPr>
+          <w:rFonts w:ascii="Tahoma" w:hAnsi="Tahoma" w:cs="Tahoma"/>
+          <w:sz w:val="24"/>
+          <w:szCs w:val="24"/>
+        </w:rPr>
+        <w:t xml:space="preserve"> con un botón destinado para ello. Al desplegarse se escuchará el sonido característico del despliegue de un bastón de invidentes.</w:t>
+      </w:r>
+    </w:p>
+    <w:p>
+      <w:pPr>
+        <w:jc w:val="both"/>
+        <w:rPr>
+          <w:rFonts w:ascii="Tahoma" w:hAnsi="Tahoma" w:cs="Tahoma"/>
+          <w:sz w:val="24"/>
+          <w:szCs w:val="24"/>
+        </w:rPr>
+      </w:pPr>
+      <w:r>
+        <w:rPr>
+          <w:rFonts w:ascii="Tahoma" w:hAnsi="Tahoma" w:cs="Tahoma"/>
+          <w:sz w:val="24"/>
+          <w:szCs w:val="24"/>
+        </w:rPr>
+        <w:t>17.- Si el usuario no ha desplegado el bastón al comienzo del nivel no podrá realizar ninguna otra acción, y si lo intenta el videojuego le informará que debe desplegar el bastón primero.</w:t>
+      </w:r>
+    </w:p>
+    <w:p>
+      <w:pPr>
+        <w:jc w:val="both"/>
+        <w:rPr>
+          <w:rFonts w:ascii="Tahoma" w:hAnsi="Tahoma" w:cs="Tahoma"/>
+          <w:sz w:val="24"/>
+          <w:szCs w:val="24"/>
+        </w:rPr>
+      </w:pPr>
+      <w:r>
+        <w:rPr>
+          <w:rFonts w:ascii="Tahoma" w:hAnsi="Tahoma" w:cs="Tahoma"/>
+          <w:sz w:val="24"/>
           <w:szCs w:val="24"/>
         </w:rPr>
         <w:lastRenderedPageBreak/>
-        <w:t>8.- Habrá un personaje llamado "</w:t>
+        <w:t>18.- Se utilizarán colores que generen alto contraste entre sí sin perder la estética del juego, por ejemplo el cofre del tesoro ser amarillo, en un fondo de un color oscuro. Esto es para que usuarios con ceguera parcial puedan identificar las imágenes, si desean jugar viendo la interfaz gráfica.</w:t>
+      </w:r>
+    </w:p>
+    <w:p>
+      <w:pPr>
+        <w:jc w:val="both"/>
+        <w:rPr>
+          <w:rFonts w:ascii="Tahoma" w:hAnsi="Tahoma" w:cs="Tahoma"/>
+          <w:sz w:val="24"/>
+          <w:szCs w:val="24"/>
+        </w:rPr>
+      </w:pPr>
+      <w:r>
+        <w:rPr>
+          <w:rFonts w:ascii="Tahoma" w:hAnsi="Tahoma" w:cs="Tahoma"/>
+          <w:sz w:val="24"/>
+          <w:szCs w:val="24"/>
+        </w:rPr>
+        <w:t>19.- Dentro</w:t>
+      </w:r>
+      <w:r>
+        <w:rPr>
+          <w:rFonts w:ascii="Tahoma" w:hAnsi="Tahoma" w:cs="Tahoma"/>
+          <w:sz w:val="24"/>
+          <w:szCs w:val="24"/>
+        </w:rPr>
+        <w:t xml:space="preserve"> del laberinto habrán objetos llamados acertijos. El usuario al tocarlos deberá recibir instrucciones para responder el acertijo (relativo a realizar una transformación geométrica del cubo mágico del personaje principal: rotación, traslación o reflexión). El usuario debe disponer de un botón para que le repitan la pregunta del acertijo.</w:t>
+      </w:r>
+    </w:p>
+    <w:p>
+      <w:pPr>
+        <w:jc w:val="both"/>
+        <w:rPr>
+          <w:rFonts w:ascii="Tahoma" w:hAnsi="Tahoma" w:cs="Tahoma"/>
+          <w:sz w:val="24"/>
+          <w:szCs w:val="24"/>
+        </w:rPr>
+      </w:pPr>
+      <w:r>
+        <w:rPr>
+          <w:rFonts w:ascii="Tahoma" w:hAnsi="Tahoma" w:cs="Tahoma"/>
+          <w:sz w:val="24"/>
+          <w:szCs w:val="24"/>
+        </w:rPr>
+        <w:t>20.- Al ingresar al menú principal se le informará al usuario de las opciones que tiene a disposición y qué presionar para seleccionarlas. Al seleccionar alguna se le informará cuál fue y se le pedirá una confirmación.</w:t>
+      </w:r>
+    </w:p>
+    <w:p>
+      <w:pPr>
+        <w:jc w:val="both"/>
+        <w:rPr>
+          <w:rFonts w:ascii="Tahoma" w:hAnsi="Tahoma" w:cs="Tahoma"/>
+          <w:sz w:val="24"/>
+          <w:szCs w:val="24"/>
+        </w:rPr>
+      </w:pPr>
+      <w:r>
+        <w:rPr>
+          <w:rFonts w:ascii="Tahoma" w:hAnsi="Tahoma" w:cs="Tahoma"/>
+          <w:sz w:val="24"/>
+          <w:szCs w:val="24"/>
+        </w:rPr>
+        <w:t>21.- Las preguntas de los acertijos serán de audio, es decir no habrá un objeto que represente en pantalla qué sucede con el cubo, esto para que no resulte en una ventaja el poder ver la interfaz gráfica.</w:t>
+      </w:r>
+    </w:p>
+    <w:p>
+      <w:pPr>
+        <w:jc w:val="both"/>
+        <w:rPr>
+          <w:rFonts w:ascii="Tahoma" w:hAnsi="Tahoma" w:cs="Tahoma"/>
+          <w:sz w:val="24"/>
+          <w:szCs w:val="24"/>
+        </w:rPr>
+      </w:pPr>
+      <w:r>
+        <w:rPr>
+          <w:rFonts w:ascii="Tahoma" w:hAnsi="Tahoma" w:cs="Tahoma"/>
+          <w:sz w:val="24"/>
+          <w:szCs w:val="24"/>
+        </w:rPr>
+        <w:t>22.- En el laberinto debe haber casillas que al pasar por ellas indiquen con un sonido si están por el camino correcto a la salida (se está acercando el jugador) o si está en el incorrecto (si se está alejando).</w:t>
+      </w:r>
+    </w:p>
+    <w:p>
+      <w:pPr>
+        <w:jc w:val="both"/>
+        <w:rPr>
+          <w:rFonts w:ascii="Tahoma" w:hAnsi="Tahoma" w:cs="Tahoma"/>
+          <w:sz w:val="24"/>
+          <w:szCs w:val="24"/>
+        </w:rPr>
+      </w:pPr>
+      <w:r>
+        <w:rPr>
+          <w:rFonts w:ascii="Tahoma" w:hAnsi="Tahoma" w:cs="Tahoma"/>
+          <w:sz w:val="24"/>
+          <w:szCs w:val="24"/>
+        </w:rPr>
+        <w:t>23.- El protagonista tendrá puntos de vida, estos se descontarán cada vez que se equivoca en un acertijo, o recibe daño al enfrentar monstruos. Al pisar una trampa se descontarán todos y al resolver un acertijo se ganará unos cuantos. Al perderlos todos se reiniciará el nivel actual, y al pasar al siguiente nivel se restablecerán en el máximo.</w:t>
+      </w:r>
+    </w:p>
+    <w:p>
+      <w:pPr>
+        <w:jc w:val="both"/>
+        <w:rPr>
+          <w:rFonts w:ascii="Tahoma" w:hAnsi="Tahoma" w:cs="Tahoma"/>
+          <w:sz w:val="24"/>
+          <w:szCs w:val="24"/>
+        </w:rPr>
+      </w:pPr>
+      <w:r>
+        <w:rPr>
+          <w:rFonts w:ascii="Tahoma" w:hAnsi="Tahoma" w:cs="Tahoma"/>
+          <w:sz w:val="24"/>
+          <w:szCs w:val="24"/>
+        </w:rPr>
+        <w:t>24.- El Personaje principal debe poseer un cubo mágico, y en cada cara de este cubo debe haber un elemento con un sonido característico (fuego, agua, tierra, viento, arcano y naturaleza). Cada cara tendrá asociada también una dirección (adelante, atrás, izquierda, derecha, arriba o abajo en acertijos, y norte, sur, este, oeste, arriba o abajo en el laberinto).</w:t>
+      </w:r>
+    </w:p>
+    <w:p>
+      <w:pPr>
+        <w:jc w:val="both"/>
+        <w:rPr>
+          <w:rFonts w:ascii="Tahoma" w:hAnsi="Tahoma" w:cs="Tahoma"/>
+          <w:sz w:val="24"/>
+          <w:szCs w:val="24"/>
+        </w:rPr>
+      </w:pPr>
+      <w:r>
+        <w:rPr>
+          <w:rFonts w:ascii="Tahoma" w:hAnsi="Tahoma" w:cs="Tahoma"/>
+          <w:sz w:val="24"/>
+          <w:szCs w:val="24"/>
+        </w:rPr>
+        <w:t>25.- Al encontrarse con alguna intersección de caminos</w:t>
+      </w:r>
+      <w:r>
+        <w:rPr>
+          <w:rFonts w:ascii="Tahoma" w:hAnsi="Tahoma" w:cs="Tahoma"/>
+          <w:sz w:val="24"/>
+          <w:szCs w:val="24"/>
+        </w:rPr>
+        <w:t>, el jugador debe escuchar l</w:t>
+      </w:r>
+      <w:r>
+        <w:rPr>
+          <w:rFonts w:ascii="Tahoma" w:hAnsi="Tahoma" w:cs="Tahoma"/>
+          <w:sz w:val="24"/>
+          <w:szCs w:val="24"/>
+        </w:rPr>
+        <w:t>o</w:t>
+      </w:r>
+      <w:r>
+        <w:rPr>
+          <w:rFonts w:ascii="Tahoma" w:hAnsi="Tahoma" w:cs="Tahoma"/>
+          <w:sz w:val="24"/>
+          <w:szCs w:val="24"/>
+        </w:rPr>
+        <w:t>s</w:t>
+      </w:r>
+      <w:r>
+        <w:rPr>
+          <w:rFonts w:ascii="Tahoma" w:hAnsi="Tahoma" w:cs="Tahoma"/>
+          <w:sz w:val="24"/>
+          <w:szCs w:val="24"/>
+        </w:rPr>
+        <w:t xml:space="preserve"> elementos del cubo hacia dónde hay camino</w:t>
+      </w:r>
+      <w:r>
+        <w:rPr>
+          <w:rFonts w:ascii="Tahoma" w:hAnsi="Tahoma" w:cs="Tahoma"/>
+          <w:sz w:val="24"/>
+          <w:szCs w:val="24"/>
+        </w:rPr>
+        <w:t>, los cuáles están asociados con alguna</w:t>
+      </w:r>
+      <w:r>
+        <w:rPr>
+          <w:rFonts w:ascii="Tahoma" w:hAnsi="Tahoma" w:cs="Tahoma"/>
+          <w:sz w:val="24"/>
+          <w:szCs w:val="24"/>
+        </w:rPr>
+        <w:t xml:space="preserve"> dirección (por</w:t>
+      </w:r>
+      <w:r>
+        <w:rPr>
+          <w:rFonts w:ascii="Tahoma" w:hAnsi="Tahoma" w:cs="Tahoma"/>
+          <w:sz w:val="24"/>
+          <w:szCs w:val="24"/>
+        </w:rPr>
+        <w:t xml:space="preserve"> ejemplo si hay camino al sur se escuchará fuego). Los sonidos se escucharán secuencialmente.</w:t>
+      </w:r>
+    </w:p>
+    <w:p>
+      <w:pPr>
+        <w:jc w:val="both"/>
+        <w:rPr>
+          <w:rFonts w:ascii="Tahoma" w:hAnsi="Tahoma" w:cs="Tahoma"/>
+          <w:sz w:val="24"/>
+          <w:szCs w:val="24"/>
+        </w:rPr>
+      </w:pPr>
+      <w:r>
+        <w:rPr>
+          <w:rFonts w:ascii="Tahoma" w:hAnsi="Tahoma" w:cs="Tahoma"/>
+          <w:sz w:val="24"/>
+          <w:szCs w:val="24"/>
+        </w:rPr>
+        <w:t>26.- El usuario dispondrá de un botón para preguntar sobre las caras del cubo y qué dirección representan en su actividad actual (si es adelante, atrás, arriba, abajo, izquierda o derecha, ó Norte, Sur, arriba, abajo, Este u Oeste). El botón le dirá auditivamente las correspondencias.</w:t>
+      </w:r>
+    </w:p>
+    <w:p>
+      <w:pPr>
+        <w:jc w:val="both"/>
+        <w:rPr>
+          <w:rFonts w:ascii="Tahoma" w:hAnsi="Tahoma" w:cs="Tahoma"/>
+          <w:sz w:val="24"/>
+          <w:szCs w:val="24"/>
+        </w:rPr>
+      </w:pPr>
+      <w:r>
+        <w:rPr>
+          <w:rFonts w:ascii="Tahoma" w:hAnsi="Tahoma" w:cs="Tahoma"/>
+          <w:sz w:val="24"/>
+          <w:szCs w:val="24"/>
+        </w:rPr>
+        <w:lastRenderedPageBreak/>
+        <w:t>27.- La trama del videojuego debe tener contenido entendible y aceptable para niños de la edad que es el software.</w:t>
+      </w:r>
+    </w:p>
+    <w:p>
+      <w:pPr>
+        <w:jc w:val="both"/>
+        <w:rPr>
+          <w:rFonts w:ascii="Tahoma" w:hAnsi="Tahoma" w:cs="Tahoma"/>
+          <w:sz w:val="24"/>
+          <w:szCs w:val="24"/>
+        </w:rPr>
+      </w:pPr>
+      <w:r>
+        <w:rPr>
+          <w:rFonts w:ascii="Tahoma" w:hAnsi="Tahoma" w:cs="Tahoma"/>
+          <w:sz w:val="24"/>
+          <w:szCs w:val="24"/>
+        </w:rPr>
+        <w:t xml:space="preserve">28.- Cuando el usuario se encuentre a dos casillas de distancia de una trampa, una puerta o un monstruo escuchará un sonido característico y vibración como </w:t>
       </w:r>
       <w:proofErr w:type="spellStart"/>
       <w:r>
         <w:rPr>
           <w:rFonts w:ascii="Tahoma" w:hAnsi="Tahoma" w:cs="Tahoma"/>
-          <w:szCs w:val="24"/>
-        </w:rPr>
-        <w:t>Grommy</w:t>
+          <w:sz w:val="24"/>
+          <w:szCs w:val="24"/>
+        </w:rPr>
+        <w:t>feedback</w:t>
       </w:r>
       <w:proofErr w:type="spellEnd"/>
       <w:r>
         <w:rPr>
           <w:rFonts w:ascii="Tahoma" w:hAnsi="Tahoma" w:cs="Tahoma"/>
-          <w:szCs w:val="24"/>
-        </w:rPr>
-        <w:t>", el cuál será un libro mágico encargado de dar las instrucciones al protagonista (para que estas instrucciones no se sientan ajenas</w:t>
-      </w:r>
-      <w:r>
-        <w:rPr>
-          <w:rFonts w:ascii="Tahoma" w:hAnsi="Tahoma" w:cs="Tahoma"/>
-          <w:szCs w:val="24"/>
-        </w:rPr>
-        <w:t xml:space="preserve"> al videojuego</w:t>
-      </w:r>
-      <w:r>
-        <w:rPr>
-          <w:rFonts w:ascii="Tahoma" w:hAnsi="Tahoma" w:cs="Tahoma"/>
-          <w:szCs w:val="24"/>
-        </w:rPr>
-        <w:t>). Utilizará términos relativos a la magia e historia para dar sus instrucciones.</w:t>
-      </w:r>
-    </w:p>
-    <w:p>
-      <w:pPr>
-        <w:jc w:val="both"/>
-        <w:rPr>
-          <w:rFonts w:ascii="Tahoma" w:hAnsi="Tahoma" w:cs="Tahoma"/>
-          <w:szCs w:val="24"/>
-        </w:rPr>
-      </w:pPr>
-      <w:r>
-        <w:rPr>
-          <w:rFonts w:ascii="Tahoma" w:hAnsi="Tahoma" w:cs="Tahoma"/>
-          <w:szCs w:val="24"/>
-        </w:rPr>
-        <w:t>9.- Para cada acción del videojuego se usará un sonido distinto, es decir, por ejemplo la acción de victoria tendrá un sonido característico. Esto aplica para las interacciones y elementos de ambiente del videojuego.</w:t>
-      </w:r>
-    </w:p>
-    <w:p>
-      <w:pPr>
-        <w:jc w:val="both"/>
-        <w:rPr>
-          <w:rFonts w:ascii="Tahoma" w:hAnsi="Tahoma" w:cs="Tahoma"/>
-          <w:szCs w:val="24"/>
-        </w:rPr>
-      </w:pPr>
-      <w:r>
-        <w:rPr>
-          <w:rFonts w:ascii="Tahoma" w:hAnsi="Tahoma" w:cs="Tahoma"/>
-          <w:szCs w:val="24"/>
-        </w:rPr>
-        <w:t xml:space="preserve">10.- </w:t>
-      </w:r>
-      <w:r>
-        <w:rPr>
-          <w:rFonts w:ascii="Tahoma" w:hAnsi="Tahoma" w:cs="Tahoma"/>
-          <w:szCs w:val="24"/>
-        </w:rPr>
-        <w:t xml:space="preserve">Todas las instrucciones, acciones e interacciones relativas al videojuego deben tener </w:t>
+          <w:sz w:val="24"/>
+          <w:szCs w:val="24"/>
+        </w:rPr>
+        <w:t>, para que esté informado de su entorno (y no tener que preguntar constantemente qué objetos tiene a su alrededor).</w:t>
+      </w:r>
+    </w:p>
+    <w:p>
+      <w:pPr>
+        <w:jc w:val="both"/>
+        <w:rPr>
+          <w:rFonts w:ascii="Tahoma" w:hAnsi="Tahoma" w:cs="Tahoma"/>
+          <w:sz w:val="24"/>
+          <w:szCs w:val="24"/>
+        </w:rPr>
+      </w:pPr>
+      <w:r>
+        <w:rPr>
+          <w:rFonts w:ascii="Tahoma" w:hAnsi="Tahoma" w:cs="Tahoma"/>
+          <w:sz w:val="24"/>
+          <w:szCs w:val="24"/>
+        </w:rPr>
+        <w:t xml:space="preserve">29.- Se creará una actividad relativa al plano cartesiano como actividad final de traslación (en el último nivel de traslación). En esta actividad se le explicará al usuario cómo se utiliza el plano cartesiano, en caso de que no lo recuerde/conozca, y tendrá </w:t>
       </w:r>
       <w:proofErr w:type="spellStart"/>
       <w:r>
         <w:rPr>
           <w:rFonts w:ascii="Tahoma" w:hAnsi="Tahoma" w:cs="Tahoma"/>
+          <w:sz w:val="24"/>
           <w:szCs w:val="24"/>
         </w:rPr>
         <w:t>feedback</w:t>
@@ -14458,739 +14669,1007 @@
       <w:r>
         <w:rPr>
           <w:rFonts w:ascii="Tahoma" w:hAnsi="Tahoma" w:cs="Tahoma"/>
-          <w:szCs w:val="24"/>
-        </w:rPr>
-        <w:t xml:space="preserve"> auditivo adecuado. Esto hace posible a una persona jugar al videojuego sin necesidad de ver lo que sucede en la pantalla (Caso de ceguera total).</w:t>
-      </w:r>
-    </w:p>
-    <w:p>
-      <w:pPr>
-        <w:jc w:val="both"/>
-        <w:rPr>
-          <w:rFonts w:ascii="Tahoma" w:hAnsi="Tahoma" w:cs="Tahoma"/>
-          <w:szCs w:val="24"/>
-        </w:rPr>
-      </w:pPr>
-      <w:r>
-        <w:rPr>
-          <w:rFonts w:ascii="Tahoma" w:hAnsi="Tahoma" w:cs="Tahoma"/>
-          <w:szCs w:val="24"/>
-        </w:rPr>
-        <w:t>11.- Existirá un botón que informará hacia dónde apunta el protagonista en el laberinto (es decir hacia dónde irá si presiona el botón de avanzar). Las direcciones posibles serán Norte, Este, Oeste y Sur.</w:t>
-      </w:r>
-    </w:p>
-    <w:p>
-      <w:pPr>
-        <w:jc w:val="both"/>
-        <w:rPr>
-          <w:rFonts w:ascii="Tahoma" w:hAnsi="Tahoma" w:cs="Tahoma"/>
-          <w:szCs w:val="24"/>
-        </w:rPr>
-      </w:pPr>
-      <w:r>
-        <w:rPr>
-          <w:rFonts w:ascii="Tahoma" w:hAnsi="Tahoma" w:cs="Tahoma"/>
-          <w:szCs w:val="24"/>
-        </w:rPr>
-        <w:t>12.- El videojuego deberá tener un botón para cada una de las siguientes direcciones relativas: Adelante, Derecha, Atrás, Izquierda, Arriba y Abajo.</w:t>
-      </w:r>
-    </w:p>
-    <w:p>
-      <w:pPr>
-        <w:jc w:val="both"/>
-        <w:rPr>
-          <w:rFonts w:ascii="Tahoma" w:hAnsi="Tahoma" w:cs="Tahoma"/>
-          <w:szCs w:val="24"/>
-        </w:rPr>
-      </w:pPr>
-      <w:r>
-        <w:rPr>
-          <w:rFonts w:ascii="Tahoma" w:hAnsi="Tahoma" w:cs="Tahoma"/>
-          <w:szCs w:val="24"/>
-        </w:rPr>
-        <w:t>13.- Habrá un botón que al mantener presionado y luego presionar alguno de los botones de dirección (arriba, abajo, adelante, derecha, izquierda o atrás) informará mediante palabras qué es lo que hay en esa dirección.</w:t>
-      </w:r>
-    </w:p>
-    <w:p>
-      <w:pPr>
-        <w:jc w:val="both"/>
-        <w:rPr>
-          <w:rFonts w:ascii="Tahoma" w:hAnsi="Tahoma" w:cs="Tahoma"/>
-          <w:szCs w:val="24"/>
-        </w:rPr>
-      </w:pPr>
-      <w:r>
-        <w:rPr>
-          <w:rFonts w:ascii="Tahoma" w:hAnsi="Tahoma" w:cs="Tahoma"/>
-          <w:szCs w:val="24"/>
-        </w:rPr>
-        <w:t>14.- Del mismo modo que para preguntar con palabras que hay en alguna dirección, habrá un botón llamado tocar, que al presionar y luego presionar alguno de los botones de dirección se emitirá un sonido característico de lo que haya en esa dirección.</w:t>
-      </w:r>
-    </w:p>
-    <w:p>
-      <w:pPr>
-        <w:jc w:val="both"/>
-        <w:rPr>
-          <w:rFonts w:ascii="Tahoma" w:hAnsi="Tahoma" w:cs="Tahoma"/>
-          <w:szCs w:val="24"/>
-        </w:rPr>
-      </w:pPr>
-      <w:r>
-        <w:rPr>
-          <w:rFonts w:ascii="Tahoma" w:hAnsi="Tahoma" w:cs="Tahoma"/>
-          <w:szCs w:val="24"/>
-        </w:rPr>
-        <w:t>15.- Habrá un sonido de pasos al avanzar, y sonidos de giro (diferentes entre ellos) para cuando el usuario gira en el laberinto en 90 grados, el sonido durará mientras dure la acción, es decir si presiona el botón de girar se escuchará el sonido de giro, una vez termine el usuario tendrá completa seguridad de que se ha ejecutado el giro deseado.</w:t>
-      </w:r>
-    </w:p>
-    <w:p>
-      <w:pPr>
-        <w:jc w:val="both"/>
-        <w:rPr>
-          <w:rFonts w:ascii="Tahoma" w:hAnsi="Tahoma" w:cs="Tahoma"/>
-          <w:szCs w:val="24"/>
-        </w:rPr>
-      </w:pPr>
-      <w:r>
-        <w:rPr>
-          <w:rFonts w:ascii="Tahoma" w:hAnsi="Tahoma" w:cs="Tahoma"/>
-          <w:szCs w:val="24"/>
-        </w:rPr>
-        <w:t xml:space="preserve">16.- Al comienzo de cada nivel el usuario deberá desplegar un bastón </w:t>
+          <w:sz w:val="24"/>
+          <w:szCs w:val="24"/>
+        </w:rPr>
+        <w:t xml:space="preserve"> auditivo como todo el resto del videojuego.</w:t>
+      </w:r>
+    </w:p>
+    <w:p>
+      <w:pPr>
+        <w:jc w:val="both"/>
+        <w:rPr>
+          <w:rFonts w:ascii="Tahoma" w:hAnsi="Tahoma" w:cs="Tahoma"/>
+          <w:sz w:val="24"/>
+          <w:szCs w:val="24"/>
+        </w:rPr>
+      </w:pPr>
+      <w:r>
+        <w:rPr>
+          <w:rFonts w:ascii="Tahoma" w:hAnsi="Tahoma" w:cs="Tahoma"/>
+          <w:sz w:val="24"/>
+          <w:szCs w:val="24"/>
+        </w:rPr>
+        <w:t xml:space="preserve">30.- Al comenzar cada nivel se guardará el estado actual del jugador. Así si cierra el juego o se cierra por alguna razón fuera de las </w:t>
+      </w:r>
+      <w:r>
+        <w:rPr>
+          <w:rFonts w:ascii="Tahoma" w:hAnsi="Tahoma" w:cs="Tahoma"/>
+          <w:sz w:val="24"/>
+          <w:szCs w:val="24"/>
+        </w:rPr>
+        <w:t>manos</w:t>
+      </w:r>
+      <w:r>
+        <w:rPr>
+          <w:rFonts w:ascii="Tahoma" w:hAnsi="Tahoma" w:cs="Tahoma"/>
+          <w:sz w:val="24"/>
+          <w:szCs w:val="24"/>
+        </w:rPr>
+        <w:t xml:space="preserve"> del usuario o el videojuego, el usuario podrá continuar su progreso utilizando la opción "Juego anterior" desde el menú principal.</w:t>
+      </w:r>
+    </w:p>
+    <w:p>
+      <w:pPr>
+        <w:jc w:val="both"/>
+        <w:rPr>
+          <w:rFonts w:ascii="Tahoma" w:hAnsi="Tahoma" w:cs="Tahoma"/>
+          <w:sz w:val="24"/>
+          <w:szCs w:val="24"/>
+        </w:rPr>
+      </w:pPr>
+      <w:r>
+        <w:rPr>
+          <w:rFonts w:ascii="Tahoma" w:hAnsi="Tahoma" w:cs="Tahoma"/>
+          <w:sz w:val="24"/>
+          <w:szCs w:val="24"/>
+        </w:rPr>
+        <w:t>31.- Se realizarán evaluaciones de usabilidad del videojuego y una evaluación de impacto para evaluar si el juego cumple con su objetivo de ser usable por usuarios con ceguera total o parcial. Las evaluaciones serán: Cuestionario de usuario final, Pauta de evaluación heurística, Entrevistas y Evaluación de Impacto.</w:t>
+      </w:r>
+    </w:p>
+    <w:p>
+      <w:pPr>
+        <w:jc w:val="both"/>
+        <w:rPr>
+          <w:rFonts w:ascii="Tahoma" w:hAnsi="Tahoma" w:cs="Tahoma"/>
+          <w:sz w:val="24"/>
+          <w:szCs w:val="24"/>
+        </w:rPr>
+      </w:pPr>
+      <w:r>
+        <w:rPr>
+          <w:rFonts w:ascii="Tahoma" w:hAnsi="Tahoma" w:cs="Tahoma"/>
+          <w:sz w:val="24"/>
+          <w:szCs w:val="24"/>
+        </w:rPr>
+        <w:t xml:space="preserve">32.- El videojuego será desarrollado utilizando el software </w:t>
       </w:r>
       <w:proofErr w:type="spellStart"/>
       <w:r>
         <w:rPr>
           <w:rFonts w:ascii="Tahoma" w:hAnsi="Tahoma" w:cs="Tahoma"/>
-          <w:szCs w:val="24"/>
-        </w:rPr>
-        <w:t>el</w:t>
+          <w:sz w:val="24"/>
+          <w:szCs w:val="24"/>
+        </w:rPr>
+        <w:t>Unity</w:t>
       </w:r>
       <w:proofErr w:type="spellEnd"/>
       <w:r>
         <w:rPr>
           <w:rFonts w:ascii="Tahoma" w:hAnsi="Tahoma" w:cs="Tahoma"/>
-          <w:szCs w:val="24"/>
-        </w:rPr>
-        <w:t xml:space="preserve"> con un botón destinado para ello. Al desplegarse se escuchará el sonido característico del despliegue de un bastón de invidentes.</w:t>
-      </w:r>
-    </w:p>
-    <w:p>
-      <w:pPr>
-        <w:jc w:val="both"/>
-        <w:rPr>
-          <w:rFonts w:ascii="Tahoma" w:hAnsi="Tahoma" w:cs="Tahoma"/>
-          <w:szCs w:val="24"/>
-        </w:rPr>
-      </w:pPr>
-      <w:r>
-        <w:rPr>
-          <w:rFonts w:ascii="Tahoma" w:hAnsi="Tahoma" w:cs="Tahoma"/>
-          <w:szCs w:val="24"/>
-        </w:rPr>
-        <w:t>17.- Si el usuario no ha desplegado el bastón al comienzo del nivel no podrá realizar ninguna otra acción, y si lo intenta el videojuego le informará que debe desplegar el bastón primero.</w:t>
-      </w:r>
-    </w:p>
-    <w:p>
-      <w:pPr>
-        <w:jc w:val="both"/>
-        <w:rPr>
-          <w:rFonts w:ascii="Tahoma" w:hAnsi="Tahoma" w:cs="Tahoma"/>
-          <w:szCs w:val="24"/>
-        </w:rPr>
-      </w:pPr>
-      <w:r>
-        <w:rPr>
-          <w:rFonts w:ascii="Tahoma" w:hAnsi="Tahoma" w:cs="Tahoma"/>
-          <w:szCs w:val="24"/>
-        </w:rPr>
-        <w:t>18.- Se utilizarán colores que generen alto contraste entre sí sin perder la estética del juego, por ejemplo el cofre del tesoro ser amarillo, en un fondo de un color oscuro. Esto es para que usuarios con ceguera parcial puedan identificar las imágenes, si desean jugar viendo la interfaz gráfica.</w:t>
-      </w:r>
-    </w:p>
-    <w:p>
-      <w:pPr>
-        <w:jc w:val="both"/>
-        <w:rPr>
-          <w:rFonts w:ascii="Tahoma" w:hAnsi="Tahoma" w:cs="Tahoma"/>
-          <w:szCs w:val="24"/>
-        </w:rPr>
-      </w:pPr>
-      <w:r>
-        <w:rPr>
-          <w:rFonts w:ascii="Tahoma" w:hAnsi="Tahoma" w:cs="Tahoma"/>
+          <w:sz w:val="24"/>
+          <w:szCs w:val="24"/>
+        </w:rPr>
+        <w:t xml:space="preserve"> en su versión </w:t>
+      </w:r>
+      <w:r>
+        <w:rPr>
+          <w:rFonts w:ascii="Tahoma" w:hAnsi="Tahoma" w:cs="Tahoma"/>
+          <w:sz w:val="24"/>
+          <w:szCs w:val="24"/>
+        </w:rPr>
+        <w:t>5.1.2f1.</w:t>
+      </w:r>
+    </w:p>
+    <w:p>
+      <w:pPr>
+        <w:jc w:val="both"/>
+        <w:rPr>
+          <w:rFonts w:ascii="Tahoma" w:hAnsi="Tahoma" w:cs="Tahoma"/>
+          <w:sz w:val="24"/>
+          <w:szCs w:val="24"/>
+        </w:rPr>
+      </w:pPr>
+      <w:r>
+        <w:rPr>
+          <w:rFonts w:ascii="Tahoma" w:hAnsi="Tahoma" w:cs="Tahoma"/>
+          <w:sz w:val="24"/>
+          <w:szCs w:val="24"/>
+        </w:rPr>
+        <w:t>33.- Se utilizará Un control de Xbox360 como interfaz de entrada para el videojuego.</w:t>
+      </w:r>
+    </w:p>
+    <w:p>
+      <w:pPr>
+        <w:jc w:val="both"/>
+        <w:rPr>
+          <w:rFonts w:ascii="Tahoma" w:hAnsi="Tahoma" w:cs="Tahoma"/>
+          <w:sz w:val="24"/>
+          <w:szCs w:val="24"/>
+        </w:rPr>
+      </w:pPr>
+      <w:r>
+        <w:rPr>
+          <w:rFonts w:ascii="Tahoma" w:hAnsi="Tahoma" w:cs="Tahoma"/>
+          <w:sz w:val="24"/>
+          <w:szCs w:val="24"/>
+        </w:rPr>
+        <w:t>34.- Se utilizará audio, la pantalla y el control como interfaz de salida del juego (se incluye el control por la vibración).</w:t>
+      </w:r>
+    </w:p>
+    <w:p>
+      <w:pPr>
+        <w:jc w:val="both"/>
+        <w:rPr>
+          <w:rFonts w:ascii="Tahoma" w:hAnsi="Tahoma" w:cs="Tahoma"/>
+          <w:sz w:val="24"/>
+          <w:szCs w:val="24"/>
+        </w:rPr>
+      </w:pPr>
+      <w:r>
+        <w:rPr>
+          <w:rFonts w:ascii="Tahoma" w:hAnsi="Tahoma" w:cs="Tahoma"/>
+          <w:sz w:val="24"/>
+          <w:szCs w:val="24"/>
+        </w:rPr>
+        <w:t>35.- Se deben realizar pruebas con usuarios finales del software.</w:t>
+      </w:r>
+    </w:p>
+    <w:p>
+      <w:pPr>
+        <w:jc w:val="both"/>
+        <w:rPr>
+          <w:rFonts w:ascii="Tahoma" w:hAnsi="Tahoma" w:cs="Tahoma"/>
+          <w:sz w:val="24"/>
+          <w:szCs w:val="24"/>
+        </w:rPr>
+      </w:pPr>
+      <w:r>
+        <w:rPr>
+          <w:rFonts w:ascii="Tahoma" w:hAnsi="Tahoma" w:cs="Tahoma"/>
+          <w:sz w:val="24"/>
+          <w:szCs w:val="24"/>
+        </w:rPr>
+        <w:t xml:space="preserve">36.- Debe haber música ambiental, de modo que el usuario sepa que el juego está bien (no s </w:t>
+      </w:r>
+      <w:proofErr w:type="spellStart"/>
+      <w:r>
+        <w:rPr>
+          <w:rFonts w:ascii="Tahoma" w:hAnsi="Tahoma" w:cs="Tahoma"/>
+          <w:sz w:val="24"/>
+          <w:szCs w:val="24"/>
+        </w:rPr>
+        <w:t>eha</w:t>
+      </w:r>
+      <w:proofErr w:type="spellEnd"/>
+      <w:r>
+        <w:rPr>
+          <w:rFonts w:ascii="Tahoma" w:hAnsi="Tahoma" w:cs="Tahoma"/>
+          <w:sz w:val="24"/>
+          <w:szCs w:val="24"/>
+        </w:rPr>
+        <w:t xml:space="preserve"> detenido).</w:t>
+      </w:r>
+    </w:p>
+    <w:p>
+      <w:pPr>
+        <w:jc w:val="both"/>
+        <w:rPr>
+          <w:rFonts w:ascii="Tahoma" w:hAnsi="Tahoma" w:cs="Tahoma"/>
+          <w:sz w:val="24"/>
+          <w:szCs w:val="24"/>
+        </w:rPr>
+      </w:pPr>
+      <w:r>
+        <w:rPr>
+          <w:rFonts w:ascii="Tahoma" w:hAnsi="Tahoma" w:cs="Tahoma"/>
+          <w:sz w:val="24"/>
+          <w:szCs w:val="24"/>
+        </w:rPr>
+        <w:t>37.- En las intersecciones y cercanía  a objetos se debe utilizar audio espacial (perceptible con audífonos) para producir una mejor inmersión, el efecto de que un objeto está en un lugar determinado. Si se escucha sólo a la derecha, está a la derecha; si se escucha sólo a la izquierda, está a la izquierda; y si se escucha en ambos a la vez estará al frente.</w:t>
+      </w:r>
+    </w:p>
+    <w:p>
+      <w:pPr>
+        <w:jc w:val="both"/>
+        <w:rPr>
+          <w:rFonts w:ascii="Tahoma" w:hAnsi="Tahoma" w:cs="Tahoma"/>
+          <w:sz w:val="24"/>
+          <w:szCs w:val="24"/>
+        </w:rPr>
+      </w:pPr>
+      <w:r>
+        <w:rPr>
+          <w:rFonts w:ascii="Tahoma" w:hAnsi="Tahoma" w:cs="Tahoma"/>
+          <w:sz w:val="24"/>
+          <w:szCs w:val="24"/>
+        </w:rPr>
+        <w:t>38.- La dificultad de los acertijos debe ser creciente.</w:t>
+      </w:r>
+    </w:p>
+    <w:p>
+      <w:pPr>
+        <w:jc w:val="both"/>
+        <w:rPr>
+          <w:rFonts w:ascii="Tahoma" w:hAnsi="Tahoma" w:cs="Tahoma"/>
+          <w:sz w:val="24"/>
+          <w:szCs w:val="24"/>
+        </w:rPr>
+      </w:pPr>
+      <w:r>
+        <w:rPr>
+          <w:rFonts w:ascii="Tahoma" w:hAnsi="Tahoma" w:cs="Tahoma"/>
+          <w:sz w:val="24"/>
           <w:szCs w:val="24"/>
         </w:rPr>
         <w:lastRenderedPageBreak/>
-        <w:t>19.- Dentro</w:t>
-      </w:r>
-      <w:r>
-        <w:rPr>
-          <w:rFonts w:ascii="Tahoma" w:hAnsi="Tahoma" w:cs="Tahoma"/>
-          <w:szCs w:val="24"/>
-        </w:rPr>
-        <w:t xml:space="preserve"> del laberinto habrán objetos llamados acertijos. El usuario al tocarlos deberá recibir instrucciones para responder el acertijo (relativo a realizar una transformación geométrica del cubo mágico del personaje principal: rotación, traslación o reflexión). El usuario debe disponer de un botón para que le repitan la pregunta del acertijo.</w:t>
-      </w:r>
-    </w:p>
-    <w:p>
-      <w:pPr>
-        <w:jc w:val="both"/>
-        <w:rPr>
-          <w:rFonts w:ascii="Tahoma" w:hAnsi="Tahoma" w:cs="Tahoma"/>
-          <w:szCs w:val="24"/>
-        </w:rPr>
-      </w:pPr>
-      <w:r>
-        <w:rPr>
-          <w:rFonts w:ascii="Tahoma" w:hAnsi="Tahoma" w:cs="Tahoma"/>
-          <w:szCs w:val="24"/>
-        </w:rPr>
-        <w:t>20.- Al ingresar al menú principal se le informará al usuario de las opciones que tiene a disposición y qué presionar para seleccionarlas. Al seleccionar alguna se le informará cuál fue y se le pedirá una confirmación.</w:t>
-      </w:r>
-    </w:p>
-    <w:p>
-      <w:pPr>
-        <w:jc w:val="both"/>
-        <w:rPr>
-          <w:rFonts w:ascii="Tahoma" w:hAnsi="Tahoma" w:cs="Tahoma"/>
-          <w:szCs w:val="24"/>
-        </w:rPr>
-      </w:pPr>
-      <w:r>
-        <w:rPr>
-          <w:rFonts w:ascii="Tahoma" w:hAnsi="Tahoma" w:cs="Tahoma"/>
-          <w:szCs w:val="24"/>
-        </w:rPr>
-        <w:t>21.- Las preguntas de los acertijos serán de audio, es decir no habrá un objeto que represente en pantalla qué sucede con el cubo, esto para que no resulte en una ventaja el poder ver la interfaz gráfica.</w:t>
-      </w:r>
-    </w:p>
-    <w:p>
-      <w:pPr>
-        <w:jc w:val="both"/>
-        <w:rPr>
-          <w:rFonts w:ascii="Tahoma" w:hAnsi="Tahoma" w:cs="Tahoma"/>
-          <w:szCs w:val="24"/>
-        </w:rPr>
-      </w:pPr>
-      <w:r>
-        <w:rPr>
-          <w:rFonts w:ascii="Tahoma" w:hAnsi="Tahoma" w:cs="Tahoma"/>
-          <w:szCs w:val="24"/>
-        </w:rPr>
-        <w:t>22.- En el laberinto debe haber casillas que al pasar por ellas indiquen con un sonido si están por el camino correcto a la salida (se está acercando el jugador) o si está en el incorrecto (si se está alejando).</w:t>
-      </w:r>
-    </w:p>
-    <w:p>
-      <w:pPr>
-        <w:jc w:val="both"/>
-        <w:rPr>
-          <w:rFonts w:ascii="Tahoma" w:hAnsi="Tahoma" w:cs="Tahoma"/>
-          <w:szCs w:val="24"/>
-        </w:rPr>
-      </w:pPr>
-      <w:r>
-        <w:rPr>
-          <w:rFonts w:ascii="Tahoma" w:hAnsi="Tahoma" w:cs="Tahoma"/>
-          <w:szCs w:val="24"/>
-        </w:rPr>
-        <w:t>23.- El protagonista tendrá puntos de vida, estos se descontarán cada vez que se equivoca en un acertijo, o recibe daño al enfrentar monstruos. Al pisar una trampa se descontarán todos y al resolver un acertijo se ganará unos cuantos. Al perderlos todos se reiniciará el nivel actual, y al pasar al siguiente nivel se restablecerán en el máximo.</w:t>
-      </w:r>
-    </w:p>
-    <w:p>
-      <w:pPr>
-        <w:jc w:val="both"/>
-        <w:rPr>
-          <w:rFonts w:ascii="Tahoma" w:hAnsi="Tahoma" w:cs="Tahoma"/>
-          <w:szCs w:val="24"/>
-        </w:rPr>
-      </w:pPr>
-      <w:r>
-        <w:rPr>
-          <w:rFonts w:ascii="Tahoma" w:hAnsi="Tahoma" w:cs="Tahoma"/>
-          <w:szCs w:val="24"/>
-        </w:rPr>
-        <w:t>24.- El Personaje principal debe poseer un cubo mágico, y en cada cara de este cubo debe haber un elemento con un sonido característico (fuego, agua, tierra, viento, arcano y naturaleza). Cada cara tendrá asociada también una dirección (adelante, atrás, izquierda, derecha, arriba o abajo en acertijos, y norte, sur, este, oeste, arriba o abajo en el laberinto).</w:t>
-      </w:r>
-    </w:p>
-    <w:p>
-      <w:pPr>
-        <w:jc w:val="both"/>
-        <w:rPr>
-          <w:rFonts w:ascii="Tahoma" w:hAnsi="Tahoma" w:cs="Tahoma"/>
-          <w:szCs w:val="24"/>
-        </w:rPr>
-      </w:pPr>
-      <w:r>
-        <w:rPr>
-          <w:rFonts w:ascii="Tahoma" w:hAnsi="Tahoma" w:cs="Tahoma"/>
-          <w:szCs w:val="24"/>
-        </w:rPr>
-        <w:t>25.- Al encontrarse con alguna intersección de caminos</w:t>
-      </w:r>
-      <w:r>
-        <w:rPr>
-          <w:rFonts w:ascii="Tahoma" w:hAnsi="Tahoma" w:cs="Tahoma"/>
-          <w:szCs w:val="24"/>
-        </w:rPr>
-        <w:t>, el jugador debe escuchar l</w:t>
-      </w:r>
-      <w:r>
-        <w:rPr>
-          <w:rFonts w:ascii="Tahoma" w:hAnsi="Tahoma" w:cs="Tahoma"/>
-          <w:szCs w:val="24"/>
-        </w:rPr>
-        <w:t>o</w:t>
-      </w:r>
-      <w:r>
-        <w:rPr>
-          <w:rFonts w:ascii="Tahoma" w:hAnsi="Tahoma" w:cs="Tahoma"/>
-          <w:szCs w:val="24"/>
-        </w:rPr>
-        <w:t>s</w:t>
-      </w:r>
-      <w:r>
-        <w:rPr>
-          <w:rFonts w:ascii="Tahoma" w:hAnsi="Tahoma" w:cs="Tahoma"/>
-          <w:szCs w:val="24"/>
-        </w:rPr>
-        <w:t xml:space="preserve"> elementos del cubo hacia dónde hay camino</w:t>
-      </w:r>
-      <w:r>
-        <w:rPr>
-          <w:rFonts w:ascii="Tahoma" w:hAnsi="Tahoma" w:cs="Tahoma"/>
-          <w:szCs w:val="24"/>
-        </w:rPr>
-        <w:t>, los cuáles están asociados con alguna</w:t>
-      </w:r>
-      <w:r>
-        <w:rPr>
-          <w:rFonts w:ascii="Tahoma" w:hAnsi="Tahoma" w:cs="Tahoma"/>
-          <w:szCs w:val="24"/>
-        </w:rPr>
-        <w:t xml:space="preserve"> dirección (por</w:t>
-      </w:r>
-      <w:r>
-        <w:rPr>
-          <w:rFonts w:ascii="Tahoma" w:hAnsi="Tahoma" w:cs="Tahoma"/>
-          <w:szCs w:val="24"/>
-        </w:rPr>
-        <w:t xml:space="preserve"> ejemplo si hay camino al sur se escuchará fuego). Los sonidos se escucharán secuencialmente.</w:t>
-      </w:r>
-    </w:p>
-    <w:p>
-      <w:pPr>
-        <w:jc w:val="both"/>
-        <w:rPr>
-          <w:rFonts w:ascii="Tahoma" w:hAnsi="Tahoma" w:cs="Tahoma"/>
-          <w:szCs w:val="24"/>
-        </w:rPr>
-      </w:pPr>
-      <w:r>
-        <w:rPr>
-          <w:rFonts w:ascii="Tahoma" w:hAnsi="Tahoma" w:cs="Tahoma"/>
-          <w:szCs w:val="24"/>
-        </w:rPr>
-        <w:t>26.- El usuario dispondrá de un botón para preguntar sobre las caras del cubo y qué dirección representan en su actividad actual (si es adelante, atrás, arriba, abajo, izquierda o derecha, ó Norte, Sur, arriba, abajo, Este u Oeste). El botón le dirá auditivamente las correspondencias.</w:t>
-      </w:r>
-    </w:p>
-    <w:p>
-      <w:pPr>
-        <w:jc w:val="both"/>
-        <w:rPr>
-          <w:rFonts w:ascii="Tahoma" w:hAnsi="Tahoma" w:cs="Tahoma"/>
-          <w:szCs w:val="24"/>
-        </w:rPr>
-      </w:pPr>
-      <w:r>
-        <w:rPr>
-          <w:rFonts w:ascii="Tahoma" w:hAnsi="Tahoma" w:cs="Tahoma"/>
-          <w:szCs w:val="24"/>
-        </w:rPr>
-        <w:t>27.- La trama del videojuego debe tener contenido entendible y aceptable para niños de la edad que es el software.</w:t>
-      </w:r>
-    </w:p>
-    <w:p>
-      <w:pPr>
-        <w:jc w:val="both"/>
-        <w:rPr>
-          <w:rFonts w:ascii="Tahoma" w:hAnsi="Tahoma" w:cs="Tahoma"/>
-          <w:szCs w:val="24"/>
-        </w:rPr>
-      </w:pPr>
-      <w:r>
-        <w:rPr>
-          <w:rFonts w:ascii="Tahoma" w:hAnsi="Tahoma" w:cs="Tahoma"/>
-          <w:szCs w:val="24"/>
-        </w:rPr>
-        <w:t xml:space="preserve">28.- Cuando el usuario se encuentre a dos casillas de distancia de una trampa, una puerta o un monstruo escuchará un sonido característico y vibración como </w:t>
+        <w:t>39.- La dificultad de los niveles debe ser creciente.</w:t>
+      </w:r>
+    </w:p>
+    <w:p>
+      <w:pPr>
+        <w:jc w:val="both"/>
+        <w:rPr>
+          <w:rFonts w:ascii="Tahoma" w:hAnsi="Tahoma" w:cs="Tahoma"/>
+          <w:sz w:val="24"/>
+          <w:szCs w:val="24"/>
+        </w:rPr>
+      </w:pPr>
+      <w:r>
+        <w:rPr>
+          <w:rFonts w:ascii="Tahoma" w:hAnsi="Tahoma" w:cs="Tahoma"/>
+          <w:sz w:val="24"/>
+          <w:szCs w:val="24"/>
+        </w:rPr>
+        <w:t>40.- Los elementos del videojuego se deben introducir gradualmente, no saturando al usuario.</w:t>
+      </w:r>
+    </w:p>
+    <w:p>
+      <w:pPr>
+        <w:jc w:val="both"/>
+        <w:rPr>
+          <w:rFonts w:ascii="Tahoma" w:hAnsi="Tahoma" w:cs="Tahoma"/>
+          <w:sz w:val="24"/>
+          <w:szCs w:val="24"/>
+        </w:rPr>
+      </w:pPr>
+      <w:r>
+        <w:rPr>
+          <w:rFonts w:ascii="Tahoma" w:hAnsi="Tahoma" w:cs="Tahoma"/>
+          <w:sz w:val="24"/>
+          <w:szCs w:val="24"/>
+        </w:rPr>
+        <w:t>41.- Los primeros niveles tratarán de orientación en el juego, y los siguientes de rotación, traslación y</w:t>
+      </w:r>
+      <w:r>
+        <w:rPr>
+          <w:rFonts w:ascii="Tahoma" w:hAnsi="Tahoma" w:cs="Tahoma"/>
+          <w:sz w:val="24"/>
+          <w:szCs w:val="24"/>
+        </w:rPr>
+        <w:t xml:space="preserve"> reflexión, en ese orden. En el</w:t>
+      </w:r>
+      <w:r>
+        <w:rPr>
+          <w:rFonts w:ascii="Tahoma" w:hAnsi="Tahoma" w:cs="Tahoma"/>
+          <w:sz w:val="24"/>
+          <w:szCs w:val="24"/>
+        </w:rPr>
+        <w:t xml:space="preserve"> nivel final debe haber un acertijo pro cada transformación geométrica a modo de cierre.</w:t>
+      </w:r>
+    </w:p>
+    <w:p>
+      <w:pPr>
+        <w:jc w:val="both"/>
+        <w:rPr>
+          <w:rFonts w:ascii="Tahoma" w:hAnsi="Tahoma" w:cs="Tahoma"/>
+          <w:b/>
+          <w:sz w:val="24"/>
+          <w:szCs w:val="24"/>
+        </w:rPr>
+      </w:pPr>
+      <w:r>
+        <w:rPr>
+          <w:rFonts w:ascii="Tahoma" w:hAnsi="Tahoma" w:cs="Tahoma"/>
+          <w:b/>
+          <w:sz w:val="24"/>
+          <w:szCs w:val="24"/>
+        </w:rPr>
+        <w:t xml:space="preserve">    3.4</w:t>
+      </w:r>
+      <w:r>
+        <w:rPr>
+          <w:rFonts w:ascii="Tahoma" w:hAnsi="Tahoma" w:cs="Tahoma"/>
+          <w:b/>
+          <w:sz w:val="24"/>
+          <w:szCs w:val="24"/>
+        </w:rPr>
+        <w:t xml:space="preserve">. </w:t>
+      </w:r>
+      <w:r>
+        <w:rPr>
+          <w:rFonts w:ascii="Tahoma" w:hAnsi="Tahoma" w:cs="Tahoma"/>
+          <w:b/>
+          <w:sz w:val="24"/>
+          <w:szCs w:val="24"/>
+        </w:rPr>
+        <w:t>Características de Calidad</w:t>
+      </w:r>
+    </w:p>
+    <w:p>
+      <w:pPr>
+        <w:jc w:val="both"/>
+        <w:rPr>
+          <w:rFonts w:ascii="Tahoma" w:hAnsi="Tahoma" w:cs="Tahoma"/>
+          <w:sz w:val="24"/>
+          <w:szCs w:val="24"/>
+        </w:rPr>
+      </w:pPr>
+      <w:r>
+        <w:rPr>
+          <w:rFonts w:ascii="Tahoma" w:hAnsi="Tahoma" w:cs="Tahoma"/>
+          <w:b/>
+          <w:sz w:val="24"/>
+          <w:szCs w:val="24"/>
+        </w:rPr>
+        <w:t xml:space="preserve">    </w:t>
+      </w:r>
+      <w:r>
+        <w:rPr>
+          <w:rFonts w:ascii="Tahoma" w:hAnsi="Tahoma" w:cs="Tahoma"/>
+          <w:sz w:val="24"/>
+          <w:szCs w:val="24"/>
+        </w:rPr>
+        <w:t>Al ser un videojuego educativo para personas con discapacidad visual, el grado de conformidad del usuario con las interfaces es un elemento muy importante, además de que la experiencia de utilizar el videojuego sea un aporte en el desarrollo de sus habilidades. Se definen entonces los siguientes puntos de calidad que deberá poseer la solución:</w:t>
+      </w:r>
+    </w:p>
+    <w:p>
+      <w:pPr>
+        <w:jc w:val="both"/>
+        <w:rPr>
+          <w:rFonts w:ascii="Tahoma" w:hAnsi="Tahoma" w:cs="Tahoma"/>
+          <w:sz w:val="24"/>
+          <w:szCs w:val="24"/>
+        </w:rPr>
+      </w:pPr>
+      <w:r>
+        <w:rPr>
+          <w:rFonts w:ascii="Tahoma" w:hAnsi="Tahoma" w:cs="Tahoma"/>
+          <w:sz w:val="24"/>
+          <w:szCs w:val="24"/>
+        </w:rPr>
+        <w:t>1.- El usuario debe poder utilizar el videojuego sin ayuda de asistencia externa, sólo valiéndose de la interfaz, o sea debe ser autosuficiente, siempre que conozca las interfaces utilizadas previamente o se le instruya al respecto (sobre los auriculares y el joystick).</w:t>
+      </w:r>
+    </w:p>
+    <w:p>
+      <w:pPr>
+        <w:jc w:val="both"/>
+        <w:rPr>
+          <w:rFonts w:ascii="Tahoma" w:hAnsi="Tahoma" w:cs="Tahoma"/>
+          <w:sz w:val="24"/>
+          <w:szCs w:val="24"/>
+        </w:rPr>
+      </w:pPr>
+      <w:r>
+        <w:rPr>
+          <w:rFonts w:ascii="Tahoma" w:hAnsi="Tahoma" w:cs="Tahoma"/>
+          <w:sz w:val="24"/>
+          <w:szCs w:val="24"/>
+        </w:rPr>
+        <w:t>2.- El usuario debe sentirse satisfecho con el uso del videojuego, y se debe mantener su atención durante la utilización.</w:t>
+      </w:r>
+    </w:p>
+    <w:p>
+      <w:pPr>
+        <w:jc w:val="both"/>
+        <w:rPr>
+          <w:rFonts w:ascii="Tahoma" w:hAnsi="Tahoma" w:cs="Tahoma"/>
+          <w:sz w:val="24"/>
+          <w:szCs w:val="24"/>
+        </w:rPr>
+      </w:pPr>
+      <w:r>
+        <w:rPr>
+          <w:rFonts w:ascii="Tahoma" w:hAnsi="Tahoma" w:cs="Tahoma"/>
+          <w:sz w:val="24"/>
+          <w:szCs w:val="24"/>
+        </w:rPr>
+        <w:t>3.- El usuario debe poder desarrollar o reforzar sus habilidades de comprensión de las transformaciones geométricas rotación, traslación y reflexión, además de lo que es orientación (esto último necesario para recorrer el laberinto).</w:t>
+      </w:r>
+    </w:p>
+    <w:p>
+      <w:pPr>
+        <w:jc w:val="both"/>
+        <w:rPr>
+          <w:rFonts w:ascii="Tahoma" w:hAnsi="Tahoma" w:cs="Tahoma"/>
+          <w:b/>
+          <w:sz w:val="24"/>
+          <w:szCs w:val="24"/>
+        </w:rPr>
+      </w:pPr>
+      <w:r>
+        <w:rPr>
+          <w:rFonts w:ascii="Tahoma" w:hAnsi="Tahoma" w:cs="Tahoma"/>
+          <w:sz w:val="24"/>
+          <w:szCs w:val="24"/>
+        </w:rPr>
+        <w:t>4.- Se debe evaluar y validar la experiencia del usuario al utilizar el videojuego con la metodología adecuada.</w:t>
+      </w:r>
+    </w:p>
+    <w:p>
+      <w:pPr>
+        <w:jc w:val="both"/>
+        <w:rPr>
+          <w:rFonts w:ascii="Tahoma" w:hAnsi="Tahoma" w:cs="Tahoma"/>
+          <w:b/>
+          <w:sz w:val="24"/>
+          <w:szCs w:val="24"/>
+        </w:rPr>
+      </w:pPr>
+      <w:r>
+        <w:rPr>
+          <w:rFonts w:ascii="Tahoma" w:hAnsi="Tahoma" w:cs="Tahoma"/>
+          <w:b/>
+          <w:sz w:val="24"/>
+          <w:szCs w:val="24"/>
+        </w:rPr>
+        <w:t xml:space="preserve">    3.5</w:t>
+      </w:r>
+      <w:r>
+        <w:rPr>
+          <w:rFonts w:ascii="Tahoma" w:hAnsi="Tahoma" w:cs="Tahoma"/>
+          <w:b/>
+          <w:sz w:val="24"/>
+          <w:szCs w:val="24"/>
+        </w:rPr>
+        <w:t xml:space="preserve">. </w:t>
+      </w:r>
+      <w:r>
+        <w:rPr>
+          <w:rFonts w:ascii="Tahoma" w:hAnsi="Tahoma" w:cs="Tahoma"/>
+          <w:b/>
+          <w:sz w:val="24"/>
+          <w:szCs w:val="24"/>
+        </w:rPr>
+        <w:t>Criterios de Aceptación</w:t>
+      </w:r>
+    </w:p>
+    <w:p>
+      <w:pPr>
+        <w:jc w:val="both"/>
+        <w:rPr>
+          <w:rFonts w:ascii="Tahoma" w:hAnsi="Tahoma" w:cs="Tahoma"/>
+          <w:sz w:val="24"/>
+          <w:szCs w:val="24"/>
+        </w:rPr>
+      </w:pPr>
+      <w:r>
+        <w:rPr>
+          <w:rFonts w:ascii="Tahoma" w:hAnsi="Tahoma" w:cs="Tahoma"/>
+          <w:b/>
+          <w:sz w:val="24"/>
+          <w:szCs w:val="24"/>
+        </w:rPr>
+        <w:t xml:space="preserve">    </w:t>
+      </w:r>
+      <w:r>
+        <w:rPr>
+          <w:rFonts w:ascii="Tahoma" w:hAnsi="Tahoma" w:cs="Tahoma"/>
+          <w:sz w:val="24"/>
+          <w:szCs w:val="24"/>
+        </w:rPr>
+        <w:t>Para la aceptación del videojuego es esencial la correcta evaluación y validación de la experiencia de usuario, ya que dos puntos fundamentales de este trabajo son la usabilidad y el aprendizaje.</w:t>
+      </w:r>
+    </w:p>
+    <w:p>
+      <w:pPr>
+        <w:jc w:val="both"/>
+        <w:rPr>
+          <w:rFonts w:ascii="Tahoma" w:hAnsi="Tahoma" w:cs="Tahoma"/>
+          <w:sz w:val="24"/>
+          <w:szCs w:val="24"/>
+        </w:rPr>
+      </w:pPr>
+      <w:r>
+        <w:rPr>
+          <w:rFonts w:ascii="Tahoma" w:hAnsi="Tahoma" w:cs="Tahoma"/>
+          <w:sz w:val="24"/>
+          <w:szCs w:val="24"/>
+        </w:rPr>
+        <w:t>Para evaluar la usabilidad del sistema se utilizarán cuatro métodos de evaluación de usabilidad correspondientes a, de los cuáles dos son la aplicación de instrumentos que han sido utilizados y validados anteriormente como métodos para evaluar la usabilidad en videojuegos educativos para niños con discapacidad visual:</w:t>
+      </w:r>
+    </w:p>
+    <w:p>
+      <w:pPr>
+        <w:jc w:val="both"/>
+        <w:rPr>
+          <w:rFonts w:ascii="Tahoma" w:hAnsi="Tahoma" w:cs="Tahoma"/>
+          <w:b/>
+          <w:sz w:val="24"/>
+          <w:szCs w:val="24"/>
+          <w:lang w:val="es-CL"/>
+        </w:rPr>
+      </w:pPr>
+      <w:r>
+        <w:rPr>
+          <w:rFonts w:ascii="Tahoma" w:eastAsia="Tahoma" w:hAnsi="Tahoma" w:cs="Tahoma"/>
+          <w:sz w:val="24"/>
+          <w:szCs w:val="24"/>
+          <w:lang w:val="es-CL"/>
+        </w:rPr>
+        <w:t xml:space="preserve">    - </w:t>
+      </w:r>
+      <w:r>
+        <w:rPr>
+          <w:rFonts w:ascii="Tahoma" w:eastAsia="Tahoma" w:hAnsi="Tahoma" w:cs="Tahoma"/>
+          <w:b/>
+          <w:sz w:val="24"/>
+          <w:szCs w:val="24"/>
+          <w:lang w:val="es-CL"/>
+        </w:rPr>
+        <w:t xml:space="preserve">Cuestionario de </w:t>
+      </w:r>
+      <w:r>
+        <w:rPr>
+          <w:rFonts w:ascii="Tahoma" w:eastAsia="Tahoma" w:hAnsi="Tahoma" w:cs="Tahoma"/>
+          <w:b/>
+          <w:sz w:val="24"/>
+          <w:szCs w:val="24"/>
+          <w:lang w:val="es-CL"/>
+        </w:rPr>
+        <w:t xml:space="preserve">usabilidad de </w:t>
+      </w:r>
+      <w:r>
+        <w:rPr>
+          <w:rFonts w:ascii="Tahoma" w:eastAsia="Tahoma" w:hAnsi="Tahoma" w:cs="Tahoma"/>
+          <w:b/>
+          <w:sz w:val="24"/>
+          <w:szCs w:val="24"/>
+          <w:lang w:val="es-CL"/>
+        </w:rPr>
+        <w:t>usuario final</w:t>
+      </w:r>
+      <w:r>
+        <w:rPr>
+          <w:rFonts w:ascii="Tahoma" w:eastAsia="Tahoma" w:hAnsi="Tahoma" w:cs="Tahoma"/>
+          <w:b/>
+          <w:sz w:val="24"/>
+          <w:szCs w:val="24"/>
+          <w:lang w:val="es-CL"/>
+        </w:rPr>
+        <w:t>[54][55]</w:t>
+      </w:r>
+      <w:r>
+        <w:rPr>
+          <w:rFonts w:ascii="Tahoma" w:eastAsia="Tahoma" w:hAnsi="Tahoma" w:cs="Tahoma"/>
+          <w:sz w:val="24"/>
+          <w:szCs w:val="24"/>
+          <w:lang w:val="es-CL"/>
+        </w:rPr>
+        <w:t xml:space="preserve">: Corresponde a un cuestionario con una serie de 20 aseveraciones en la que se intenta plasmar </w:t>
+      </w:r>
+      <w:r>
+        <w:rPr>
+          <w:rFonts w:ascii="Tahoma" w:eastAsia="Tahoma" w:hAnsi="Tahoma" w:cs="Tahoma"/>
+          <w:sz w:val="24"/>
+          <w:szCs w:val="24"/>
+          <w:lang w:val="es-CL"/>
+        </w:rPr>
+        <w:lastRenderedPageBreak/>
+        <w:t xml:space="preserve">la impresión del usuario respecto al uso del software que tienen una escala </w:t>
       </w:r>
       <w:proofErr w:type="spellStart"/>
       <w:r>
         <w:rPr>
-          <w:rFonts w:ascii="Tahoma" w:hAnsi="Tahoma" w:cs="Tahoma"/>
-          <w:szCs w:val="24"/>
-        </w:rPr>
-        <w:t>feedback</w:t>
+          <w:rFonts w:ascii="Tahoma" w:eastAsia="Tahoma" w:hAnsi="Tahoma" w:cs="Tahoma"/>
+          <w:sz w:val="24"/>
+          <w:szCs w:val="24"/>
+          <w:lang w:val="es-CL"/>
+        </w:rPr>
+        <w:t>Likert</w:t>
       </w:r>
       <w:proofErr w:type="spellEnd"/>
       <w:r>
         <w:rPr>
-          <w:rFonts w:ascii="Tahoma" w:hAnsi="Tahoma" w:cs="Tahoma"/>
-          <w:szCs w:val="24"/>
-        </w:rPr>
-        <w:t>, para que esté informado de su entorno (y no tener que preguntar constantemente qué objetos tiene a su alrededor).</w:t>
-      </w:r>
-    </w:p>
-    <w:p>
-      <w:pPr>
-        <w:jc w:val="both"/>
-        <w:rPr>
-          <w:rFonts w:ascii="Tahoma" w:hAnsi="Tahoma" w:cs="Tahoma"/>
-          <w:szCs w:val="24"/>
-        </w:rPr>
-      </w:pPr>
-      <w:r>
-        <w:rPr>
-          <w:rFonts w:ascii="Tahoma" w:hAnsi="Tahoma" w:cs="Tahoma"/>
-          <w:szCs w:val="24"/>
-        </w:rPr>
-        <w:t xml:space="preserve">29.- Se creará una actividad relativa al plano cartesiano como actividad final de traslación (en el último nivel de traslación). En esta actividad se le explicará al usuario </w:t>
-      </w:r>
-      <w:r>
-        <w:rPr>
-          <w:rFonts w:ascii="Tahoma" w:hAnsi="Tahoma" w:cs="Tahoma"/>
-          <w:szCs w:val="24"/>
+          <w:rFonts w:ascii="Tahoma" w:eastAsia="Tahoma" w:hAnsi="Tahoma" w:cs="Tahoma"/>
+          <w:sz w:val="24"/>
+          <w:szCs w:val="24"/>
+          <w:lang w:val="es-CL"/>
+        </w:rPr>
+        <w:t xml:space="preserve"> asociada del 1 al 10 (siendo 1 poco de acuerdo y 10 muy de acuerdo). Luego hay un grupo de preguntas abiertas para que el usuario pueda ampliar y complementar sus respuestas. Este es uno de los instrumentos que se han utilizado anteriormente en este tipo de evaluaciones, confeccionado por el Dr. Jaime Sánchez.</w:t>
+      </w:r>
+    </w:p>
+    <w:p>
+      <w:pPr>
+        <w:jc w:val="both"/>
+        <w:rPr>
+          <w:rFonts w:ascii="Tahoma" w:hAnsi="Tahoma" w:cs="Tahoma"/>
+          <w:b/>
+          <w:sz w:val="24"/>
+          <w:szCs w:val="24"/>
+          <w:lang w:val="es-CL"/>
+        </w:rPr>
+      </w:pPr>
+      <w:r>
+        <w:rPr>
+          <w:rFonts w:ascii="Tahoma" w:hAnsi="Tahoma" w:cs="Tahoma"/>
+          <w:b/>
+          <w:sz w:val="24"/>
+          <w:szCs w:val="24"/>
+          <w:lang w:val="es-CL"/>
+        </w:rPr>
+        <w:t xml:space="preserve">    </w:t>
+      </w:r>
+      <w:r>
+        <w:rPr>
+          <w:rFonts w:ascii="Tahoma" w:eastAsia="Tahoma" w:hAnsi="Tahoma" w:cs="Tahoma"/>
+          <w:sz w:val="24"/>
+          <w:szCs w:val="24"/>
+          <w:lang w:val="es-CL"/>
+        </w:rPr>
+        <w:t xml:space="preserve">- </w:t>
+      </w:r>
+      <w:r>
+        <w:rPr>
+          <w:rFonts w:ascii="Tahoma" w:eastAsia="Tahoma" w:hAnsi="Tahoma" w:cs="Tahoma"/>
+          <w:b/>
+          <w:sz w:val="24"/>
+          <w:szCs w:val="24"/>
+          <w:lang w:val="es-CL"/>
+        </w:rPr>
+        <w:t>Evaluación Heurística de Usabilidad[54][56]:</w:t>
+      </w:r>
+      <w:r>
+        <w:rPr>
+          <w:rFonts w:ascii="Tahoma" w:eastAsia="Tahoma" w:hAnsi="Tahoma" w:cs="Tahoma"/>
+          <w:sz w:val="24"/>
+          <w:szCs w:val="24"/>
+          <w:lang w:val="es-CL"/>
+        </w:rPr>
+        <w:t xml:space="preserve"> Consiste en una evaluación de las interfaces del software por parte de usuarios expertos (con conocimientos sobre Usabilidad de Interfaces e interacción humano computador). Se utilizará una pauta de evaluación confeccionada para evaluar el software a partir de determinadas heurísticas[57] de usabilidad. Este también es uno de los instrumentos que se han utilizado anteriormente en este tipo de evaluaciones, confeccionado por el Dr. Jaime Sánchez.</w:t>
+      </w:r>
+    </w:p>
+    <w:p>
+      <w:pPr>
+        <w:jc w:val="both"/>
+        <w:rPr>
+          <w:rFonts w:ascii="Tahoma" w:hAnsi="Tahoma" w:cs="Tahoma"/>
+          <w:b/>
+          <w:sz w:val="24"/>
+          <w:szCs w:val="24"/>
+          <w:lang w:val="es-CL"/>
+        </w:rPr>
+      </w:pPr>
+      <w:r>
+        <w:rPr>
+          <w:rFonts w:ascii="Tahoma" w:hAnsi="Tahoma" w:cs="Tahoma"/>
+          <w:b/>
+          <w:sz w:val="24"/>
+          <w:szCs w:val="24"/>
+          <w:lang w:val="es-CL"/>
+        </w:rPr>
+        <w:t xml:space="preserve">    </w:t>
+      </w:r>
+      <w:r>
+        <w:rPr>
+          <w:rFonts w:ascii="Tahoma" w:eastAsia="Tahoma" w:hAnsi="Tahoma" w:cs="Tahoma"/>
+          <w:sz w:val="24"/>
+          <w:szCs w:val="24"/>
+          <w:lang w:val="es-CL"/>
+        </w:rPr>
+        <w:t xml:space="preserve">- </w:t>
+      </w:r>
+      <w:r>
+        <w:rPr>
+          <w:rFonts w:ascii="Tahoma" w:eastAsia="Tahoma" w:hAnsi="Tahoma" w:cs="Tahoma"/>
+          <w:b/>
+          <w:sz w:val="24"/>
+          <w:szCs w:val="24"/>
+          <w:lang w:val="es-CL"/>
+        </w:rPr>
+        <w:t>Observación y Pensar en Voz Alta (</w:t>
+      </w:r>
+      <w:proofErr w:type="spellStart"/>
+      <w:r>
+        <w:rPr>
+          <w:rFonts w:ascii="Tahoma" w:eastAsia="Tahoma" w:hAnsi="Tahoma" w:cs="Tahoma"/>
+          <w:b/>
+          <w:sz w:val="24"/>
+          <w:szCs w:val="24"/>
+          <w:lang w:val="es-CL"/>
+        </w:rPr>
+        <w:t>Thinking</w:t>
+      </w:r>
+      <w:proofErr w:type="spellEnd"/>
+      <w:r>
+        <w:rPr>
+          <w:rFonts w:ascii="Tahoma" w:eastAsia="Tahoma" w:hAnsi="Tahoma" w:cs="Tahoma"/>
+          <w:b/>
+          <w:sz w:val="24"/>
+          <w:szCs w:val="24"/>
+          <w:lang w:val="es-CL"/>
+        </w:rPr>
+        <w:t xml:space="preserve"> </w:t>
+      </w:r>
+      <w:proofErr w:type="spellStart"/>
+      <w:r>
+        <w:rPr>
+          <w:rFonts w:ascii="Tahoma" w:eastAsia="Tahoma" w:hAnsi="Tahoma" w:cs="Tahoma"/>
+          <w:b/>
+          <w:sz w:val="24"/>
+          <w:szCs w:val="24"/>
+          <w:lang w:val="es-CL"/>
+        </w:rPr>
+        <w:t>Aloud</w:t>
+      </w:r>
+      <w:proofErr w:type="spellEnd"/>
+      <w:r>
+        <w:rPr>
+          <w:rFonts w:ascii="Tahoma" w:eastAsia="Tahoma" w:hAnsi="Tahoma" w:cs="Tahoma"/>
+          <w:b/>
+          <w:sz w:val="24"/>
+          <w:szCs w:val="24"/>
+          <w:lang w:val="es-CL"/>
+        </w:rPr>
+        <w:t>)</w:t>
+      </w:r>
+      <w:r>
+        <w:rPr>
+          <w:rFonts w:ascii="Tahoma" w:eastAsia="Tahoma" w:hAnsi="Tahoma" w:cs="Tahoma"/>
+          <w:b/>
+          <w:sz w:val="24"/>
+          <w:szCs w:val="24"/>
+          <w:lang w:val="es-CL"/>
+        </w:rPr>
+        <w:t>[54]</w:t>
+      </w:r>
+      <w:r>
+        <w:rPr>
+          <w:rFonts w:ascii="Tahoma" w:eastAsia="Tahoma" w:hAnsi="Tahoma" w:cs="Tahoma"/>
+          <w:sz w:val="24"/>
+          <w:szCs w:val="24"/>
+          <w:lang w:val="es-CL"/>
+        </w:rPr>
+        <w:t>: Se observará al usuario usar el Software y se tomará nota de lo que comenta mientras lo usa.</w:t>
+      </w:r>
+    </w:p>
+    <w:p>
+      <w:pPr>
+        <w:jc w:val="both"/>
+        <w:rPr>
+          <w:rFonts w:ascii="Tahoma" w:eastAsia="Tahoma" w:hAnsi="Tahoma" w:cs="Tahoma"/>
+          <w:sz w:val="24"/>
+          <w:szCs w:val="24"/>
+          <w:lang w:val="es-CL"/>
+        </w:rPr>
+      </w:pPr>
+      <w:r>
+        <w:rPr>
+          <w:rFonts w:ascii="Tahoma" w:hAnsi="Tahoma" w:cs="Tahoma"/>
+          <w:b/>
+          <w:sz w:val="24"/>
+          <w:szCs w:val="24"/>
+          <w:lang w:val="es-CL"/>
+        </w:rPr>
+        <w:t xml:space="preserve">    </w:t>
+      </w:r>
+      <w:r>
+        <w:rPr>
+          <w:rFonts w:ascii="Tahoma" w:eastAsia="Tahoma" w:hAnsi="Tahoma" w:cs="Tahoma"/>
+          <w:sz w:val="24"/>
+          <w:szCs w:val="24"/>
+          <w:lang w:val="es-CL"/>
+        </w:rPr>
+        <w:t xml:space="preserve">- </w:t>
+      </w:r>
+      <w:r>
+        <w:rPr>
+          <w:rFonts w:ascii="Tahoma" w:eastAsia="Tahoma" w:hAnsi="Tahoma" w:cs="Tahoma"/>
+          <w:b/>
+          <w:sz w:val="24"/>
+          <w:szCs w:val="24"/>
+          <w:lang w:val="es-CL"/>
+        </w:rPr>
+        <w:t>Entrevistas[54]</w:t>
+      </w:r>
+      <w:r>
+        <w:rPr>
+          <w:rFonts w:ascii="Tahoma" w:eastAsia="Tahoma" w:hAnsi="Tahoma" w:cs="Tahoma"/>
+          <w:sz w:val="24"/>
+          <w:szCs w:val="24"/>
+          <w:lang w:val="es-CL"/>
+        </w:rPr>
+        <w:t>: Consiste en una serie de preguntas que surgen durante las pruebas del software y el diseño de este. Se puede realizar una pauta de preguntas y luego se entrevista al usuario final al respecto (son consultas puntuales que no aplican para ser incluidas en el cuestionario de evaluación de usabilidad de usuario final), ó se puede ir haciendo las preguntas a medida que el usuario usa el software.</w:t>
+      </w:r>
+    </w:p>
+    <w:p>
+      <w:pPr>
+        <w:jc w:val="both"/>
+        <w:rPr>
+          <w:rFonts w:ascii="Tahoma" w:eastAsia="Tahoma" w:hAnsi="Tahoma" w:cs="Tahoma"/>
+          <w:sz w:val="24"/>
+          <w:szCs w:val="24"/>
+          <w:lang w:val="es-CL"/>
+        </w:rPr>
+      </w:pPr>
+      <w:r>
+        <w:rPr>
+          <w:rFonts w:ascii="Tahoma" w:eastAsia="Tahoma" w:hAnsi="Tahoma" w:cs="Tahoma"/>
+          <w:sz w:val="24"/>
+          <w:szCs w:val="24"/>
+          <w:lang w:val="es-CL"/>
+        </w:rPr>
+        <w:t>También para evaluar el impacto del videojuego se utilizará una pauta confeccionada por educadoras diferenciales:</w:t>
+      </w:r>
+    </w:p>
+    <w:p>
+      <w:pPr>
+        <w:jc w:val="both"/>
+        <w:rPr>
+          <w:rFonts w:ascii="Tahoma" w:eastAsia="Tahoma" w:hAnsi="Tahoma" w:cs="Tahoma"/>
+          <w:sz w:val="24"/>
+          <w:szCs w:val="24"/>
+          <w:lang w:val="es-CL"/>
+        </w:rPr>
+      </w:pPr>
+      <w:r>
+        <w:rPr>
+          <w:rFonts w:ascii="Tahoma" w:eastAsia="Tahoma" w:hAnsi="Tahoma" w:cs="Tahoma"/>
+          <w:sz w:val="24"/>
+          <w:szCs w:val="24"/>
+          <w:lang w:val="es-CL"/>
+        </w:rPr>
+        <w:t xml:space="preserve">    - </w:t>
+      </w:r>
+      <w:r>
+        <w:rPr>
+          <w:rFonts w:ascii="Tahoma" w:eastAsia="Tahoma" w:hAnsi="Tahoma" w:cs="Tahoma"/>
+          <w:b/>
+          <w:sz w:val="24"/>
+          <w:szCs w:val="24"/>
+          <w:lang w:val="es-CL"/>
+        </w:rPr>
+        <w:t>Pauta de Evaluación de Impacto</w:t>
+      </w:r>
+      <w:r>
+        <w:rPr>
+          <w:rFonts w:ascii="Tahoma" w:eastAsia="Tahoma" w:hAnsi="Tahoma" w:cs="Tahoma"/>
+          <w:b/>
+          <w:color w:val="FF0000"/>
+          <w:sz w:val="24"/>
+          <w:szCs w:val="24"/>
+          <w:lang w:val="es-CL"/>
+        </w:rPr>
+        <w:t>[]</w:t>
+      </w:r>
+      <w:r>
+        <w:rPr>
+          <w:rFonts w:ascii="Tahoma" w:eastAsia="Tahoma" w:hAnsi="Tahoma" w:cs="Tahoma"/>
+          <w:b/>
+          <w:sz w:val="24"/>
+          <w:szCs w:val="24"/>
+          <w:lang w:val="es-CL"/>
+        </w:rPr>
+        <w:t>:</w:t>
+      </w:r>
+      <w:r>
+        <w:rPr>
+          <w:rFonts w:ascii="Tahoma" w:eastAsia="Tahoma" w:hAnsi="Tahoma" w:cs="Tahoma"/>
+          <w:sz w:val="24"/>
+          <w:szCs w:val="24"/>
+          <w:lang w:val="es-CL"/>
+        </w:rPr>
+        <w:t xml:space="preserve"> Consiste en una serie de actividades en las que se evalúan las habilidades y conocimientos del niño al que se aplica antes de jugar con el videojuego y después de jugar con el videojuego.</w:t>
+      </w:r>
+    </w:p>
+    <w:p>
+      <w:pPr>
+        <w:jc w:val="both"/>
+        <w:rPr>
+          <w:rFonts w:ascii="Tahoma" w:eastAsia="Tahoma" w:hAnsi="Tahoma" w:cs="Tahoma"/>
+          <w:sz w:val="24"/>
+          <w:szCs w:val="24"/>
+          <w:lang w:val="es-CL"/>
+        </w:rPr>
+      </w:pPr>
+      <w:r>
+        <w:rPr>
+          <w:rFonts w:ascii="Tahoma" w:eastAsia="Tahoma" w:hAnsi="Tahoma" w:cs="Tahoma"/>
+          <w:sz w:val="24"/>
+          <w:szCs w:val="24"/>
+          <w:lang w:val="es-CL"/>
+        </w:rPr>
+        <w:t>Siguiendo la metodología de desarrollo y evaluaciones tratadas en el punto 4.3 para el desarrollo de videojuegos educativos para niños con discapacidad visual, se irá desarrollando el videojuego y evaluando en cada etapa.</w:t>
+      </w:r>
+    </w:p>
+    <w:p>
+      <w:pPr>
+        <w:jc w:val="both"/>
+        <w:rPr>
+          <w:rFonts w:ascii="Tahoma" w:eastAsia="Tahoma" w:hAnsi="Tahoma" w:cs="Tahoma"/>
+          <w:sz w:val="24"/>
+          <w:szCs w:val="24"/>
+          <w:lang w:val="es-CL"/>
+        </w:rPr>
+      </w:pPr>
+      <w:r>
+        <w:rPr>
+          <w:rFonts w:ascii="Tahoma" w:eastAsia="Tahoma" w:hAnsi="Tahoma" w:cs="Tahoma"/>
+          <w:sz w:val="24"/>
+          <w:szCs w:val="24"/>
+          <w:lang w:val="es-CL"/>
+        </w:rPr>
+        <w:t>Las entrevistas serán un apoyo para cosas puntuales del desarrollo, y la evaluación de impacto será para evaluar el aprendizaje que ha obtenido el niño.</w:t>
+      </w:r>
+    </w:p>
+    <w:p>
+      <w:pPr>
+        <w:jc w:val="both"/>
+        <w:rPr>
+          <w:rFonts w:ascii="Tahoma" w:eastAsia="Tahoma" w:hAnsi="Tahoma" w:cs="Tahoma"/>
+          <w:sz w:val="24"/>
+          <w:szCs w:val="24"/>
+          <w:lang w:val="es-CL"/>
+        </w:rPr>
+      </w:pPr>
+      <w:r>
+        <w:rPr>
+          <w:rFonts w:ascii="Tahoma" w:eastAsia="Tahoma" w:hAnsi="Tahoma" w:cs="Tahoma"/>
+          <w:sz w:val="24"/>
+          <w:szCs w:val="24"/>
+          <w:lang w:val="es-CL"/>
+        </w:rPr>
+        <w:t>Para la evaluación de impacto es aceptable que el usuario conserve su evaluación o la mejor en el post test (es decir, que el videojuego no termine confundiendo al usuario).</w:t>
+      </w:r>
+    </w:p>
+    <w:p>
+      <w:pPr>
+        <w:jc w:val="both"/>
+        <w:rPr>
+          <w:rFonts w:ascii="Tahoma" w:hAnsi="Tahoma" w:cs="Tahoma"/>
+          <w:b/>
+          <w:sz w:val="24"/>
+          <w:szCs w:val="24"/>
+        </w:rPr>
+      </w:pPr>
+      <w:r>
+        <w:rPr>
+          <w:rFonts w:ascii="Tahoma" w:eastAsia="Tahoma" w:hAnsi="Tahoma" w:cs="Tahoma"/>
+          <w:sz w:val="24"/>
+          <w:szCs w:val="24"/>
+          <w:lang w:val="es-CL"/>
         </w:rPr>
         <w:lastRenderedPageBreak/>
-        <w:t xml:space="preserve">cómo se utiliza el plano cartesiano, en caso de que no lo recuerde/conozca, y tendrá </w:t>
-      </w:r>
-      <w:proofErr w:type="spellStart"/>
-      <w:r>
-        <w:rPr>
-          <w:rFonts w:ascii="Tahoma" w:hAnsi="Tahoma" w:cs="Tahoma"/>
-          <w:szCs w:val="24"/>
-        </w:rPr>
-        <w:t>feedback</w:t>
-      </w:r>
-      <w:proofErr w:type="spellEnd"/>
-      <w:r>
-        <w:rPr>
-          <w:rFonts w:ascii="Tahoma" w:hAnsi="Tahoma" w:cs="Tahoma"/>
-          <w:szCs w:val="24"/>
-        </w:rPr>
-        <w:t xml:space="preserve"> auditivo como todo el resto del videojuego.</w:t>
-      </w:r>
-    </w:p>
-    <w:p>
-      <w:pPr>
-        <w:jc w:val="both"/>
-        <w:rPr>
-          <w:rFonts w:ascii="Tahoma" w:hAnsi="Tahoma" w:cs="Tahoma"/>
-          <w:szCs w:val="24"/>
-        </w:rPr>
-      </w:pPr>
-      <w:r>
-        <w:rPr>
-          <w:rFonts w:ascii="Tahoma" w:hAnsi="Tahoma" w:cs="Tahoma"/>
-          <w:szCs w:val="24"/>
-        </w:rPr>
-        <w:t xml:space="preserve">30.- Al comenzar cada nivel se guardará el estado actual del jugador. Así si cierra el juego o se cierra por alguna razón fuera de las </w:t>
-      </w:r>
-      <w:r>
-        <w:rPr>
-          <w:rFonts w:ascii="Tahoma" w:hAnsi="Tahoma" w:cs="Tahoma"/>
-          <w:szCs w:val="24"/>
-        </w:rPr>
-        <w:t>manos</w:t>
-      </w:r>
-      <w:r>
-        <w:rPr>
-          <w:rFonts w:ascii="Tahoma" w:hAnsi="Tahoma" w:cs="Tahoma"/>
-          <w:szCs w:val="24"/>
-        </w:rPr>
-        <w:t xml:space="preserve"> del usuario o el videojuego, el usuario podrá continuar su progreso utilizando la opción "Juego anterior" desde el menú principal.</w:t>
-      </w:r>
-    </w:p>
-    <w:p>
-      <w:pPr>
-        <w:jc w:val="both"/>
-        <w:rPr>
-          <w:rFonts w:ascii="Tahoma" w:hAnsi="Tahoma" w:cs="Tahoma"/>
-          <w:szCs w:val="24"/>
-        </w:rPr>
-      </w:pPr>
-      <w:r>
-        <w:rPr>
-          <w:rFonts w:ascii="Tahoma" w:hAnsi="Tahoma" w:cs="Tahoma"/>
-          <w:szCs w:val="24"/>
-        </w:rPr>
-        <w:t>31.- Se realizarán evaluaciones de usabilidad del videojuego y una evaluación de impacto para evaluar si el juego cumple con su objetivo de ser usable por usuarios con ceguera total o parcial. Las evaluaciones serán: Cuestionario de usuario final, Pauta de evaluación heurística, Entrevistas y Evaluación de Impacto.</w:t>
-      </w:r>
-    </w:p>
-    <w:p>
-      <w:pPr>
-        <w:jc w:val="both"/>
-        <w:rPr>
-          <w:rFonts w:ascii="Tahoma" w:hAnsi="Tahoma" w:cs="Tahoma"/>
-          <w:szCs w:val="24"/>
-        </w:rPr>
-      </w:pPr>
-      <w:r>
-        <w:rPr>
-          <w:rFonts w:ascii="Tahoma" w:hAnsi="Tahoma" w:cs="Tahoma"/>
-          <w:szCs w:val="24"/>
-        </w:rPr>
-        <w:t xml:space="preserve">32.- El videojuego será desarrollado utilizando el software </w:t>
-      </w:r>
-      <w:proofErr w:type="spellStart"/>
-      <w:r>
-        <w:rPr>
-          <w:rFonts w:ascii="Tahoma" w:hAnsi="Tahoma" w:cs="Tahoma"/>
-          <w:szCs w:val="24"/>
-        </w:rPr>
-        <w:t>Unity</w:t>
-      </w:r>
-      <w:proofErr w:type="spellEnd"/>
-      <w:r>
-        <w:rPr>
-          <w:rFonts w:ascii="Tahoma" w:hAnsi="Tahoma" w:cs="Tahoma"/>
-          <w:szCs w:val="24"/>
-        </w:rPr>
-        <w:t xml:space="preserve"> en su versión </w:t>
-      </w:r>
-      <w:r>
-        <w:rPr>
-          <w:rFonts w:ascii="Tahoma" w:hAnsi="Tahoma" w:cs="Tahoma"/>
-          <w:szCs w:val="24"/>
-        </w:rPr>
-        <w:t>5.1.2f1.</w:t>
-      </w:r>
-    </w:p>
-    <w:p>
-      <w:pPr>
-        <w:jc w:val="both"/>
-        <w:rPr>
-          <w:rFonts w:ascii="Tahoma" w:hAnsi="Tahoma" w:cs="Tahoma"/>
-          <w:szCs w:val="24"/>
-        </w:rPr>
-      </w:pPr>
-      <w:r>
-        <w:rPr>
-          <w:rFonts w:ascii="Tahoma" w:hAnsi="Tahoma" w:cs="Tahoma"/>
-          <w:szCs w:val="24"/>
-        </w:rPr>
-        <w:t>33.- Se utilizará Un control de Xbox360 como interfaz de entrada para el videojuego.</w:t>
-      </w:r>
-    </w:p>
-    <w:p>
-      <w:pPr>
-        <w:jc w:val="both"/>
-        <w:rPr>
-          <w:rFonts w:ascii="Tahoma" w:hAnsi="Tahoma" w:cs="Tahoma"/>
-          <w:szCs w:val="24"/>
-        </w:rPr>
-      </w:pPr>
-      <w:r>
-        <w:rPr>
-          <w:rFonts w:ascii="Tahoma" w:hAnsi="Tahoma" w:cs="Tahoma"/>
-          <w:szCs w:val="24"/>
-        </w:rPr>
-        <w:t>34.- Se utilizará audio, la pantalla y el control como interfaz de salida del juego (se incluye el control por la vibración).</w:t>
-      </w:r>
-    </w:p>
-    <w:p>
-      <w:pPr>
-        <w:jc w:val="both"/>
-        <w:rPr>
-          <w:rFonts w:ascii="Tahoma" w:hAnsi="Tahoma" w:cs="Tahoma"/>
-          <w:szCs w:val="24"/>
-        </w:rPr>
-      </w:pPr>
-      <w:r>
-        <w:rPr>
-          <w:rFonts w:ascii="Tahoma" w:hAnsi="Tahoma" w:cs="Tahoma"/>
-          <w:szCs w:val="24"/>
-        </w:rPr>
-        <w:t>35.- Se deben realizar pruebas con usuarios finales del software.</w:t>
-      </w:r>
-    </w:p>
-    <w:p>
-      <w:pPr>
-        <w:jc w:val="both"/>
-        <w:rPr>
-          <w:rFonts w:ascii="Tahoma" w:hAnsi="Tahoma" w:cs="Tahoma"/>
-          <w:szCs w:val="24"/>
-        </w:rPr>
-      </w:pPr>
-      <w:r>
-        <w:rPr>
-          <w:rFonts w:ascii="Tahoma" w:hAnsi="Tahoma" w:cs="Tahoma"/>
-          <w:szCs w:val="24"/>
-        </w:rPr>
-        <w:t xml:space="preserve">36.- Debe haber música ambiental, de modo que el usuario sepa que el juego está bien (no s </w:t>
-      </w:r>
-      <w:proofErr w:type="spellStart"/>
-      <w:r>
-        <w:rPr>
-          <w:rFonts w:ascii="Tahoma" w:hAnsi="Tahoma" w:cs="Tahoma"/>
-          <w:szCs w:val="24"/>
-        </w:rPr>
-        <w:t>eha</w:t>
-      </w:r>
-      <w:proofErr w:type="spellEnd"/>
-      <w:r>
-        <w:rPr>
-          <w:rFonts w:ascii="Tahoma" w:hAnsi="Tahoma" w:cs="Tahoma"/>
-          <w:szCs w:val="24"/>
-        </w:rPr>
-        <w:t xml:space="preserve"> detenido).</w:t>
-      </w:r>
-    </w:p>
-    <w:p>
-      <w:pPr>
-        <w:jc w:val="both"/>
-        <w:rPr>
-          <w:rFonts w:ascii="Tahoma" w:hAnsi="Tahoma" w:cs="Tahoma"/>
-          <w:szCs w:val="24"/>
-        </w:rPr>
-      </w:pPr>
-      <w:r>
-        <w:rPr>
-          <w:rFonts w:ascii="Tahoma" w:hAnsi="Tahoma" w:cs="Tahoma"/>
-          <w:szCs w:val="24"/>
-        </w:rPr>
-        <w:t>37.- En las intersecciones y cercanía  a objetos se debe utilizar audio espacial (perceptible con audífonos) para producir una mejor inmersión, el efecto de que un objeto está en un lugar determinado. Si se escucha sólo a la derecha, está a la derecha; si se escucha sólo a la izquierda, está a la izquierda; y si se escucha en ambos a la vez estará al frente.</w:t>
-      </w:r>
-    </w:p>
-    <w:p>
-      <w:pPr>
-        <w:jc w:val="both"/>
-        <w:rPr>
-          <w:rFonts w:ascii="Tahoma" w:hAnsi="Tahoma" w:cs="Tahoma"/>
-          <w:b/>
-          <w:sz w:val="24"/>
-          <w:szCs w:val="24"/>
-        </w:rPr>
-      </w:pPr>
-      <w:r>
-        <w:rPr>
-          <w:rFonts w:ascii="Tahoma" w:hAnsi="Tahoma" w:cs="Tahoma"/>
-          <w:b/>
-          <w:sz w:val="24"/>
-          <w:szCs w:val="24"/>
-        </w:rPr>
-        <w:t xml:space="preserve">    3.4</w:t>
-      </w:r>
-      <w:r>
-        <w:rPr>
-          <w:rFonts w:ascii="Tahoma" w:hAnsi="Tahoma" w:cs="Tahoma"/>
-          <w:b/>
-          <w:sz w:val="24"/>
-          <w:szCs w:val="24"/>
-        </w:rPr>
-        <w:t xml:space="preserve">. </w:t>
-      </w:r>
-      <w:r>
-        <w:rPr>
-          <w:rFonts w:ascii="Tahoma" w:hAnsi="Tahoma" w:cs="Tahoma"/>
-          <w:b/>
-          <w:sz w:val="24"/>
-          <w:szCs w:val="24"/>
-        </w:rPr>
-        <w:t>Características de Calidad</w:t>
-      </w:r>
-    </w:p>
-    <w:p>
-      <w:pPr>
-        <w:jc w:val="both"/>
-        <w:rPr>
-          <w:rFonts w:ascii="Tahoma" w:hAnsi="Tahoma" w:cs="Tahoma"/>
-          <w:b/>
-          <w:sz w:val="24"/>
-          <w:szCs w:val="24"/>
-        </w:rPr>
-      </w:pPr>
-      <w:r>
-        <w:rPr>
-          <w:rFonts w:ascii="Tahoma" w:hAnsi="Tahoma" w:cs="Tahoma"/>
-          <w:b/>
-          <w:sz w:val="24"/>
-          <w:szCs w:val="24"/>
-        </w:rPr>
-        <w:t xml:space="preserve">    </w:t>
-      </w:r>
-      <w:r>
-        <w:rPr>
-          <w:rFonts w:ascii="Tahoma" w:hAnsi="Tahoma" w:cs="Tahoma"/>
-          <w:sz w:val="24"/>
-          <w:szCs w:val="24"/>
-        </w:rPr>
-        <w:t>-</w:t>
-      </w:r>
-    </w:p>
-    <w:p>
-      <w:pPr>
-        <w:jc w:val="both"/>
-        <w:rPr>
-          <w:rFonts w:ascii="Tahoma" w:hAnsi="Tahoma" w:cs="Tahoma"/>
-          <w:b/>
-          <w:sz w:val="24"/>
-          <w:szCs w:val="24"/>
-        </w:rPr>
-      </w:pPr>
-      <w:r>
-        <w:rPr>
-          <w:rFonts w:ascii="Tahoma" w:hAnsi="Tahoma" w:cs="Tahoma"/>
-          <w:b/>
-          <w:sz w:val="24"/>
-          <w:szCs w:val="24"/>
-        </w:rPr>
-        <w:t xml:space="preserve">    3.5</w:t>
-      </w:r>
-      <w:r>
-        <w:rPr>
-          <w:rFonts w:ascii="Tahoma" w:hAnsi="Tahoma" w:cs="Tahoma"/>
-          <w:b/>
-          <w:sz w:val="24"/>
-          <w:szCs w:val="24"/>
-        </w:rPr>
-        <w:t xml:space="preserve">. </w:t>
-      </w:r>
-      <w:r>
-        <w:rPr>
-          <w:rFonts w:ascii="Tahoma" w:hAnsi="Tahoma" w:cs="Tahoma"/>
-          <w:b/>
-          <w:sz w:val="24"/>
-          <w:szCs w:val="24"/>
-        </w:rPr>
-        <w:t>Criterios de Aceptación</w:t>
-      </w:r>
-    </w:p>
-    <w:p>
-      <w:pPr>
-        <w:jc w:val="both"/>
-        <w:rPr>
-          <w:rFonts w:ascii="Tahoma" w:hAnsi="Tahoma" w:cs="Tahoma"/>
-          <w:b/>
-          <w:sz w:val="24"/>
-          <w:szCs w:val="24"/>
-        </w:rPr>
-      </w:pPr>
-      <w:r>
-        <w:rPr>
-          <w:rFonts w:ascii="Tahoma" w:hAnsi="Tahoma" w:cs="Tahoma"/>
-          <w:b/>
-          <w:sz w:val="24"/>
-          <w:szCs w:val="24"/>
-        </w:rPr>
-        <w:t xml:space="preserve">    </w:t>
-      </w:r>
-      <w:r>
-        <w:rPr>
-          <w:rFonts w:ascii="Tahoma" w:hAnsi="Tahoma" w:cs="Tahoma"/>
-          <w:sz w:val="24"/>
-          <w:szCs w:val="24"/>
-        </w:rPr>
-        <w:t>-</w:t>
+        <w:t>Para las pautas de evaluación, para el cuestionario de usuario final es aceptable obtener respuestas en promedio de 7 o más (de 10), y para la pauta de evaluación heurística de 4 o más (de 5).</w:t>
+      </w:r>
+    </w:p>
+    <w:p>
+      <w:pPr>
+        <w:jc w:val="both"/>
+        <w:rPr>
+          <w:rFonts w:ascii="Tahoma" w:hAnsi="Tahoma" w:cs="Tahoma"/>
+          <w:b/>
+          <w:sz w:val="24"/>
+          <w:szCs w:val="24"/>
+        </w:rPr>
+      </w:pPr>
+      <w:r>
+        <w:rPr>
+          <w:rFonts w:ascii="Tahoma" w:hAnsi="Tahoma" w:cs="Tahoma"/>
+          <w:sz w:val="24"/>
+          <w:szCs w:val="24"/>
+        </w:rPr>
+        <w:t xml:space="preserve"> </w:t>
       </w:r>
     </w:p>
     <w:p>

</xml_diff>

<commit_message>
avances resultados y graficar
</commit_message>
<xml_diff>
--- a/Trabajo Memoria/Segundo Semestre/Matias_Pardo_Informe_Final.docx
+++ b/Trabajo Memoria/Segundo Semestre/Matias_Pardo_Informe_Final.docx
@@ -14823,25 +14823,23 @@
           <w:sz w:val="24"/>
           <w:szCs w:val="24"/>
         </w:rPr>
-        <w:t xml:space="preserve">36.- Debe haber música ambiental, de modo que el usuario sepa que el juego está bien (no s </w:t>
-      </w:r>
-      <w:proofErr w:type="spellStart"/>
-      <w:r>
-        <w:rPr>
-          <w:rFonts w:ascii="Tahoma" w:hAnsi="Tahoma" w:cs="Tahoma"/>
-          <w:sz w:val="24"/>
-          <w:szCs w:val="24"/>
-        </w:rPr>
-        <w:t>eha</w:t>
-      </w:r>
-      <w:proofErr w:type="spellEnd"/>
-      <w:r>
-        <w:rPr>
-          <w:rFonts w:ascii="Tahoma" w:hAnsi="Tahoma" w:cs="Tahoma"/>
-          <w:sz w:val="24"/>
-          <w:szCs w:val="24"/>
-        </w:rPr>
-        <w:t xml:space="preserve"> detenido).</w:t>
+        <w:t>36.- Debe haber música ambiental, de modo que el usuario sepa que el juego está bien (no se</w:t>
+      </w:r>
+      <w:r>
+        <w:rPr>
+          <w:rFonts w:ascii="Tahoma" w:hAnsi="Tahoma" w:cs="Tahoma"/>
+          <w:sz w:val="24"/>
+          <w:szCs w:val="24"/>
+        </w:rPr>
+        <w:t xml:space="preserve"> </w:t>
+      </w:r>
+      <w:r>
+        <w:rPr>
+          <w:rFonts w:ascii="Tahoma" w:hAnsi="Tahoma" w:cs="Tahoma"/>
+          <w:sz w:val="24"/>
+          <w:szCs w:val="24"/>
+        </w:rPr>
+        <w:t>ha detenido).</w:t>
       </w:r>
     </w:p>
     <w:p>
@@ -15169,7 +15167,7 @@
           <w:sz w:val="24"/>
           <w:szCs w:val="24"/>
         </w:rPr>
-        <w:t>Para evaluar la usabilidad del sistema se utilizarán cuatro métodos de evaluación de usabilidad correspondientes a, de los cuáles dos son la aplicación de instrumentos que han sido utilizados y validados anteriormente como métodos para evaluar la usabilidad en videojuegos educativos para niños con discapacidad visual:</w:t>
+        <w:t>Para evaluar la usabilidad del sistema se utilizarán cuatro métodos de evaluación de usabilidad, de los cuáles dos son la aplicación de instrumentos que han sido utilizados y validados anteriormente como métodos para evaluar la usabilidad en videojuegos educativos para niños con discapacidad visual:</w:t>
       </w:r>
     </w:p>
     <w:p>
@@ -15239,8 +15237,9 @@
           <w:szCs w:val="24"/>
           <w:lang w:val="es-CL"/>
         </w:rPr>
-        <w:t xml:space="preserve">: Corresponde a un cuestionario con una serie de 20 aseveraciones en la que se intenta plasmar </w:t>
-      </w:r>
+        <w:t xml:space="preserve">: Corresponde a un cuestionario con una serie de 20 aseveraciones en la que se intenta plasmar la impresión del usuario respecto al uso del software que tienen una escala </w:t>
+      </w:r>
+      <w:proofErr w:type="spellStart"/>
       <w:r>
         <w:rPr>
           <w:rFonts w:ascii="Tahoma" w:eastAsia="Tahoma" w:hAnsi="Tahoma" w:cs="Tahoma"/>
@@ -15249,35 +15248,178 @@
           <w:lang w:val="es-CL"/>
         </w:rPr>
         <w:lastRenderedPageBreak/>
-        <w:t xml:space="preserve">la impresión del usuario respecto al uso del software que tienen una escala </w:t>
+        <w:t>Likert</w:t>
+      </w:r>
+      <w:proofErr w:type="spellEnd"/>
+      <w:r>
+        <w:rPr>
+          <w:rFonts w:ascii="Tahoma" w:eastAsia="Tahoma" w:hAnsi="Tahoma" w:cs="Tahoma"/>
+          <w:sz w:val="24"/>
+          <w:szCs w:val="24"/>
+          <w:lang w:val="es-CL"/>
+        </w:rPr>
+        <w:t xml:space="preserve"> asociada del 1 al 10 (siendo 1 poco de acuerdo y 10 muy de acuerdo). Luego hay un grupo de preguntas abiertas para que el usuario pueda ampliar y complementar sus respuestas. Este es uno de los instrumentos que se han utilizado anteriormente en este tipo de evaluaciones, confeccionado por el Dr. Jaime Sánchez.</w:t>
+      </w:r>
+    </w:p>
+    <w:p>
+      <w:pPr>
+        <w:jc w:val="both"/>
+        <w:rPr>
+          <w:rFonts w:ascii="Tahoma" w:hAnsi="Tahoma" w:cs="Tahoma"/>
+          <w:b/>
+          <w:sz w:val="24"/>
+          <w:szCs w:val="24"/>
+          <w:lang w:val="es-CL"/>
+        </w:rPr>
+      </w:pPr>
+      <w:r>
+        <w:rPr>
+          <w:rFonts w:ascii="Tahoma" w:hAnsi="Tahoma" w:cs="Tahoma"/>
+          <w:b/>
+          <w:sz w:val="24"/>
+          <w:szCs w:val="24"/>
+          <w:lang w:val="es-CL"/>
+        </w:rPr>
+        <w:t xml:space="preserve">    </w:t>
+      </w:r>
+      <w:r>
+        <w:rPr>
+          <w:rFonts w:ascii="Tahoma" w:eastAsia="Tahoma" w:hAnsi="Tahoma" w:cs="Tahoma"/>
+          <w:sz w:val="24"/>
+          <w:szCs w:val="24"/>
+          <w:lang w:val="es-CL"/>
+        </w:rPr>
+        <w:t xml:space="preserve">- </w:t>
+      </w:r>
+      <w:r>
+        <w:rPr>
+          <w:rFonts w:ascii="Tahoma" w:eastAsia="Tahoma" w:hAnsi="Tahoma" w:cs="Tahoma"/>
+          <w:b/>
+          <w:sz w:val="24"/>
+          <w:szCs w:val="24"/>
+          <w:lang w:val="es-CL"/>
+        </w:rPr>
+        <w:t>Evaluación Heurística de Usabilidad[54][56]:</w:t>
+      </w:r>
+      <w:r>
+        <w:rPr>
+          <w:rFonts w:ascii="Tahoma" w:eastAsia="Tahoma" w:hAnsi="Tahoma" w:cs="Tahoma"/>
+          <w:sz w:val="24"/>
+          <w:szCs w:val="24"/>
+          <w:lang w:val="es-CL"/>
+        </w:rPr>
+        <w:t xml:space="preserve"> Consiste en una evaluación de las interfaces del software por parte de usuarios expertos (con conocimientos sobre Usabilidad de Interfaces e interacción humano computador). Se utilizará una pauta de evaluación confeccionada para evaluar el software a partir de determinadas heurísticas[57] de usabilidad. Este también es uno de los instrumentos que se han utilizado anteriormente en este tipo de evaluaciones, confeccionado por el Dr. Jaime Sánchez.</w:t>
+      </w:r>
+    </w:p>
+    <w:p>
+      <w:pPr>
+        <w:jc w:val="both"/>
+        <w:rPr>
+          <w:rFonts w:ascii="Tahoma" w:hAnsi="Tahoma" w:cs="Tahoma"/>
+          <w:b/>
+          <w:sz w:val="24"/>
+          <w:szCs w:val="24"/>
+          <w:lang w:val="es-CL"/>
+        </w:rPr>
+      </w:pPr>
+      <w:r>
+        <w:rPr>
+          <w:rFonts w:ascii="Tahoma" w:hAnsi="Tahoma" w:cs="Tahoma"/>
+          <w:b/>
+          <w:sz w:val="24"/>
+          <w:szCs w:val="24"/>
+          <w:lang w:val="es-CL"/>
+        </w:rPr>
+        <w:t xml:space="preserve">    </w:t>
+      </w:r>
+      <w:r>
+        <w:rPr>
+          <w:rFonts w:ascii="Tahoma" w:eastAsia="Tahoma" w:hAnsi="Tahoma" w:cs="Tahoma"/>
+          <w:sz w:val="24"/>
+          <w:szCs w:val="24"/>
+          <w:lang w:val="es-CL"/>
+        </w:rPr>
+        <w:t xml:space="preserve">- </w:t>
+      </w:r>
+      <w:r>
+        <w:rPr>
+          <w:rFonts w:ascii="Tahoma" w:eastAsia="Tahoma" w:hAnsi="Tahoma" w:cs="Tahoma"/>
+          <w:b/>
+          <w:sz w:val="24"/>
+          <w:szCs w:val="24"/>
+          <w:lang w:val="es-CL"/>
+        </w:rPr>
+        <w:t>Observación y Pensar en Voz Alta (</w:t>
       </w:r>
       <w:proofErr w:type="spellStart"/>
       <w:r>
         <w:rPr>
           <w:rFonts w:ascii="Tahoma" w:eastAsia="Tahoma" w:hAnsi="Tahoma" w:cs="Tahoma"/>
-          <w:sz w:val="24"/>
-          <w:szCs w:val="24"/>
-          <w:lang w:val="es-CL"/>
-        </w:rPr>
-        <w:t>Likert</w:t>
+          <w:b/>
+          <w:sz w:val="24"/>
+          <w:szCs w:val="24"/>
+          <w:lang w:val="es-CL"/>
+        </w:rPr>
+        <w:t>Thinking</w:t>
       </w:r>
       <w:proofErr w:type="spellEnd"/>
       <w:r>
         <w:rPr>
           <w:rFonts w:ascii="Tahoma" w:eastAsia="Tahoma" w:hAnsi="Tahoma" w:cs="Tahoma"/>
-          <w:sz w:val="24"/>
-          <w:szCs w:val="24"/>
-          <w:lang w:val="es-CL"/>
-        </w:rPr>
-        <w:t xml:space="preserve"> asociada del 1 al 10 (siendo 1 poco de acuerdo y 10 muy de acuerdo). Luego hay un grupo de preguntas abiertas para que el usuario pueda ampliar y complementar sus respuestas. Este es uno de los instrumentos que se han utilizado anteriormente en este tipo de evaluaciones, confeccionado por el Dr. Jaime Sánchez.</w:t>
-      </w:r>
-    </w:p>
-    <w:p>
-      <w:pPr>
-        <w:jc w:val="both"/>
-        <w:rPr>
-          <w:rFonts w:ascii="Tahoma" w:hAnsi="Tahoma" w:cs="Tahoma"/>
-          <w:b/>
+          <w:b/>
+          <w:sz w:val="24"/>
+          <w:szCs w:val="24"/>
+          <w:lang w:val="es-CL"/>
+        </w:rPr>
+        <w:t xml:space="preserve"> </w:t>
+      </w:r>
+      <w:proofErr w:type="spellStart"/>
+      <w:r>
+        <w:rPr>
+          <w:rFonts w:ascii="Tahoma" w:eastAsia="Tahoma" w:hAnsi="Tahoma" w:cs="Tahoma"/>
+          <w:b/>
+          <w:sz w:val="24"/>
+          <w:szCs w:val="24"/>
+          <w:lang w:val="es-CL"/>
+        </w:rPr>
+        <w:t>Aloud</w:t>
+      </w:r>
+      <w:proofErr w:type="spellEnd"/>
+      <w:r>
+        <w:rPr>
+          <w:rFonts w:ascii="Tahoma" w:eastAsia="Tahoma" w:hAnsi="Tahoma" w:cs="Tahoma"/>
+          <w:b/>
+          <w:sz w:val="24"/>
+          <w:szCs w:val="24"/>
+          <w:lang w:val="es-CL"/>
+        </w:rPr>
+        <w:t>)</w:t>
+      </w:r>
+      <w:r>
+        <w:rPr>
+          <w:rFonts w:ascii="Tahoma" w:eastAsia="Tahoma" w:hAnsi="Tahoma" w:cs="Tahoma"/>
+          <w:b/>
+          <w:sz w:val="24"/>
+          <w:szCs w:val="24"/>
+          <w:lang w:val="es-CL"/>
+        </w:rPr>
+        <w:t>[54]</w:t>
+      </w:r>
+      <w:r>
+        <w:rPr>
+          <w:rFonts w:ascii="Tahoma" w:eastAsia="Tahoma" w:hAnsi="Tahoma" w:cs="Tahoma"/>
+          <w:sz w:val="24"/>
+          <w:szCs w:val="24"/>
+          <w:lang w:val="es-CL"/>
+        </w:rPr>
+        <w:t>: Se observará al usuario usar el Software y se tomará nota de lo que comenta mientras lo usa.</w:t>
+      </w:r>
+    </w:p>
+    <w:p>
+      <w:pPr>
+        <w:jc w:val="both"/>
+        <w:rPr>
+          <w:rFonts w:ascii="Tahoma" w:eastAsia="Tahoma" w:hAnsi="Tahoma" w:cs="Tahoma"/>
           <w:sz w:val="24"/>
           <w:szCs w:val="24"/>
           <w:lang w:val="es-CL"/>
@@ -15310,159 +15452,6 @@
           <w:szCs w:val="24"/>
           <w:lang w:val="es-CL"/>
         </w:rPr>
-        <w:t>Evaluación Heurística de Usabilidad[54][56]:</w:t>
-      </w:r>
-      <w:r>
-        <w:rPr>
-          <w:rFonts w:ascii="Tahoma" w:eastAsia="Tahoma" w:hAnsi="Tahoma" w:cs="Tahoma"/>
-          <w:sz w:val="24"/>
-          <w:szCs w:val="24"/>
-          <w:lang w:val="es-CL"/>
-        </w:rPr>
-        <w:t xml:space="preserve"> Consiste en una evaluación de las interfaces del software por parte de usuarios expertos (con conocimientos sobre Usabilidad de Interfaces e interacción humano computador). Se utilizará una pauta de evaluación confeccionada para evaluar el software a partir de determinadas heurísticas[57] de usabilidad. Este también es uno de los instrumentos que se han utilizado anteriormente en este tipo de evaluaciones, confeccionado por el Dr. Jaime Sánchez.</w:t>
-      </w:r>
-    </w:p>
-    <w:p>
-      <w:pPr>
-        <w:jc w:val="both"/>
-        <w:rPr>
-          <w:rFonts w:ascii="Tahoma" w:hAnsi="Tahoma" w:cs="Tahoma"/>
-          <w:b/>
-          <w:sz w:val="24"/>
-          <w:szCs w:val="24"/>
-          <w:lang w:val="es-CL"/>
-        </w:rPr>
-      </w:pPr>
-      <w:r>
-        <w:rPr>
-          <w:rFonts w:ascii="Tahoma" w:hAnsi="Tahoma" w:cs="Tahoma"/>
-          <w:b/>
-          <w:sz w:val="24"/>
-          <w:szCs w:val="24"/>
-          <w:lang w:val="es-CL"/>
-        </w:rPr>
-        <w:t xml:space="preserve">    </w:t>
-      </w:r>
-      <w:r>
-        <w:rPr>
-          <w:rFonts w:ascii="Tahoma" w:eastAsia="Tahoma" w:hAnsi="Tahoma" w:cs="Tahoma"/>
-          <w:sz w:val="24"/>
-          <w:szCs w:val="24"/>
-          <w:lang w:val="es-CL"/>
-        </w:rPr>
-        <w:t xml:space="preserve">- </w:t>
-      </w:r>
-      <w:r>
-        <w:rPr>
-          <w:rFonts w:ascii="Tahoma" w:eastAsia="Tahoma" w:hAnsi="Tahoma" w:cs="Tahoma"/>
-          <w:b/>
-          <w:sz w:val="24"/>
-          <w:szCs w:val="24"/>
-          <w:lang w:val="es-CL"/>
-        </w:rPr>
-        <w:t>Observación y Pensar en Voz Alta (</w:t>
-      </w:r>
-      <w:proofErr w:type="spellStart"/>
-      <w:r>
-        <w:rPr>
-          <w:rFonts w:ascii="Tahoma" w:eastAsia="Tahoma" w:hAnsi="Tahoma" w:cs="Tahoma"/>
-          <w:b/>
-          <w:sz w:val="24"/>
-          <w:szCs w:val="24"/>
-          <w:lang w:val="es-CL"/>
-        </w:rPr>
-        <w:t>Thinking</w:t>
-      </w:r>
-      <w:proofErr w:type="spellEnd"/>
-      <w:r>
-        <w:rPr>
-          <w:rFonts w:ascii="Tahoma" w:eastAsia="Tahoma" w:hAnsi="Tahoma" w:cs="Tahoma"/>
-          <w:b/>
-          <w:sz w:val="24"/>
-          <w:szCs w:val="24"/>
-          <w:lang w:val="es-CL"/>
-        </w:rPr>
-        <w:t xml:space="preserve"> </w:t>
-      </w:r>
-      <w:proofErr w:type="spellStart"/>
-      <w:r>
-        <w:rPr>
-          <w:rFonts w:ascii="Tahoma" w:eastAsia="Tahoma" w:hAnsi="Tahoma" w:cs="Tahoma"/>
-          <w:b/>
-          <w:sz w:val="24"/>
-          <w:szCs w:val="24"/>
-          <w:lang w:val="es-CL"/>
-        </w:rPr>
-        <w:t>Aloud</w:t>
-      </w:r>
-      <w:proofErr w:type="spellEnd"/>
-      <w:r>
-        <w:rPr>
-          <w:rFonts w:ascii="Tahoma" w:eastAsia="Tahoma" w:hAnsi="Tahoma" w:cs="Tahoma"/>
-          <w:b/>
-          <w:sz w:val="24"/>
-          <w:szCs w:val="24"/>
-          <w:lang w:val="es-CL"/>
-        </w:rPr>
-        <w:t>)</w:t>
-      </w:r>
-      <w:r>
-        <w:rPr>
-          <w:rFonts w:ascii="Tahoma" w:eastAsia="Tahoma" w:hAnsi="Tahoma" w:cs="Tahoma"/>
-          <w:b/>
-          <w:sz w:val="24"/>
-          <w:szCs w:val="24"/>
-          <w:lang w:val="es-CL"/>
-        </w:rPr>
-        <w:t>[54]</w:t>
-      </w:r>
-      <w:r>
-        <w:rPr>
-          <w:rFonts w:ascii="Tahoma" w:eastAsia="Tahoma" w:hAnsi="Tahoma" w:cs="Tahoma"/>
-          <w:sz w:val="24"/>
-          <w:szCs w:val="24"/>
-          <w:lang w:val="es-CL"/>
-        </w:rPr>
-        <w:t>: Se observará al usuario usar el Software y se tomará nota de lo que comenta mientras lo usa.</w:t>
-      </w:r>
-    </w:p>
-    <w:p>
-      <w:pPr>
-        <w:jc w:val="both"/>
-        <w:rPr>
-          <w:rFonts w:ascii="Tahoma" w:eastAsia="Tahoma" w:hAnsi="Tahoma" w:cs="Tahoma"/>
-          <w:sz w:val="24"/>
-          <w:szCs w:val="24"/>
-          <w:lang w:val="es-CL"/>
-        </w:rPr>
-      </w:pPr>
-      <w:r>
-        <w:rPr>
-          <w:rFonts w:ascii="Tahoma" w:hAnsi="Tahoma" w:cs="Tahoma"/>
-          <w:b/>
-          <w:sz w:val="24"/>
-          <w:szCs w:val="24"/>
-          <w:lang w:val="es-CL"/>
-        </w:rPr>
-        <w:t xml:space="preserve">    </w:t>
-      </w:r>
-      <w:r>
-        <w:rPr>
-          <w:rFonts w:ascii="Tahoma" w:eastAsia="Tahoma" w:hAnsi="Tahoma" w:cs="Tahoma"/>
-          <w:sz w:val="24"/>
-          <w:szCs w:val="24"/>
-          <w:lang w:val="es-CL"/>
-        </w:rPr>
-        <w:t xml:space="preserve">- </w:t>
-      </w:r>
-      <w:r>
-        <w:rPr>
-          <w:rFonts w:ascii="Tahoma" w:eastAsia="Tahoma" w:hAnsi="Tahoma" w:cs="Tahoma"/>
-          <w:b/>
-          <w:sz w:val="24"/>
-          <w:szCs w:val="24"/>
-          <w:lang w:val="es-CL"/>
-        </w:rPr>
         <w:t>Entrevistas[54]</w:t>
       </w:r>
       <w:r>
@@ -15633,7 +15622,34 @@
           <w:lang w:val="es-CL"/>
         </w:rPr>
         <w:lastRenderedPageBreak/>
-        <w:t>Para las pautas de evaluación, para el cuestionario de usuario final es aceptable obtener respuestas en promedio de 7 o más (de 10), y para la pauta de evaluación heurística de 4 o más (de 5).</w:t>
+        <w:t>Para las pautas de evaluación, para el cuestionario de usuario final es aceptable obtener respuestas en promedio de 7 o más (de 10), y para la pau</w:t>
+      </w:r>
+      <w:r>
+        <w:rPr>
+          <w:rFonts w:ascii="Tahoma" w:eastAsia="Tahoma" w:hAnsi="Tahoma" w:cs="Tahoma"/>
+          <w:sz w:val="24"/>
+          <w:szCs w:val="24"/>
+          <w:lang w:val="es-CL"/>
+        </w:rPr>
+        <w:t>ta de evaluación heurística de 3,5</w:t>
+      </w:r>
+      <w:r>
+        <w:rPr>
+          <w:rFonts w:ascii="Tahoma" w:eastAsia="Tahoma" w:hAnsi="Tahoma" w:cs="Tahoma"/>
+          <w:sz w:val="24"/>
+          <w:szCs w:val="24"/>
+          <w:lang w:val="es-CL"/>
+        </w:rPr>
+        <w:t xml:space="preserve"> o más (de 5).</w:t>
+      </w:r>
+      <w:r>
+        <w:rPr>
+          <w:rFonts w:ascii="Tahoma" w:eastAsia="Tahoma" w:hAnsi="Tahoma" w:cs="Tahoma"/>
+          <w:sz w:val="24"/>
+          <w:szCs w:val="24"/>
+          <w:lang w:val="es-CL"/>
+        </w:rPr>
+        <w:t xml:space="preserve"> Se examinarán los casos especiales (valores bajos).</w:t>
       </w:r>
     </w:p>
     <w:p>
@@ -42010,8 +42026,8 @@
         </w:rPr>
         <w:drawing>
           <wp:inline distT="0" distB="0" distL="0" distR="0">
-            <wp:extent cx="5400040" cy="3601152"/>
-            <wp:effectExtent l="19050" t="0" r="0" b="0"/>
+            <wp:extent cx="5400675" cy="3601576"/>
+            <wp:effectExtent l="19050" t="0" r="9525" b="0"/>
             <wp:docPr id="7" name="Imagen 2" descr="C:\Users\Kerahk\Downloads\chart(1).jpeg"/>
             <wp:cNvGraphicFramePr>
               <a:graphicFrameLocks xmlns:a="http://schemas.openxmlformats.org/drawingml/2006/main" noChangeAspect="1"/>
@@ -42035,7 +42051,7 @@
                   <pic:spPr bwMode="auto">
                     <a:xfrm>
                       <a:off x="0" y="0"/>
-                      <a:ext cx="5400040" cy="3601152"/>
+                      <a:ext cx="5401728" cy="3602278"/>
                     </a:xfrm>
                     <a:prstGeom prst="rect">
                       <a:avLst/>
@@ -42095,26 +42111,55 @@
         <w:jc w:val="both"/>
         <w:rPr>
           <w:rFonts w:ascii="Tahoma" w:hAnsi="Tahoma" w:cs="Tahoma"/>
-          <w:sz w:val="24"/>
-          <w:szCs w:val="24"/>
-        </w:rPr>
-      </w:pPr>
-    </w:p>
-    <w:p>
-      <w:pPr>
-        <w:jc w:val="both"/>
-        <w:rPr>
-          <w:rFonts w:ascii="Tahoma" w:hAnsi="Tahoma" w:cs="Tahoma"/>
-          <w:sz w:val="24"/>
-          <w:szCs w:val="24"/>
-        </w:rPr>
-      </w:pPr>
-      <w:r>
-        <w:rPr>
-          <w:rFonts w:ascii="Tahoma" w:hAnsi="Tahoma" w:cs="Tahoma"/>
-          <w:sz w:val="24"/>
-          <w:szCs w:val="24"/>
-        </w:rPr>
+          <w:b/>
+          <w:sz w:val="24"/>
+          <w:szCs w:val="24"/>
+        </w:rPr>
+      </w:pPr>
+      <w:r>
+        <w:rPr>
+          <w:rFonts w:ascii="Tahoma" w:hAnsi="Tahoma" w:cs="Tahoma"/>
+          <w:b/>
+          <w:sz w:val="24"/>
+          <w:szCs w:val="24"/>
+        </w:rPr>
+        <w:t>Análisis de resultados aseveraciones</w:t>
+      </w:r>
+    </w:p>
+    <w:p>
+      <w:pPr>
+        <w:jc w:val="both"/>
+        <w:rPr>
+          <w:rFonts w:ascii="Tahoma" w:hAnsi="Tahoma" w:cs="Tahoma"/>
+          <w:sz w:val="24"/>
+          <w:szCs w:val="24"/>
+        </w:rPr>
+      </w:pPr>
+      <w:r>
+        <w:rPr>
+          <w:rFonts w:ascii="Tahoma" w:hAnsi="Tahoma" w:cs="Tahoma"/>
+          <w:sz w:val="24"/>
+          <w:szCs w:val="24"/>
+        </w:rPr>
+        <w:t>Sobre el resultado las aseveraciones se ven bastante bien, los promedios son altos</w:t>
+      </w:r>
+    </w:p>
+    <w:p>
+      <w:pPr>
+        <w:jc w:val="both"/>
+        <w:rPr>
+          <w:rFonts w:ascii="Tahoma" w:hAnsi="Tahoma" w:cs="Tahoma"/>
+          <w:sz w:val="24"/>
+          <w:szCs w:val="24"/>
+        </w:rPr>
+      </w:pPr>
+      <w:r>
+        <w:rPr>
+          <w:rFonts w:ascii="Tahoma" w:hAnsi="Tahoma" w:cs="Tahoma"/>
+          <w:sz w:val="24"/>
+          <w:szCs w:val="24"/>
+        </w:rPr>
+        <w:lastRenderedPageBreak/>
         <w:t>Sobre las preguntas abiertas se señalarán los ámbitos más relevantes de cada una a continuación:</w:t>
       </w:r>
     </w:p>
@@ -42133,7 +42178,6 @@
           <w:sz w:val="24"/>
           <w:szCs w:val="24"/>
         </w:rPr>
-        <w:lastRenderedPageBreak/>
         <w:t xml:space="preserve">    </w:t>
       </w:r>
       <w:r>
@@ -42624,6 +42668,7 @@
           <w:sz w:val="28"/>
           <w:szCs w:val="28"/>
         </w:rPr>
+        <w:lastRenderedPageBreak/>
         <w:br w:type="page"/>
       </w:r>
     </w:p>
@@ -53593,7 +53638,7 @@
 </file>
 
 <file path=customXml/itemProps1.xml><?xml version="1.0" encoding="utf-8"?>
-<ds:datastoreItem xmlns:ds="http://schemas.openxmlformats.org/officeDocument/2006/customXml" ds:itemID="{046C6704-A05D-4617-BC1C-159D4EFCF7E3}">
+<ds:datastoreItem xmlns:ds="http://schemas.openxmlformats.org/officeDocument/2006/customXml" ds:itemID="{01D9F9C8-051A-48B3-AA43-E236541FEF3A}">
   <ds:schemaRefs>
     <ds:schemaRef ds:uri="http://schemas.openxmlformats.org/officeDocument/2006/bibliography"/>
   </ds:schemaRefs>

</xml_diff>